<commit_message>
added projects tools and reference sources.
</commit_message>
<xml_diff>
--- a/Resources/Documents/Report.docx
+++ b/Resources/Documents/Report.docx
@@ -638,6 +638,963 @@
         <w:t>Nuestra app estaría orientada al propósito anteriormente descrito sobre las citas dentales, y seria desarrollada nativamente para el sistema operativo de Android.</w:t>
       </w:r>
     </w:p>
+    <w:p>
+      <w:pPr>
+        <w:spacing w:line="276" w:lineRule="auto"/>
+        <w:jc w:val="both"/>
+        <w:rPr>
+          <w:rFonts w:ascii="Arial" w:hAnsi="Arial" w:cs="Arial"/>
+          <w:b/>
+          <w:bCs/>
+          <w:sz w:val="24"/>
+          <w:szCs w:val="24"/>
+          <w:u w:val="single"/>
+        </w:rPr>
+      </w:pPr>
+      <w:r>
+        <w:rPr>
+          <w:rFonts w:ascii="Arial" w:hAnsi="Arial" w:cs="Arial"/>
+          <w:b/>
+          <w:bCs/>
+          <w:sz w:val="28"/>
+          <w:szCs w:val="28"/>
+          <w:u w:val="single"/>
+        </w:rPr>
+        <w:lastRenderedPageBreak/>
+        <w:t>Herramientas</w:t>
+      </w:r>
+      <w:r>
+        <w:rPr>
+          <w:rFonts w:ascii="Arial" w:hAnsi="Arial" w:cs="Arial"/>
+          <w:b/>
+          <w:bCs/>
+          <w:sz w:val="28"/>
+          <w:szCs w:val="28"/>
+          <w:u w:val="single"/>
+        </w:rPr>
+        <w:t>:</w:t>
+      </w:r>
+    </w:p>
+    <w:p>
+      <w:pPr>
+        <w:spacing w:line="276" w:lineRule="auto"/>
+        <w:jc w:val="both"/>
+        <w:rPr>
+          <w:rFonts w:ascii="Arial" w:hAnsi="Arial" w:cs="Arial"/>
+          <w:sz w:val="24"/>
+          <w:szCs w:val="24"/>
+        </w:rPr>
+      </w:pPr>
+      <w:r>
+        <w:rPr>
+          <w:rFonts w:ascii="Arial" w:hAnsi="Arial" w:cs="Arial"/>
+          <w:sz w:val="24"/>
+          <w:szCs w:val="24"/>
+        </w:rPr>
+        <w:t>Para la realización de este proyecto se necesitarán de objetos o materiales para el desarrollo de las diferentes actividades enfocadas a la creación de la app móvil; a continuación, se detallarán en una lista cuales serían dichas herramientas:</w:t>
+      </w:r>
+    </w:p>
+    <w:p>
+      <w:pPr>
+        <w:spacing w:line="276" w:lineRule="auto"/>
+        <w:jc w:val="both"/>
+        <w:rPr>
+          <w:rFonts w:ascii="Arial" w:hAnsi="Arial" w:cs="Arial"/>
+          <w:sz w:val="24"/>
+          <w:szCs w:val="24"/>
+        </w:rPr>
+      </w:pPr>
+      <w:r>
+        <w:rPr>
+          <w:rFonts w:ascii="Arial" w:hAnsi="Arial" w:cs="Arial"/>
+          <w:sz w:val="24"/>
+          <w:szCs w:val="24"/>
+        </w:rPr>
+        <w:tab/>
+        <w:t>Fase 1(Planteamiento de ideas y generalidades sobre la app):</w:t>
+      </w:r>
+    </w:p>
+    <w:p>
+      <w:pPr>
+        <w:pStyle w:val="Prrafodelista"/>
+        <w:numPr>
+          <w:ilvl w:val="0"/>
+          <w:numId w:val="4"/>
+        </w:numPr>
+        <w:spacing w:line="276" w:lineRule="auto"/>
+        <w:jc w:val="both"/>
+        <w:rPr>
+          <w:rFonts w:ascii="Arial" w:hAnsi="Arial" w:cs="Arial"/>
+          <w:sz w:val="24"/>
+          <w:szCs w:val="24"/>
+        </w:rPr>
+      </w:pPr>
+      <w:r>
+        <w:rPr>
+          <w:rFonts w:ascii="Arial" w:hAnsi="Arial" w:cs="Arial"/>
+          <w:sz w:val="24"/>
+          <w:szCs w:val="24"/>
+        </w:rPr>
+        <w:t>Computadora o Laptop.</w:t>
+      </w:r>
+    </w:p>
+    <w:p>
+      <w:pPr>
+        <w:pStyle w:val="Prrafodelista"/>
+        <w:numPr>
+          <w:ilvl w:val="0"/>
+          <w:numId w:val="4"/>
+        </w:numPr>
+        <w:spacing w:line="276" w:lineRule="auto"/>
+        <w:jc w:val="both"/>
+        <w:rPr>
+          <w:rFonts w:ascii="Arial" w:hAnsi="Arial" w:cs="Arial"/>
+          <w:sz w:val="24"/>
+          <w:szCs w:val="24"/>
+        </w:rPr>
+      </w:pPr>
+      <w:r>
+        <w:rPr>
+          <w:rFonts w:ascii="Arial" w:hAnsi="Arial" w:cs="Arial"/>
+          <w:sz w:val="24"/>
+          <w:szCs w:val="24"/>
+        </w:rPr>
+        <w:t>Acceso a Internet.</w:t>
+      </w:r>
+    </w:p>
+    <w:p>
+      <w:pPr>
+        <w:pStyle w:val="Prrafodelista"/>
+        <w:numPr>
+          <w:ilvl w:val="0"/>
+          <w:numId w:val="4"/>
+        </w:numPr>
+        <w:spacing w:line="276" w:lineRule="auto"/>
+        <w:jc w:val="both"/>
+        <w:rPr>
+          <w:rFonts w:ascii="Arial" w:hAnsi="Arial" w:cs="Arial"/>
+          <w:sz w:val="24"/>
+          <w:szCs w:val="24"/>
+        </w:rPr>
+      </w:pPr>
+      <w:r>
+        <w:rPr>
+          <w:rFonts w:ascii="Arial" w:hAnsi="Arial" w:cs="Arial"/>
+          <w:sz w:val="24"/>
+          <w:szCs w:val="24"/>
+        </w:rPr>
+        <w:t>Información acerca del tema u objetivo de la app.</w:t>
+      </w:r>
+    </w:p>
+    <w:p>
+      <w:pPr>
+        <w:pStyle w:val="Prrafodelista"/>
+        <w:numPr>
+          <w:ilvl w:val="0"/>
+          <w:numId w:val="4"/>
+        </w:numPr>
+        <w:spacing w:line="276" w:lineRule="auto"/>
+        <w:jc w:val="both"/>
+        <w:rPr>
+          <w:rFonts w:ascii="Arial" w:hAnsi="Arial" w:cs="Arial"/>
+          <w:sz w:val="24"/>
+          <w:szCs w:val="24"/>
+        </w:rPr>
+      </w:pPr>
+      <w:r>
+        <w:rPr>
+          <w:rFonts w:ascii="Arial" w:hAnsi="Arial" w:cs="Arial"/>
+          <w:sz w:val="24"/>
+          <w:szCs w:val="24"/>
+        </w:rPr>
+        <w:t>Medios o canales para mantener la comunicación del equipo.</w:t>
+      </w:r>
+    </w:p>
+    <w:p>
+      <w:pPr>
+        <w:spacing w:line="276" w:lineRule="auto"/>
+        <w:ind w:left="708"/>
+        <w:jc w:val="both"/>
+        <w:rPr>
+          <w:rFonts w:ascii="Arial" w:hAnsi="Arial" w:cs="Arial"/>
+          <w:sz w:val="24"/>
+          <w:szCs w:val="24"/>
+        </w:rPr>
+      </w:pPr>
+      <w:r>
+        <w:rPr>
+          <w:rFonts w:ascii="Arial" w:hAnsi="Arial" w:cs="Arial"/>
+          <w:sz w:val="24"/>
+          <w:szCs w:val="24"/>
+        </w:rPr>
+        <w:t>Fase 2 (Desarrollo de la aplicación móvil):</w:t>
+      </w:r>
+    </w:p>
+    <w:p>
+      <w:pPr>
+        <w:pStyle w:val="Prrafodelista"/>
+        <w:numPr>
+          <w:ilvl w:val="0"/>
+          <w:numId w:val="4"/>
+        </w:numPr>
+        <w:spacing w:line="276" w:lineRule="auto"/>
+        <w:jc w:val="both"/>
+        <w:rPr>
+          <w:rFonts w:ascii="Arial" w:hAnsi="Arial" w:cs="Arial"/>
+          <w:sz w:val="24"/>
+          <w:szCs w:val="24"/>
+        </w:rPr>
+      </w:pPr>
+      <w:r>
+        <w:rPr>
+          <w:rFonts w:ascii="Arial" w:hAnsi="Arial" w:cs="Arial"/>
+          <w:sz w:val="24"/>
+          <w:szCs w:val="24"/>
+        </w:rPr>
+        <w:t>Computadora o Laptop.</w:t>
+      </w:r>
+    </w:p>
+    <w:p>
+      <w:pPr>
+        <w:pStyle w:val="Prrafodelista"/>
+        <w:numPr>
+          <w:ilvl w:val="0"/>
+          <w:numId w:val="4"/>
+        </w:numPr>
+        <w:spacing w:line="276" w:lineRule="auto"/>
+        <w:jc w:val="both"/>
+        <w:rPr>
+          <w:rFonts w:ascii="Arial" w:hAnsi="Arial" w:cs="Arial"/>
+          <w:sz w:val="24"/>
+          <w:szCs w:val="24"/>
+        </w:rPr>
+      </w:pPr>
+      <w:r>
+        <w:rPr>
+          <w:rFonts w:ascii="Arial" w:hAnsi="Arial" w:cs="Arial"/>
+          <w:sz w:val="24"/>
+          <w:szCs w:val="24"/>
+        </w:rPr>
+        <w:t>Acceso a Internet.</w:t>
+      </w:r>
+    </w:p>
+    <w:p>
+      <w:pPr>
+        <w:pStyle w:val="Prrafodelista"/>
+        <w:numPr>
+          <w:ilvl w:val="0"/>
+          <w:numId w:val="6"/>
+        </w:numPr>
+        <w:spacing w:line="276" w:lineRule="auto"/>
+        <w:jc w:val="both"/>
+        <w:rPr>
+          <w:rFonts w:ascii="Arial" w:hAnsi="Arial" w:cs="Arial"/>
+          <w:sz w:val="24"/>
+          <w:szCs w:val="24"/>
+        </w:rPr>
+      </w:pPr>
+      <w:r>
+        <w:rPr>
+          <w:rFonts w:ascii="Arial" w:hAnsi="Arial" w:cs="Arial"/>
+          <w:sz w:val="24"/>
+          <w:szCs w:val="24"/>
+        </w:rPr>
+        <w:t>Medios o canales para mantener la comunicación del equipo.</w:t>
+      </w:r>
+    </w:p>
+    <w:p>
+      <w:pPr>
+        <w:pStyle w:val="Prrafodelista"/>
+        <w:numPr>
+          <w:ilvl w:val="0"/>
+          <w:numId w:val="6"/>
+        </w:numPr>
+        <w:spacing w:line="276" w:lineRule="auto"/>
+        <w:jc w:val="both"/>
+        <w:rPr>
+          <w:rFonts w:ascii="Arial" w:hAnsi="Arial" w:cs="Arial"/>
+          <w:sz w:val="24"/>
+          <w:szCs w:val="24"/>
+        </w:rPr>
+      </w:pPr>
+      <w:r>
+        <w:rPr>
+          <w:rFonts w:ascii="Arial" w:hAnsi="Arial" w:cs="Arial"/>
+          <w:sz w:val="24"/>
+          <w:szCs w:val="24"/>
+        </w:rPr>
+        <w:t>Entorno de desarrollo para la app (Android Studio).</w:t>
+      </w:r>
+    </w:p>
+    <w:p>
+      <w:pPr>
+        <w:pStyle w:val="Prrafodelista"/>
+        <w:numPr>
+          <w:ilvl w:val="0"/>
+          <w:numId w:val="6"/>
+        </w:numPr>
+        <w:spacing w:line="276" w:lineRule="auto"/>
+        <w:jc w:val="both"/>
+        <w:rPr>
+          <w:rFonts w:ascii="Arial" w:hAnsi="Arial" w:cs="Arial"/>
+          <w:sz w:val="24"/>
+          <w:szCs w:val="24"/>
+        </w:rPr>
+      </w:pPr>
+      <w:r>
+        <w:rPr>
+          <w:rFonts w:ascii="Arial" w:hAnsi="Arial" w:cs="Arial"/>
+          <w:sz w:val="24"/>
+          <w:szCs w:val="24"/>
+        </w:rPr>
+        <w:t>Plataforma para compartir los avances de la app (GitHub, Trello).</w:t>
+      </w:r>
+    </w:p>
+    <w:p>
+      <w:pPr>
+        <w:spacing w:line="276" w:lineRule="auto"/>
+        <w:ind w:left="708"/>
+        <w:jc w:val="both"/>
+        <w:rPr>
+          <w:rFonts w:ascii="Arial" w:hAnsi="Arial" w:cs="Arial"/>
+          <w:sz w:val="24"/>
+          <w:szCs w:val="24"/>
+        </w:rPr>
+      </w:pPr>
+      <w:r>
+        <w:rPr>
+          <w:rFonts w:ascii="Arial" w:hAnsi="Arial" w:cs="Arial"/>
+          <w:sz w:val="24"/>
+          <w:szCs w:val="24"/>
+        </w:rPr>
+        <w:t>Fase 3 (Finalización y pruebas de la app):</w:t>
+      </w:r>
+    </w:p>
+    <w:p>
+      <w:pPr>
+        <w:pStyle w:val="Prrafodelista"/>
+        <w:numPr>
+          <w:ilvl w:val="0"/>
+          <w:numId w:val="4"/>
+        </w:numPr>
+        <w:spacing w:line="276" w:lineRule="auto"/>
+        <w:jc w:val="both"/>
+        <w:rPr>
+          <w:rFonts w:ascii="Arial" w:hAnsi="Arial" w:cs="Arial"/>
+          <w:sz w:val="24"/>
+          <w:szCs w:val="24"/>
+        </w:rPr>
+      </w:pPr>
+      <w:r>
+        <w:rPr>
+          <w:rFonts w:ascii="Arial" w:hAnsi="Arial" w:cs="Arial"/>
+          <w:sz w:val="24"/>
+          <w:szCs w:val="24"/>
+        </w:rPr>
+        <w:t>Computadora o Laptop.</w:t>
+      </w:r>
+    </w:p>
+    <w:p>
+      <w:pPr>
+        <w:pStyle w:val="Prrafodelista"/>
+        <w:numPr>
+          <w:ilvl w:val="0"/>
+          <w:numId w:val="4"/>
+        </w:numPr>
+        <w:spacing w:line="276" w:lineRule="auto"/>
+        <w:jc w:val="both"/>
+        <w:rPr>
+          <w:rFonts w:ascii="Arial" w:hAnsi="Arial" w:cs="Arial"/>
+          <w:sz w:val="24"/>
+          <w:szCs w:val="24"/>
+        </w:rPr>
+      </w:pPr>
+      <w:r>
+        <w:rPr>
+          <w:rFonts w:ascii="Arial" w:hAnsi="Arial" w:cs="Arial"/>
+          <w:sz w:val="24"/>
+          <w:szCs w:val="24"/>
+        </w:rPr>
+        <w:t>Acceso a Internet.</w:t>
+      </w:r>
+    </w:p>
+    <w:p>
+      <w:pPr>
+        <w:pStyle w:val="Prrafodelista"/>
+        <w:numPr>
+          <w:ilvl w:val="0"/>
+          <w:numId w:val="6"/>
+        </w:numPr>
+        <w:spacing w:line="276" w:lineRule="auto"/>
+        <w:jc w:val="both"/>
+        <w:rPr>
+          <w:rFonts w:ascii="Arial" w:hAnsi="Arial" w:cs="Arial"/>
+          <w:sz w:val="24"/>
+          <w:szCs w:val="24"/>
+        </w:rPr>
+      </w:pPr>
+      <w:r>
+        <w:rPr>
+          <w:rFonts w:ascii="Arial" w:hAnsi="Arial" w:cs="Arial"/>
+          <w:sz w:val="24"/>
+          <w:szCs w:val="24"/>
+        </w:rPr>
+        <w:t>Medios o canales para mantener la comunicación del equipo.</w:t>
+      </w:r>
+    </w:p>
+    <w:p>
+      <w:pPr>
+        <w:pStyle w:val="Prrafodelista"/>
+        <w:numPr>
+          <w:ilvl w:val="0"/>
+          <w:numId w:val="7"/>
+        </w:numPr>
+        <w:spacing w:line="276" w:lineRule="auto"/>
+        <w:jc w:val="both"/>
+        <w:rPr>
+          <w:rFonts w:ascii="Arial" w:hAnsi="Arial" w:cs="Arial"/>
+          <w:sz w:val="24"/>
+          <w:szCs w:val="24"/>
+        </w:rPr>
+      </w:pPr>
+      <w:r>
+        <w:rPr>
+          <w:rFonts w:ascii="Arial" w:hAnsi="Arial" w:cs="Arial"/>
+          <w:sz w:val="24"/>
+          <w:szCs w:val="24"/>
+        </w:rPr>
+        <w:t>Dispositivo físico para realización de pruebas.</w:t>
+      </w:r>
+    </w:p>
+    <w:p>
+      <w:pPr>
+        <w:spacing w:line="276" w:lineRule="auto"/>
+        <w:jc w:val="both"/>
+        <w:rPr>
+          <w:rFonts w:ascii="Arial" w:hAnsi="Arial" w:cs="Arial"/>
+          <w:sz w:val="24"/>
+          <w:szCs w:val="24"/>
+        </w:rPr>
+      </w:pPr>
+    </w:p>
+    <w:p>
+      <w:pPr>
+        <w:spacing w:line="276" w:lineRule="auto"/>
+        <w:jc w:val="both"/>
+        <w:rPr>
+          <w:rFonts w:ascii="Arial" w:hAnsi="Arial" w:cs="Arial"/>
+          <w:sz w:val="24"/>
+          <w:szCs w:val="24"/>
+        </w:rPr>
+      </w:pPr>
+    </w:p>
+    <w:p>
+      <w:pPr>
+        <w:spacing w:line="276" w:lineRule="auto"/>
+        <w:jc w:val="both"/>
+        <w:rPr>
+          <w:rFonts w:ascii="Arial" w:hAnsi="Arial" w:cs="Arial"/>
+          <w:sz w:val="24"/>
+          <w:szCs w:val="24"/>
+        </w:rPr>
+      </w:pPr>
+    </w:p>
+    <w:p>
+      <w:pPr>
+        <w:spacing w:line="276" w:lineRule="auto"/>
+        <w:jc w:val="both"/>
+        <w:rPr>
+          <w:rFonts w:ascii="Arial" w:hAnsi="Arial" w:cs="Arial"/>
+          <w:sz w:val="24"/>
+          <w:szCs w:val="24"/>
+        </w:rPr>
+      </w:pPr>
+    </w:p>
+    <w:p>
+      <w:pPr>
+        <w:spacing w:line="276" w:lineRule="auto"/>
+        <w:jc w:val="both"/>
+        <w:rPr>
+          <w:rFonts w:ascii="Arial" w:hAnsi="Arial" w:cs="Arial"/>
+          <w:sz w:val="24"/>
+          <w:szCs w:val="24"/>
+        </w:rPr>
+      </w:pPr>
+    </w:p>
+    <w:p>
+      <w:pPr>
+        <w:spacing w:line="276" w:lineRule="auto"/>
+        <w:jc w:val="both"/>
+        <w:rPr>
+          <w:rFonts w:ascii="Arial" w:hAnsi="Arial" w:cs="Arial"/>
+          <w:sz w:val="24"/>
+          <w:szCs w:val="24"/>
+        </w:rPr>
+      </w:pPr>
+    </w:p>
+    <w:p>
+      <w:pPr>
+        <w:spacing w:line="276" w:lineRule="auto"/>
+        <w:jc w:val="both"/>
+        <w:rPr>
+          <w:rFonts w:ascii="Arial" w:hAnsi="Arial" w:cs="Arial"/>
+          <w:sz w:val="24"/>
+          <w:szCs w:val="24"/>
+        </w:rPr>
+      </w:pPr>
+    </w:p>
+    <w:p>
+      <w:pPr>
+        <w:spacing w:line="276" w:lineRule="auto"/>
+        <w:jc w:val="both"/>
+        <w:rPr>
+          <w:rFonts w:ascii="Arial" w:hAnsi="Arial" w:cs="Arial"/>
+          <w:sz w:val="24"/>
+          <w:szCs w:val="24"/>
+        </w:rPr>
+      </w:pPr>
+    </w:p>
+    <w:p>
+      <w:pPr>
+        <w:spacing w:line="276" w:lineRule="auto"/>
+        <w:jc w:val="both"/>
+        <w:rPr>
+          <w:rFonts w:ascii="Arial" w:hAnsi="Arial" w:cs="Arial"/>
+          <w:sz w:val="24"/>
+          <w:szCs w:val="24"/>
+        </w:rPr>
+      </w:pPr>
+    </w:p>
+    <w:p>
+      <w:pPr>
+        <w:spacing w:line="276" w:lineRule="auto"/>
+        <w:jc w:val="both"/>
+        <w:rPr>
+          <w:rFonts w:ascii="Arial" w:hAnsi="Arial" w:cs="Arial"/>
+          <w:sz w:val="24"/>
+          <w:szCs w:val="24"/>
+        </w:rPr>
+      </w:pPr>
+    </w:p>
+    <w:p>
+      <w:pPr>
+        <w:spacing w:line="276" w:lineRule="auto"/>
+        <w:jc w:val="both"/>
+        <w:rPr>
+          <w:rFonts w:ascii="Arial" w:hAnsi="Arial" w:cs="Arial"/>
+          <w:sz w:val="24"/>
+          <w:szCs w:val="24"/>
+        </w:rPr>
+      </w:pPr>
+    </w:p>
+    <w:p>
+      <w:pPr>
+        <w:spacing w:line="276" w:lineRule="auto"/>
+        <w:jc w:val="both"/>
+        <w:rPr>
+          <w:rFonts w:ascii="Arial" w:hAnsi="Arial" w:cs="Arial"/>
+          <w:b/>
+          <w:bCs/>
+          <w:sz w:val="24"/>
+          <w:szCs w:val="24"/>
+          <w:u w:val="single"/>
+        </w:rPr>
+      </w:pPr>
+      <w:r>
+        <w:rPr>
+          <w:rFonts w:ascii="Arial" w:hAnsi="Arial" w:cs="Arial"/>
+          <w:b/>
+          <w:bCs/>
+          <w:sz w:val="28"/>
+          <w:szCs w:val="28"/>
+          <w:u w:val="single"/>
+        </w:rPr>
+        <w:lastRenderedPageBreak/>
+        <w:t>Fuentes de Consulta:</w:t>
+      </w:r>
+    </w:p>
+    <w:p>
+      <w:pPr>
+        <w:pStyle w:val="Prrafodelista"/>
+        <w:numPr>
+          <w:ilvl w:val="0"/>
+          <w:numId w:val="8"/>
+        </w:numPr>
+        <w:spacing w:line="276" w:lineRule="auto"/>
+        <w:rPr>
+          <w:rFonts w:ascii="Arial" w:hAnsi="Arial" w:cs="Arial"/>
+          <w:sz w:val="24"/>
+          <w:szCs w:val="24"/>
+        </w:rPr>
+      </w:pPr>
+      <w:r>
+        <w:rPr>
+          <w:rFonts w:ascii="Arial" w:hAnsi="Arial" w:cs="Arial"/>
+          <w:color w:val="000000"/>
+          <w:sz w:val="24"/>
+          <w:szCs w:val="24"/>
+        </w:rPr>
+        <w:t>Sergio Miranda-Zambrano. (2015). A</w:t>
+      </w:r>
+      <w:r>
+        <w:rPr>
+          <w:rFonts w:ascii="Arial" w:hAnsi="Arial" w:cs="Arial"/>
+          <w:color w:val="000000"/>
+          <w:sz w:val="24"/>
+          <w:szCs w:val="24"/>
+        </w:rPr>
+        <w:t>nálisis</w:t>
+      </w:r>
+      <w:r>
+        <w:rPr>
+          <w:rFonts w:ascii="Arial" w:hAnsi="Arial" w:cs="Arial"/>
+          <w:color w:val="000000"/>
+          <w:sz w:val="24"/>
+          <w:szCs w:val="24"/>
+        </w:rPr>
+        <w:t xml:space="preserve"> </w:t>
+      </w:r>
+      <w:r>
+        <w:rPr>
+          <w:rFonts w:ascii="Arial" w:hAnsi="Arial" w:cs="Arial"/>
+          <w:color w:val="000000"/>
+          <w:sz w:val="24"/>
+          <w:szCs w:val="24"/>
+        </w:rPr>
+        <w:t>y</w:t>
+      </w:r>
+      <w:r>
+        <w:rPr>
+          <w:rFonts w:ascii="Arial" w:hAnsi="Arial" w:cs="Arial"/>
+          <w:color w:val="000000"/>
+          <w:sz w:val="24"/>
+          <w:szCs w:val="24"/>
+        </w:rPr>
+        <w:t xml:space="preserve"> D</w:t>
+      </w:r>
+      <w:r>
+        <w:rPr>
+          <w:rFonts w:ascii="Arial" w:hAnsi="Arial" w:cs="Arial"/>
+          <w:color w:val="000000"/>
+          <w:sz w:val="24"/>
+          <w:szCs w:val="24"/>
+        </w:rPr>
+        <w:t>iseño</w:t>
+      </w:r>
+      <w:r>
+        <w:rPr>
+          <w:rFonts w:ascii="Arial" w:hAnsi="Arial" w:cs="Arial"/>
+          <w:color w:val="000000"/>
+          <w:sz w:val="24"/>
+          <w:szCs w:val="24"/>
+        </w:rPr>
+        <w:t xml:space="preserve"> D</w:t>
+      </w:r>
+      <w:r>
+        <w:rPr>
+          <w:rFonts w:ascii="Arial" w:hAnsi="Arial" w:cs="Arial"/>
+          <w:color w:val="000000"/>
+          <w:sz w:val="24"/>
+          <w:szCs w:val="24"/>
+        </w:rPr>
+        <w:t>e</w:t>
+      </w:r>
+      <w:r>
+        <w:rPr>
+          <w:rFonts w:ascii="Arial" w:hAnsi="Arial" w:cs="Arial"/>
+          <w:color w:val="000000"/>
+          <w:sz w:val="24"/>
+          <w:szCs w:val="24"/>
+        </w:rPr>
+        <w:t xml:space="preserve"> A</w:t>
+      </w:r>
+      <w:r>
+        <w:rPr>
+          <w:rFonts w:ascii="Arial" w:hAnsi="Arial" w:cs="Arial"/>
+          <w:color w:val="000000"/>
+          <w:sz w:val="24"/>
+          <w:szCs w:val="24"/>
+        </w:rPr>
+        <w:t>plicación</w:t>
+      </w:r>
+      <w:r>
+        <w:rPr>
+          <w:rFonts w:ascii="Arial" w:hAnsi="Arial" w:cs="Arial"/>
+          <w:color w:val="000000"/>
+          <w:sz w:val="24"/>
+          <w:szCs w:val="24"/>
+        </w:rPr>
+        <w:t xml:space="preserve"> M</w:t>
+      </w:r>
+      <w:r>
+        <w:rPr>
+          <w:rFonts w:ascii="Arial" w:hAnsi="Arial" w:cs="Arial"/>
+          <w:color w:val="000000"/>
+          <w:sz w:val="24"/>
+          <w:szCs w:val="24"/>
+        </w:rPr>
+        <w:t>óvil</w:t>
+      </w:r>
+      <w:r>
+        <w:rPr>
+          <w:rFonts w:ascii="Arial" w:hAnsi="Arial" w:cs="Arial"/>
+          <w:color w:val="000000"/>
+          <w:sz w:val="24"/>
+          <w:szCs w:val="24"/>
+        </w:rPr>
+        <w:t xml:space="preserve"> P</w:t>
+      </w:r>
+      <w:r>
+        <w:rPr>
+          <w:rFonts w:ascii="Arial" w:hAnsi="Arial" w:cs="Arial"/>
+          <w:color w:val="000000"/>
+          <w:sz w:val="24"/>
+          <w:szCs w:val="24"/>
+        </w:rPr>
+        <w:t>ara</w:t>
+      </w:r>
+      <w:r>
+        <w:rPr>
+          <w:rFonts w:ascii="Arial" w:hAnsi="Arial" w:cs="Arial"/>
+          <w:color w:val="000000"/>
+          <w:sz w:val="24"/>
+          <w:szCs w:val="24"/>
+        </w:rPr>
+        <w:t xml:space="preserve"> C</w:t>
+      </w:r>
+      <w:r>
+        <w:rPr>
+          <w:rFonts w:ascii="Arial" w:hAnsi="Arial" w:cs="Arial"/>
+          <w:color w:val="000000"/>
+          <w:sz w:val="24"/>
+          <w:szCs w:val="24"/>
+        </w:rPr>
+        <w:t>itas</w:t>
+      </w:r>
+      <w:r>
+        <w:rPr>
+          <w:rFonts w:ascii="Arial" w:hAnsi="Arial" w:cs="Arial"/>
+          <w:color w:val="000000"/>
+          <w:sz w:val="24"/>
+          <w:szCs w:val="24"/>
+        </w:rPr>
+        <w:t xml:space="preserve"> E</w:t>
+      </w:r>
+      <w:r>
+        <w:rPr>
+          <w:rFonts w:ascii="Arial" w:hAnsi="Arial" w:cs="Arial"/>
+          <w:color w:val="000000"/>
+          <w:sz w:val="24"/>
+          <w:szCs w:val="24"/>
+        </w:rPr>
+        <w:t>n</w:t>
+      </w:r>
+      <w:r>
+        <w:rPr>
+          <w:rFonts w:ascii="Arial" w:hAnsi="Arial" w:cs="Arial"/>
+          <w:color w:val="000000"/>
+          <w:sz w:val="24"/>
+          <w:szCs w:val="24"/>
+        </w:rPr>
+        <w:t xml:space="preserve"> C</w:t>
+      </w:r>
+      <w:r>
+        <w:rPr>
+          <w:rFonts w:ascii="Arial" w:hAnsi="Arial" w:cs="Arial"/>
+          <w:color w:val="000000"/>
+          <w:sz w:val="24"/>
+          <w:szCs w:val="24"/>
+        </w:rPr>
+        <w:t>onsultorios</w:t>
+      </w:r>
+      <w:r>
+        <w:rPr>
+          <w:rFonts w:ascii="Arial" w:hAnsi="Arial" w:cs="Arial"/>
+          <w:color w:val="000000"/>
+          <w:sz w:val="24"/>
+          <w:szCs w:val="24"/>
+        </w:rPr>
+        <w:t>. febrero 20201, Universidad de Piura</w:t>
+      </w:r>
+      <w:r>
+        <w:rPr>
+          <w:rFonts w:ascii="Arial" w:hAnsi="Arial" w:cs="Arial"/>
+          <w:color w:val="000000"/>
+          <w:sz w:val="24"/>
+          <w:szCs w:val="24"/>
+        </w:rPr>
+        <w:t xml:space="preserve">: </w:t>
+      </w:r>
+      <w:hyperlink r:id="rId6" w:history="1">
+        <w:r>
+          <w:rPr>
+            <w:rStyle w:val="Hipervnculo"/>
+            <w:rFonts w:ascii="Arial" w:hAnsi="Arial" w:cs="Arial"/>
+            <w:sz w:val="18"/>
+            <w:szCs w:val="18"/>
+          </w:rPr>
+          <w:t>https://pirhua.udep.edu.pe/bitstream/handle/11042/2445/ING_559.pdf?sequence=1&amp;isAllowed=y</w:t>
+        </w:r>
+      </w:hyperlink>
+    </w:p>
+    <w:p>
+      <w:pPr>
+        <w:pStyle w:val="Prrafodelista"/>
+        <w:numPr>
+          <w:ilvl w:val="0"/>
+          <w:numId w:val="8"/>
+        </w:numPr>
+        <w:spacing w:line="276" w:lineRule="auto"/>
+        <w:rPr>
+          <w:rFonts w:ascii="Arial" w:hAnsi="Arial" w:cs="Arial"/>
+          <w:sz w:val="24"/>
+          <w:szCs w:val="24"/>
+        </w:rPr>
+      </w:pPr>
+      <w:r>
+        <w:rPr>
+          <w:rFonts w:ascii="Arial" w:hAnsi="Arial" w:cs="Arial"/>
+          <w:color w:val="000000"/>
+          <w:sz w:val="24"/>
+          <w:szCs w:val="24"/>
+        </w:rPr>
+        <w:t>Cl</w:t>
+      </w:r>
+      <w:r>
+        <w:rPr>
+          <w:rFonts w:ascii="Arial" w:hAnsi="Arial" w:cs="Arial"/>
+          <w:color w:val="000000"/>
+          <w:sz w:val="24"/>
+          <w:szCs w:val="24"/>
+        </w:rPr>
+        <w:t>i</w:t>
+      </w:r>
+      <w:r>
+        <w:rPr>
+          <w:rFonts w:ascii="Arial" w:hAnsi="Arial" w:cs="Arial"/>
+          <w:color w:val="000000"/>
+          <w:sz w:val="24"/>
+          <w:szCs w:val="24"/>
+        </w:rPr>
+        <w:t xml:space="preserve">nic Cloud. (2015). Apps para médicos. febrero 2021, Ingeniesia Desarrollo Cloud, S.L.: </w:t>
+      </w:r>
+      <w:r>
+        <w:rPr>
+          <w:rFonts w:ascii="Arial" w:hAnsi="Arial" w:cs="Arial"/>
+          <w:color w:val="000000"/>
+          <w:sz w:val="24"/>
+          <w:szCs w:val="24"/>
+        </w:rPr>
+        <w:t xml:space="preserve">                                                                          </w:t>
+      </w:r>
+      <w:hyperlink r:id="rId7" w:history="1">
+        <w:r>
+          <w:rPr>
+            <w:rStyle w:val="Hipervnculo"/>
+            <w:rFonts w:ascii="Arial" w:hAnsi="Arial" w:cs="Arial"/>
+            <w:sz w:val="18"/>
+            <w:szCs w:val="18"/>
+          </w:rPr>
+          <w:t>https://clinic-cloud.com/blog/apps-para-medicos-pacientes-que-facilitaran-tu-vida/</w:t>
+        </w:r>
+      </w:hyperlink>
+    </w:p>
+    <w:p>
+      <w:pPr>
+        <w:pStyle w:val="Prrafodelista"/>
+        <w:numPr>
+          <w:ilvl w:val="0"/>
+          <w:numId w:val="8"/>
+        </w:numPr>
+        <w:spacing w:line="276" w:lineRule="auto"/>
+        <w:rPr>
+          <w:rFonts w:ascii="Arial" w:hAnsi="Arial" w:cs="Arial"/>
+        </w:rPr>
+      </w:pPr>
+      <w:r>
+        <w:rPr>
+          <w:rFonts w:ascii="Arial" w:hAnsi="Arial" w:cs="Arial"/>
+          <w:color w:val="000000"/>
+          <w:sz w:val="24"/>
+          <w:szCs w:val="24"/>
+        </w:rPr>
+        <w:t>magicalartstudio.com. (</w:t>
+      </w:r>
+      <w:r>
+        <w:rPr>
+          <w:rFonts w:ascii="Arial" w:hAnsi="Arial" w:cs="Arial"/>
+          <w:color w:val="000000"/>
+          <w:sz w:val="24"/>
+          <w:szCs w:val="24"/>
+        </w:rPr>
+        <w:t>/</w:t>
+      </w:r>
+      <w:r>
+        <w:rPr>
+          <w:rFonts w:ascii="Arial" w:hAnsi="Arial" w:cs="Arial"/>
+          <w:color w:val="000000"/>
+          <w:sz w:val="24"/>
+          <w:szCs w:val="24"/>
+        </w:rPr>
+        <w:t>). Plantilla de cita. marzo 2021,</w:t>
+      </w:r>
+      <w:r>
+        <w:rPr>
+          <w:rFonts w:ascii="Arial" w:hAnsi="Arial" w:cs="Arial"/>
+          <w:color w:val="000000"/>
+          <w:sz w:val="24"/>
+          <w:szCs w:val="24"/>
+        </w:rPr>
+        <w:t xml:space="preserve"> </w:t>
+      </w:r>
+      <w:r>
+        <w:rPr>
+          <w:rFonts w:ascii="Arial" w:hAnsi="Arial" w:cs="Arial"/>
+          <w:color w:val="000000"/>
+          <w:sz w:val="24"/>
+          <w:szCs w:val="24"/>
+        </w:rPr>
+        <w:t>Magical Art Studio</w:t>
+      </w:r>
+      <w:r>
+        <w:rPr>
+          <w:rFonts w:ascii="Arial" w:hAnsi="Arial" w:cs="Arial"/>
+          <w:color w:val="000000"/>
+          <w:sz w:val="24"/>
+          <w:szCs w:val="24"/>
+        </w:rPr>
+        <w:t xml:space="preserve">: </w:t>
+      </w:r>
+      <w:r>
+        <w:rPr>
+          <w:rFonts w:ascii="Arial" w:hAnsi="Arial" w:cs="Arial"/>
+          <w:color w:val="000000"/>
+          <w:sz w:val="24"/>
+          <w:szCs w:val="24"/>
+        </w:rPr>
+        <w:t xml:space="preserve">                               </w:t>
+      </w:r>
+      <w:hyperlink r:id="rId8" w:history="1">
+        <w:r>
+          <w:rPr>
+            <w:rStyle w:val="Hipervnculo"/>
+            <w:rFonts w:ascii="Arial" w:hAnsi="Arial" w:cs="Arial"/>
+            <w:sz w:val="18"/>
+            <w:szCs w:val="18"/>
+          </w:rPr>
+          <w:t>https://www.pinterest.es/pin/464926361518022845/?autologin=true</w:t>
+        </w:r>
+      </w:hyperlink>
+    </w:p>
+    <w:p>
+      <w:pPr>
+        <w:pStyle w:val="Prrafodelista"/>
+        <w:spacing w:line="276" w:lineRule="auto"/>
+        <w:rPr>
+          <w:rFonts w:ascii="Arial" w:hAnsi="Arial" w:cs="Arial"/>
+        </w:rPr>
+      </w:pPr>
+    </w:p>
     <w:sectPr>
       <w:pgSz w:w="12240" w:h="15840"/>
       <w:pgMar w:top="1417" w:right="1701" w:bottom="1417" w:left="1701" w:header="708" w:footer="708" w:gutter="0"/>
@@ -651,6 +1608,232 @@
 <file path=word/numbering.xml><?xml version="1.0" encoding="utf-8"?>
 <w:numbering xmlns:wpc="http://schemas.microsoft.com/office/word/2010/wordprocessingCanvas" xmlns:cx="http://schemas.microsoft.com/office/drawing/2014/chartex" xmlns:cx1="http://schemas.microsoft.com/office/drawing/2015/9/8/chartex" xmlns:cx2="http://schemas.microsoft.com/office/drawing/2015/10/21/chartex" xmlns:cx3="http://schemas.microsoft.com/office/drawing/2016/5/9/chartex" xmlns:cx4="http://schemas.microsoft.com/office/drawing/2016/5/10/chartex" xmlns:cx5="http://schemas.microsoft.com/office/drawing/2016/5/11/chartex" xmlns:cx6="http://schemas.microsoft.com/office/drawing/2016/5/12/chartex" xmlns:cx7="http://schemas.microsoft.com/office/drawing/2016/5/13/chartex" xmlns:cx8="http://schemas.microsoft.com/office/drawing/2016/5/14/chartex" xmlns:mc="http://schemas.openxmlformats.org/markup-compatibility/2006" xmlns:aink="http://schemas.microsoft.com/office/drawing/2016/ink" xmlns:am3d="http://schemas.microsoft.com/office/drawing/2017/model3d" xmlns:o="urn:schemas-microsoft-com:office:office" xmlns:r="http://schemas.openxmlformats.org/officeDocument/2006/relationships" xmlns:m="http://schemas.openxmlformats.org/officeDocument/2006/math" xmlns:v="urn:schemas-microsoft-com:vml" xmlns:wp14="http://schemas.microsoft.com/office/word/2010/wordprocessingDrawing" xmlns:wp="http://schemas.openxmlformats.org/drawingml/2006/wordprocessingDrawing" xmlns:w10="urn:schemas-microsoft-com:office:word" xmlns:w="http://schemas.openxmlformats.org/wordprocessingml/2006/main" xmlns:w14="http://schemas.microsoft.com/office/word/2010/wordml" xmlns:w15="http://schemas.microsoft.com/office/word/2012/wordml" xmlns:w16cex="http://schemas.microsoft.com/office/word/2018/wordml/cex" xmlns:w16cid="http://schemas.microsoft.com/office/word/2016/wordml/cid" xmlns:w16="http://schemas.microsoft.com/office/word/2018/wordml" xmlns:w16se="http://schemas.microsoft.com/office/word/2015/wordml/symex" xmlns:wpg="http://schemas.microsoft.com/office/word/2010/wordprocessingGroup" xmlns:wpi="http://schemas.microsoft.com/office/word/2010/wordprocessingInk" xmlns:wne="http://schemas.microsoft.com/office/word/2006/wordml" xmlns:wps="http://schemas.microsoft.com/office/word/2010/wordprocessingShape" mc:Ignorable="w14 w15 w16se w16cid w16 w16cex wp14">
   <w:abstractNum w:abstractNumId="0" w15:restartNumberingAfterBreak="0">
+    <w:nsid w:val="10664F54"/>
+    <w:multiLevelType w:val="hybridMultilevel"/>
+    <w:tmpl w:val="FC084238"/>
+    <w:lvl w:ilvl="0" w:tplc="440A0001">
+      <w:start w:val="1"/>
+      <w:numFmt w:val="bullet"/>
+      <w:lvlText w:val=""/>
+      <w:lvlJc w:val="left"/>
+      <w:pPr>
+        <w:ind w:left="1428" w:hanging="360"/>
+      </w:pPr>
+      <w:rPr>
+        <w:rFonts w:ascii="Symbol" w:hAnsi="Symbol" w:hint="default"/>
+      </w:rPr>
+    </w:lvl>
+    <w:lvl w:ilvl="1" w:tplc="440A0003" w:tentative="1">
+      <w:start w:val="1"/>
+      <w:numFmt w:val="bullet"/>
+      <w:lvlText w:val="o"/>
+      <w:lvlJc w:val="left"/>
+      <w:pPr>
+        <w:ind w:left="2148" w:hanging="360"/>
+      </w:pPr>
+      <w:rPr>
+        <w:rFonts w:ascii="Courier New" w:hAnsi="Courier New" w:cs="Courier New" w:hint="default"/>
+      </w:rPr>
+    </w:lvl>
+    <w:lvl w:ilvl="2" w:tplc="440A0005" w:tentative="1">
+      <w:start w:val="1"/>
+      <w:numFmt w:val="bullet"/>
+      <w:lvlText w:val=""/>
+      <w:lvlJc w:val="left"/>
+      <w:pPr>
+        <w:ind w:left="2868" w:hanging="360"/>
+      </w:pPr>
+      <w:rPr>
+        <w:rFonts w:ascii="Wingdings" w:hAnsi="Wingdings" w:hint="default"/>
+      </w:rPr>
+    </w:lvl>
+    <w:lvl w:ilvl="3" w:tplc="440A0001" w:tentative="1">
+      <w:start w:val="1"/>
+      <w:numFmt w:val="bullet"/>
+      <w:lvlText w:val=""/>
+      <w:lvlJc w:val="left"/>
+      <w:pPr>
+        <w:ind w:left="3588" w:hanging="360"/>
+      </w:pPr>
+      <w:rPr>
+        <w:rFonts w:ascii="Symbol" w:hAnsi="Symbol" w:hint="default"/>
+      </w:rPr>
+    </w:lvl>
+    <w:lvl w:ilvl="4" w:tplc="440A0003" w:tentative="1">
+      <w:start w:val="1"/>
+      <w:numFmt w:val="bullet"/>
+      <w:lvlText w:val="o"/>
+      <w:lvlJc w:val="left"/>
+      <w:pPr>
+        <w:ind w:left="4308" w:hanging="360"/>
+      </w:pPr>
+      <w:rPr>
+        <w:rFonts w:ascii="Courier New" w:hAnsi="Courier New" w:cs="Courier New" w:hint="default"/>
+      </w:rPr>
+    </w:lvl>
+    <w:lvl w:ilvl="5" w:tplc="440A0005" w:tentative="1">
+      <w:start w:val="1"/>
+      <w:numFmt w:val="bullet"/>
+      <w:lvlText w:val=""/>
+      <w:lvlJc w:val="left"/>
+      <w:pPr>
+        <w:ind w:left="5028" w:hanging="360"/>
+      </w:pPr>
+      <w:rPr>
+        <w:rFonts w:ascii="Wingdings" w:hAnsi="Wingdings" w:hint="default"/>
+      </w:rPr>
+    </w:lvl>
+    <w:lvl w:ilvl="6" w:tplc="440A0001" w:tentative="1">
+      <w:start w:val="1"/>
+      <w:numFmt w:val="bullet"/>
+      <w:lvlText w:val=""/>
+      <w:lvlJc w:val="left"/>
+      <w:pPr>
+        <w:ind w:left="5748" w:hanging="360"/>
+      </w:pPr>
+      <w:rPr>
+        <w:rFonts w:ascii="Symbol" w:hAnsi="Symbol" w:hint="default"/>
+      </w:rPr>
+    </w:lvl>
+    <w:lvl w:ilvl="7" w:tplc="440A0003" w:tentative="1">
+      <w:start w:val="1"/>
+      <w:numFmt w:val="bullet"/>
+      <w:lvlText w:val="o"/>
+      <w:lvlJc w:val="left"/>
+      <w:pPr>
+        <w:ind w:left="6468" w:hanging="360"/>
+      </w:pPr>
+      <w:rPr>
+        <w:rFonts w:ascii="Courier New" w:hAnsi="Courier New" w:cs="Courier New" w:hint="default"/>
+      </w:rPr>
+    </w:lvl>
+    <w:lvl w:ilvl="8" w:tplc="440A0005" w:tentative="1">
+      <w:start w:val="1"/>
+      <w:numFmt w:val="bullet"/>
+      <w:lvlText w:val=""/>
+      <w:lvlJc w:val="left"/>
+      <w:pPr>
+        <w:ind w:left="7188" w:hanging="360"/>
+      </w:pPr>
+      <w:rPr>
+        <w:rFonts w:ascii="Wingdings" w:hAnsi="Wingdings" w:hint="default"/>
+      </w:rPr>
+    </w:lvl>
+  </w:abstractNum>
+  <w:abstractNum w:abstractNumId="1" w15:restartNumberingAfterBreak="0">
+    <w:nsid w:val="11756F8C"/>
+    <w:multiLevelType w:val="hybridMultilevel"/>
+    <w:tmpl w:val="28A6B0A4"/>
+    <w:lvl w:ilvl="0" w:tplc="440A0001">
+      <w:start w:val="1"/>
+      <w:numFmt w:val="bullet"/>
+      <w:lvlText w:val=""/>
+      <w:lvlJc w:val="left"/>
+      <w:pPr>
+        <w:ind w:left="1434" w:hanging="360"/>
+      </w:pPr>
+      <w:rPr>
+        <w:rFonts w:ascii="Symbol" w:hAnsi="Symbol" w:hint="default"/>
+      </w:rPr>
+    </w:lvl>
+    <w:lvl w:ilvl="1" w:tplc="440A0003" w:tentative="1">
+      <w:start w:val="1"/>
+      <w:numFmt w:val="bullet"/>
+      <w:lvlText w:val="o"/>
+      <w:lvlJc w:val="left"/>
+      <w:pPr>
+        <w:ind w:left="2154" w:hanging="360"/>
+      </w:pPr>
+      <w:rPr>
+        <w:rFonts w:ascii="Courier New" w:hAnsi="Courier New" w:cs="Courier New" w:hint="default"/>
+      </w:rPr>
+    </w:lvl>
+    <w:lvl w:ilvl="2" w:tplc="440A0005" w:tentative="1">
+      <w:start w:val="1"/>
+      <w:numFmt w:val="bullet"/>
+      <w:lvlText w:val=""/>
+      <w:lvlJc w:val="left"/>
+      <w:pPr>
+        <w:ind w:left="2874" w:hanging="360"/>
+      </w:pPr>
+      <w:rPr>
+        <w:rFonts w:ascii="Wingdings" w:hAnsi="Wingdings" w:hint="default"/>
+      </w:rPr>
+    </w:lvl>
+    <w:lvl w:ilvl="3" w:tplc="440A0001" w:tentative="1">
+      <w:start w:val="1"/>
+      <w:numFmt w:val="bullet"/>
+      <w:lvlText w:val=""/>
+      <w:lvlJc w:val="left"/>
+      <w:pPr>
+        <w:ind w:left="3594" w:hanging="360"/>
+      </w:pPr>
+      <w:rPr>
+        <w:rFonts w:ascii="Symbol" w:hAnsi="Symbol" w:hint="default"/>
+      </w:rPr>
+    </w:lvl>
+    <w:lvl w:ilvl="4" w:tplc="440A0003" w:tentative="1">
+      <w:start w:val="1"/>
+      <w:numFmt w:val="bullet"/>
+      <w:lvlText w:val="o"/>
+      <w:lvlJc w:val="left"/>
+      <w:pPr>
+        <w:ind w:left="4314" w:hanging="360"/>
+      </w:pPr>
+      <w:rPr>
+        <w:rFonts w:ascii="Courier New" w:hAnsi="Courier New" w:cs="Courier New" w:hint="default"/>
+      </w:rPr>
+    </w:lvl>
+    <w:lvl w:ilvl="5" w:tplc="440A0005" w:tentative="1">
+      <w:start w:val="1"/>
+      <w:numFmt w:val="bullet"/>
+      <w:lvlText w:val=""/>
+      <w:lvlJc w:val="left"/>
+      <w:pPr>
+        <w:ind w:left="5034" w:hanging="360"/>
+      </w:pPr>
+      <w:rPr>
+        <w:rFonts w:ascii="Wingdings" w:hAnsi="Wingdings" w:hint="default"/>
+      </w:rPr>
+    </w:lvl>
+    <w:lvl w:ilvl="6" w:tplc="440A0001" w:tentative="1">
+      <w:start w:val="1"/>
+      <w:numFmt w:val="bullet"/>
+      <w:lvlText w:val=""/>
+      <w:lvlJc w:val="left"/>
+      <w:pPr>
+        <w:ind w:left="5754" w:hanging="360"/>
+      </w:pPr>
+      <w:rPr>
+        <w:rFonts w:ascii="Symbol" w:hAnsi="Symbol" w:hint="default"/>
+      </w:rPr>
+    </w:lvl>
+    <w:lvl w:ilvl="7" w:tplc="440A0003" w:tentative="1">
+      <w:start w:val="1"/>
+      <w:numFmt w:val="bullet"/>
+      <w:lvlText w:val="o"/>
+      <w:lvlJc w:val="left"/>
+      <w:pPr>
+        <w:ind w:left="6474" w:hanging="360"/>
+      </w:pPr>
+      <w:rPr>
+        <w:rFonts w:ascii="Courier New" w:hAnsi="Courier New" w:cs="Courier New" w:hint="default"/>
+      </w:rPr>
+    </w:lvl>
+    <w:lvl w:ilvl="8" w:tplc="440A0005" w:tentative="1">
+      <w:start w:val="1"/>
+      <w:numFmt w:val="bullet"/>
+      <w:lvlText w:val=""/>
+      <w:lvlJc w:val="left"/>
+      <w:pPr>
+        <w:ind w:left="7194" w:hanging="360"/>
+      </w:pPr>
+      <w:rPr>
+        <w:rFonts w:ascii="Wingdings" w:hAnsi="Wingdings" w:hint="default"/>
+      </w:rPr>
+    </w:lvl>
+  </w:abstractNum>
+  <w:abstractNum w:abstractNumId="2" w15:restartNumberingAfterBreak="0">
     <w:nsid w:val="14D4436E"/>
     <w:multiLevelType w:val="hybridMultilevel"/>
     <w:tmpl w:val="2D6A9928"/>
@@ -763,7 +1946,120 @@
       </w:rPr>
     </w:lvl>
   </w:abstractNum>
-  <w:abstractNum w:abstractNumId="1" w15:restartNumberingAfterBreak="0">
+  <w:abstractNum w:abstractNumId="3" w15:restartNumberingAfterBreak="0">
+    <w:nsid w:val="26610CF0"/>
+    <w:multiLevelType w:val="hybridMultilevel"/>
+    <w:tmpl w:val="0736F846"/>
+    <w:lvl w:ilvl="0" w:tplc="04090009">
+      <w:start w:val="1"/>
+      <w:numFmt w:val="bullet"/>
+      <w:lvlText w:val=""/>
+      <w:lvlJc w:val="left"/>
+      <w:pPr>
+        <w:ind w:left="720" w:hanging="360"/>
+      </w:pPr>
+      <w:rPr>
+        <w:rFonts w:ascii="Wingdings" w:hAnsi="Wingdings" w:hint="default"/>
+      </w:rPr>
+    </w:lvl>
+    <w:lvl w:ilvl="1" w:tplc="440A0003" w:tentative="1">
+      <w:start w:val="1"/>
+      <w:numFmt w:val="bullet"/>
+      <w:lvlText w:val="o"/>
+      <w:lvlJc w:val="left"/>
+      <w:pPr>
+        <w:ind w:left="1440" w:hanging="360"/>
+      </w:pPr>
+      <w:rPr>
+        <w:rFonts w:ascii="Courier New" w:hAnsi="Courier New" w:cs="Courier New" w:hint="default"/>
+      </w:rPr>
+    </w:lvl>
+    <w:lvl w:ilvl="2" w:tplc="440A0005" w:tentative="1">
+      <w:start w:val="1"/>
+      <w:numFmt w:val="bullet"/>
+      <w:lvlText w:val=""/>
+      <w:lvlJc w:val="left"/>
+      <w:pPr>
+        <w:ind w:left="2160" w:hanging="360"/>
+      </w:pPr>
+      <w:rPr>
+        <w:rFonts w:ascii="Wingdings" w:hAnsi="Wingdings" w:hint="default"/>
+      </w:rPr>
+    </w:lvl>
+    <w:lvl w:ilvl="3" w:tplc="440A0001" w:tentative="1">
+      <w:start w:val="1"/>
+      <w:numFmt w:val="bullet"/>
+      <w:lvlText w:val=""/>
+      <w:lvlJc w:val="left"/>
+      <w:pPr>
+        <w:ind w:left="2880" w:hanging="360"/>
+      </w:pPr>
+      <w:rPr>
+        <w:rFonts w:ascii="Symbol" w:hAnsi="Symbol" w:hint="default"/>
+      </w:rPr>
+    </w:lvl>
+    <w:lvl w:ilvl="4" w:tplc="440A0003" w:tentative="1">
+      <w:start w:val="1"/>
+      <w:numFmt w:val="bullet"/>
+      <w:lvlText w:val="o"/>
+      <w:lvlJc w:val="left"/>
+      <w:pPr>
+        <w:ind w:left="3600" w:hanging="360"/>
+      </w:pPr>
+      <w:rPr>
+        <w:rFonts w:ascii="Courier New" w:hAnsi="Courier New" w:cs="Courier New" w:hint="default"/>
+      </w:rPr>
+    </w:lvl>
+    <w:lvl w:ilvl="5" w:tplc="440A0005" w:tentative="1">
+      <w:start w:val="1"/>
+      <w:numFmt w:val="bullet"/>
+      <w:lvlText w:val=""/>
+      <w:lvlJc w:val="left"/>
+      <w:pPr>
+        <w:ind w:left="4320" w:hanging="360"/>
+      </w:pPr>
+      <w:rPr>
+        <w:rFonts w:ascii="Wingdings" w:hAnsi="Wingdings" w:hint="default"/>
+      </w:rPr>
+    </w:lvl>
+    <w:lvl w:ilvl="6" w:tplc="440A0001" w:tentative="1">
+      <w:start w:val="1"/>
+      <w:numFmt w:val="bullet"/>
+      <w:lvlText w:val=""/>
+      <w:lvlJc w:val="left"/>
+      <w:pPr>
+        <w:ind w:left="5040" w:hanging="360"/>
+      </w:pPr>
+      <w:rPr>
+        <w:rFonts w:ascii="Symbol" w:hAnsi="Symbol" w:hint="default"/>
+      </w:rPr>
+    </w:lvl>
+    <w:lvl w:ilvl="7" w:tplc="440A0003" w:tentative="1">
+      <w:start w:val="1"/>
+      <w:numFmt w:val="bullet"/>
+      <w:lvlText w:val="o"/>
+      <w:lvlJc w:val="left"/>
+      <w:pPr>
+        <w:ind w:left="5760" w:hanging="360"/>
+      </w:pPr>
+      <w:rPr>
+        <w:rFonts w:ascii="Courier New" w:hAnsi="Courier New" w:cs="Courier New" w:hint="default"/>
+      </w:rPr>
+    </w:lvl>
+    <w:lvl w:ilvl="8" w:tplc="440A0005" w:tentative="1">
+      <w:start w:val="1"/>
+      <w:numFmt w:val="bullet"/>
+      <w:lvlText w:val=""/>
+      <w:lvlJc w:val="left"/>
+      <w:pPr>
+        <w:ind w:left="6480" w:hanging="360"/>
+      </w:pPr>
+      <w:rPr>
+        <w:rFonts w:ascii="Wingdings" w:hAnsi="Wingdings" w:hint="default"/>
+      </w:rPr>
+    </w:lvl>
+  </w:abstractNum>
+  <w:abstractNum w:abstractNumId="4" w15:restartNumberingAfterBreak="0">
     <w:nsid w:val="50755F93"/>
     <w:multiLevelType w:val="hybridMultilevel"/>
     <w:tmpl w:val="B5AE4654"/>
@@ -876,7 +2172,93 @@
       </w:rPr>
     </w:lvl>
   </w:abstractNum>
-  <w:abstractNum w:abstractNumId="2" w15:restartNumberingAfterBreak="0">
+  <w:abstractNum w:abstractNumId="5" w15:restartNumberingAfterBreak="0">
+    <w:nsid w:val="5F946E2A"/>
+    <w:multiLevelType w:val="hybridMultilevel"/>
+    <w:tmpl w:val="15387CE0"/>
+    <w:lvl w:ilvl="0" w:tplc="440A000F">
+      <w:start w:val="1"/>
+      <w:numFmt w:val="decimal"/>
+      <w:lvlText w:val="%1."/>
+      <w:lvlJc w:val="left"/>
+      <w:pPr>
+        <w:ind w:left="1428" w:hanging="360"/>
+      </w:pPr>
+    </w:lvl>
+    <w:lvl w:ilvl="1" w:tplc="440A0019" w:tentative="1">
+      <w:start w:val="1"/>
+      <w:numFmt w:val="lowerLetter"/>
+      <w:lvlText w:val="%2."/>
+      <w:lvlJc w:val="left"/>
+      <w:pPr>
+        <w:ind w:left="2148" w:hanging="360"/>
+      </w:pPr>
+    </w:lvl>
+    <w:lvl w:ilvl="2" w:tplc="440A001B" w:tentative="1">
+      <w:start w:val="1"/>
+      <w:numFmt w:val="lowerRoman"/>
+      <w:lvlText w:val="%3."/>
+      <w:lvlJc w:val="right"/>
+      <w:pPr>
+        <w:ind w:left="2868" w:hanging="180"/>
+      </w:pPr>
+    </w:lvl>
+    <w:lvl w:ilvl="3" w:tplc="440A000F" w:tentative="1">
+      <w:start w:val="1"/>
+      <w:numFmt w:val="decimal"/>
+      <w:lvlText w:val="%4."/>
+      <w:lvlJc w:val="left"/>
+      <w:pPr>
+        <w:ind w:left="3588" w:hanging="360"/>
+      </w:pPr>
+    </w:lvl>
+    <w:lvl w:ilvl="4" w:tplc="440A0019" w:tentative="1">
+      <w:start w:val="1"/>
+      <w:numFmt w:val="lowerLetter"/>
+      <w:lvlText w:val="%5."/>
+      <w:lvlJc w:val="left"/>
+      <w:pPr>
+        <w:ind w:left="4308" w:hanging="360"/>
+      </w:pPr>
+    </w:lvl>
+    <w:lvl w:ilvl="5" w:tplc="440A001B" w:tentative="1">
+      <w:start w:val="1"/>
+      <w:numFmt w:val="lowerRoman"/>
+      <w:lvlText w:val="%6."/>
+      <w:lvlJc w:val="right"/>
+      <w:pPr>
+        <w:ind w:left="5028" w:hanging="180"/>
+      </w:pPr>
+    </w:lvl>
+    <w:lvl w:ilvl="6" w:tplc="440A000F" w:tentative="1">
+      <w:start w:val="1"/>
+      <w:numFmt w:val="decimal"/>
+      <w:lvlText w:val="%7."/>
+      <w:lvlJc w:val="left"/>
+      <w:pPr>
+        <w:ind w:left="5748" w:hanging="360"/>
+      </w:pPr>
+    </w:lvl>
+    <w:lvl w:ilvl="7" w:tplc="440A0019" w:tentative="1">
+      <w:start w:val="1"/>
+      <w:numFmt w:val="lowerLetter"/>
+      <w:lvlText w:val="%8."/>
+      <w:lvlJc w:val="left"/>
+      <w:pPr>
+        <w:ind w:left="6468" w:hanging="360"/>
+      </w:pPr>
+    </w:lvl>
+    <w:lvl w:ilvl="8" w:tplc="440A001B" w:tentative="1">
+      <w:start w:val="1"/>
+      <w:numFmt w:val="lowerRoman"/>
+      <w:lvlText w:val="%9."/>
+      <w:lvlJc w:val="right"/>
+      <w:pPr>
+        <w:ind w:left="7188" w:hanging="180"/>
+      </w:pPr>
+    </w:lvl>
+  </w:abstractNum>
+  <w:abstractNum w:abstractNumId="6" w15:restartNumberingAfterBreak="0">
     <w:nsid w:val="6D4A0777"/>
     <w:multiLevelType w:val="hybridMultilevel"/>
     <w:tmpl w:val="1C30CC8E"/>
@@ -962,14 +2344,142 @@
       </w:pPr>
     </w:lvl>
   </w:abstractNum>
+  <w:abstractNum w:abstractNumId="7" w15:restartNumberingAfterBreak="0">
+    <w:nsid w:val="73251F6A"/>
+    <w:multiLevelType w:val="hybridMultilevel"/>
+    <w:tmpl w:val="DDC08C88"/>
+    <w:lvl w:ilvl="0" w:tplc="440A0001">
+      <w:start w:val="1"/>
+      <w:numFmt w:val="bullet"/>
+      <w:lvlText w:val=""/>
+      <w:lvlJc w:val="left"/>
+      <w:pPr>
+        <w:ind w:left="1434" w:hanging="360"/>
+      </w:pPr>
+      <w:rPr>
+        <w:rFonts w:ascii="Symbol" w:hAnsi="Symbol" w:hint="default"/>
+      </w:rPr>
+    </w:lvl>
+    <w:lvl w:ilvl="1" w:tplc="440A0003" w:tentative="1">
+      <w:start w:val="1"/>
+      <w:numFmt w:val="bullet"/>
+      <w:lvlText w:val="o"/>
+      <w:lvlJc w:val="left"/>
+      <w:pPr>
+        <w:ind w:left="2154" w:hanging="360"/>
+      </w:pPr>
+      <w:rPr>
+        <w:rFonts w:ascii="Courier New" w:hAnsi="Courier New" w:cs="Courier New" w:hint="default"/>
+      </w:rPr>
+    </w:lvl>
+    <w:lvl w:ilvl="2" w:tplc="440A0005" w:tentative="1">
+      <w:start w:val="1"/>
+      <w:numFmt w:val="bullet"/>
+      <w:lvlText w:val=""/>
+      <w:lvlJc w:val="left"/>
+      <w:pPr>
+        <w:ind w:left="2874" w:hanging="360"/>
+      </w:pPr>
+      <w:rPr>
+        <w:rFonts w:ascii="Wingdings" w:hAnsi="Wingdings" w:hint="default"/>
+      </w:rPr>
+    </w:lvl>
+    <w:lvl w:ilvl="3" w:tplc="440A0001" w:tentative="1">
+      <w:start w:val="1"/>
+      <w:numFmt w:val="bullet"/>
+      <w:lvlText w:val=""/>
+      <w:lvlJc w:val="left"/>
+      <w:pPr>
+        <w:ind w:left="3594" w:hanging="360"/>
+      </w:pPr>
+      <w:rPr>
+        <w:rFonts w:ascii="Symbol" w:hAnsi="Symbol" w:hint="default"/>
+      </w:rPr>
+    </w:lvl>
+    <w:lvl w:ilvl="4" w:tplc="440A0003" w:tentative="1">
+      <w:start w:val="1"/>
+      <w:numFmt w:val="bullet"/>
+      <w:lvlText w:val="o"/>
+      <w:lvlJc w:val="left"/>
+      <w:pPr>
+        <w:ind w:left="4314" w:hanging="360"/>
+      </w:pPr>
+      <w:rPr>
+        <w:rFonts w:ascii="Courier New" w:hAnsi="Courier New" w:cs="Courier New" w:hint="default"/>
+      </w:rPr>
+    </w:lvl>
+    <w:lvl w:ilvl="5" w:tplc="440A0005" w:tentative="1">
+      <w:start w:val="1"/>
+      <w:numFmt w:val="bullet"/>
+      <w:lvlText w:val=""/>
+      <w:lvlJc w:val="left"/>
+      <w:pPr>
+        <w:ind w:left="5034" w:hanging="360"/>
+      </w:pPr>
+      <w:rPr>
+        <w:rFonts w:ascii="Wingdings" w:hAnsi="Wingdings" w:hint="default"/>
+      </w:rPr>
+    </w:lvl>
+    <w:lvl w:ilvl="6" w:tplc="440A0001" w:tentative="1">
+      <w:start w:val="1"/>
+      <w:numFmt w:val="bullet"/>
+      <w:lvlText w:val=""/>
+      <w:lvlJc w:val="left"/>
+      <w:pPr>
+        <w:ind w:left="5754" w:hanging="360"/>
+      </w:pPr>
+      <w:rPr>
+        <w:rFonts w:ascii="Symbol" w:hAnsi="Symbol" w:hint="default"/>
+      </w:rPr>
+    </w:lvl>
+    <w:lvl w:ilvl="7" w:tplc="440A0003" w:tentative="1">
+      <w:start w:val="1"/>
+      <w:numFmt w:val="bullet"/>
+      <w:lvlText w:val="o"/>
+      <w:lvlJc w:val="left"/>
+      <w:pPr>
+        <w:ind w:left="6474" w:hanging="360"/>
+      </w:pPr>
+      <w:rPr>
+        <w:rFonts w:ascii="Courier New" w:hAnsi="Courier New" w:cs="Courier New" w:hint="default"/>
+      </w:rPr>
+    </w:lvl>
+    <w:lvl w:ilvl="8" w:tplc="440A0005" w:tentative="1">
+      <w:start w:val="1"/>
+      <w:numFmt w:val="bullet"/>
+      <w:lvlText w:val=""/>
+      <w:lvlJc w:val="left"/>
+      <w:pPr>
+        <w:ind w:left="7194" w:hanging="360"/>
+      </w:pPr>
+      <w:rPr>
+        <w:rFonts w:ascii="Wingdings" w:hAnsi="Wingdings" w:hint="default"/>
+      </w:rPr>
+    </w:lvl>
+  </w:abstractNum>
   <w:num w:numId="1">
+    <w:abstractNumId w:val="2"/>
+  </w:num>
+  <w:num w:numId="2">
+    <w:abstractNumId w:val="6"/>
+  </w:num>
+  <w:num w:numId="3">
+    <w:abstractNumId w:val="4"/>
+  </w:num>
+  <w:num w:numId="4">
+    <w:abstractNumId w:val="7"/>
+  </w:num>
+  <w:num w:numId="5">
+    <w:abstractNumId w:val="5"/>
+  </w:num>
+  <w:num w:numId="6">
+    <w:abstractNumId w:val="1"/>
+  </w:num>
+  <w:num w:numId="7">
     <w:abstractNumId w:val="0"/>
   </w:num>
-  <w:num w:numId="2">
-    <w:abstractNumId w:val="2"/>
-  </w:num>
-  <w:num w:numId="3">
-    <w:abstractNumId w:val="1"/>
+  <w:num w:numId="8">
+    <w:abstractNumId w:val="3"/>
   </w:num>
 </w:numbering>
 </file>
@@ -1412,6 +2922,29 @@
       <w:contextualSpacing/>
     </w:pPr>
   </w:style>
+  <w:style w:type="character" w:styleId="Hipervnculo">
+    <w:name w:val="Hyperlink"/>
+    <w:basedOn w:val="Fuentedeprrafopredeter"/>
+    <w:uiPriority w:val="99"/>
+    <w:unhideWhenUsed/>
+    <w:rsid w:val="00B825E8"/>
+    <w:rPr>
+      <w:color w:val="0563C1" w:themeColor="hyperlink"/>
+      <w:u w:val="single"/>
+    </w:rPr>
+  </w:style>
+  <w:style w:type="character" w:styleId="Mencinsinresolver">
+    <w:name w:val="Unresolved Mention"/>
+    <w:basedOn w:val="Fuentedeprrafopredeter"/>
+    <w:uiPriority w:val="99"/>
+    <w:semiHidden/>
+    <w:unhideWhenUsed/>
+    <w:rsid w:val="00B825E8"/>
+    <w:rPr>
+      <w:color w:val="605E5C"/>
+      <w:shd w:val="clear" w:color="auto" w:fill="E1DFDD"/>
+    </w:rPr>
+  </w:style>
 </w:styles>
 </file>
 

</xml_diff>

<commit_message>
added index and introduction project.
</commit_message>
<xml_diff>
--- a/Resources/Documents/Report.docx
+++ b/Resources/Documents/Report.docx
@@ -70,7 +70,7 @@
                     </pic:cNvPicPr>
                   </pic:nvPicPr>
                   <pic:blipFill>
-                    <a:blip r:embed="rId5">
+                    <a:blip r:embed="rId6">
                       <a:extLst>
                         <a:ext uri="{28A0092B-C50C-407E-A947-70E740481C1C}">
                           <a14:useLocalDpi xmlns:a14="http://schemas.microsoft.com/office/drawing/2010/main" val="0"/>
@@ -389,6 +389,767 @@
         <w:br w:type="page"/>
       </w:r>
     </w:p>
+    <w:sdt>
+      <w:sdtPr>
+        <w:rPr>
+          <w:rFonts w:ascii="Arial" w:hAnsi="Arial" w:cs="Arial"/>
+          <w:sz w:val="28"/>
+          <w:szCs w:val="28"/>
+          <w:lang w:val="es-ES"/>
+        </w:rPr>
+        <w:id w:val="599758170"/>
+        <w:docPartObj>
+          <w:docPartGallery w:val="Table of Contents"/>
+          <w:docPartUnique/>
+        </w:docPartObj>
+      </w:sdtPr>
+      <w:sdtEndPr>
+        <w:rPr>
+          <w:rFonts w:eastAsiaTheme="minorHAnsi"/>
+          <w:b/>
+          <w:bCs/>
+          <w:color w:val="auto"/>
+          <w:lang w:eastAsia="en-US"/>
+        </w:rPr>
+      </w:sdtEndPr>
+      <w:sdtContent>
+        <w:p>
+          <w:pPr>
+            <w:pStyle w:val="TtuloTDC"/>
+            <w:jc w:val="center"/>
+            <w:rPr>
+              <w:rFonts w:ascii="Arial" w:hAnsi="Arial" w:cs="Arial"/>
+            </w:rPr>
+          </w:pPr>
+          <w:r>
+            <w:rPr>
+              <w:rFonts w:ascii="Arial" w:hAnsi="Arial" w:cs="Arial"/>
+              <w:lang w:val="es-ES"/>
+            </w:rPr>
+            <w:t>Índice</w:t>
+          </w:r>
+        </w:p>
+        <w:p>
+          <w:pPr>
+            <w:pStyle w:val="TDC1"/>
+            <w:tabs>
+              <w:tab w:val="right" w:leader="dot" w:pos="8828"/>
+            </w:tabs>
+            <w:rPr>
+              <w:rFonts w:ascii="Arial" w:eastAsiaTheme="minorEastAsia" w:hAnsi="Arial" w:cs="Arial"/>
+              <w:noProof/>
+              <w:sz w:val="28"/>
+              <w:szCs w:val="28"/>
+              <w:lang w:eastAsia="es-SV"/>
+            </w:rPr>
+          </w:pPr>
+          <w:r>
+            <w:rPr>
+              <w:rFonts w:ascii="Arial" w:hAnsi="Arial" w:cs="Arial"/>
+              <w:sz w:val="24"/>
+              <w:szCs w:val="24"/>
+            </w:rPr>
+            <w:fldChar w:fldCharType="begin"/>
+          </w:r>
+          <w:r>
+            <w:rPr>
+              <w:rFonts w:ascii="Arial" w:hAnsi="Arial" w:cs="Arial"/>
+              <w:sz w:val="24"/>
+              <w:szCs w:val="24"/>
+            </w:rPr>
+            <w:instrText xml:space="preserve"> TOC \o "1-3" \h \z \u </w:instrText>
+          </w:r>
+          <w:r>
+            <w:rPr>
+              <w:rFonts w:ascii="Arial" w:hAnsi="Arial" w:cs="Arial"/>
+              <w:sz w:val="24"/>
+              <w:szCs w:val="24"/>
+            </w:rPr>
+            <w:fldChar w:fldCharType="separate"/>
+          </w:r>
+          <w:hyperlink w:anchor="_Toc65878437" w:history="1">
+            <w:r>
+              <w:rPr>
+                <w:rStyle w:val="Hipervnculo"/>
+                <w:rFonts w:ascii="Arial" w:hAnsi="Arial" w:cs="Arial"/>
+                <w:noProof/>
+                <w:sz w:val="28"/>
+                <w:szCs w:val="28"/>
+                <w:lang w:val="es-MX"/>
+              </w:rPr>
+              <w:t>Introducción.</w:t>
+            </w:r>
+            <w:r>
+              <w:rPr>
+                <w:rFonts w:ascii="Arial" w:hAnsi="Arial" w:cs="Arial"/>
+                <w:noProof/>
+                <w:webHidden/>
+                <w:sz w:val="28"/>
+                <w:szCs w:val="28"/>
+              </w:rPr>
+              <w:tab/>
+            </w:r>
+            <w:r>
+              <w:rPr>
+                <w:rFonts w:ascii="Arial" w:hAnsi="Arial" w:cs="Arial"/>
+                <w:noProof/>
+                <w:webHidden/>
+                <w:sz w:val="28"/>
+                <w:szCs w:val="28"/>
+              </w:rPr>
+              <w:fldChar w:fldCharType="begin"/>
+            </w:r>
+            <w:r>
+              <w:rPr>
+                <w:rFonts w:ascii="Arial" w:hAnsi="Arial" w:cs="Arial"/>
+                <w:noProof/>
+                <w:webHidden/>
+                <w:sz w:val="28"/>
+                <w:szCs w:val="28"/>
+              </w:rPr>
+              <w:instrText xml:space="preserve"> PAGEREF _Toc65878437 \h </w:instrText>
+            </w:r>
+            <w:r>
+              <w:rPr>
+                <w:rFonts w:ascii="Arial" w:hAnsi="Arial" w:cs="Arial"/>
+                <w:noProof/>
+                <w:webHidden/>
+                <w:sz w:val="28"/>
+                <w:szCs w:val="28"/>
+              </w:rPr>
+            </w:r>
+            <w:r>
+              <w:rPr>
+                <w:rFonts w:ascii="Arial" w:hAnsi="Arial" w:cs="Arial"/>
+                <w:noProof/>
+                <w:webHidden/>
+                <w:sz w:val="28"/>
+                <w:szCs w:val="28"/>
+              </w:rPr>
+              <w:fldChar w:fldCharType="separate"/>
+            </w:r>
+            <w:r>
+              <w:rPr>
+                <w:rFonts w:ascii="Arial" w:hAnsi="Arial" w:cs="Arial"/>
+                <w:noProof/>
+                <w:webHidden/>
+                <w:sz w:val="28"/>
+                <w:szCs w:val="28"/>
+              </w:rPr>
+              <w:t>3</w:t>
+            </w:r>
+            <w:r>
+              <w:rPr>
+                <w:rFonts w:ascii="Arial" w:hAnsi="Arial" w:cs="Arial"/>
+                <w:noProof/>
+                <w:webHidden/>
+                <w:sz w:val="28"/>
+                <w:szCs w:val="28"/>
+              </w:rPr>
+              <w:fldChar w:fldCharType="end"/>
+            </w:r>
+          </w:hyperlink>
+        </w:p>
+        <w:p>
+          <w:pPr>
+            <w:pStyle w:val="TDC1"/>
+            <w:tabs>
+              <w:tab w:val="right" w:leader="dot" w:pos="8828"/>
+            </w:tabs>
+            <w:rPr>
+              <w:rFonts w:ascii="Arial" w:eastAsiaTheme="minorEastAsia" w:hAnsi="Arial" w:cs="Arial"/>
+              <w:noProof/>
+              <w:sz w:val="28"/>
+              <w:szCs w:val="28"/>
+              <w:lang w:eastAsia="es-SV"/>
+            </w:rPr>
+          </w:pPr>
+          <w:hyperlink w:anchor="_Toc65878438" w:history="1">
+            <w:r>
+              <w:rPr>
+                <w:rStyle w:val="Hipervnculo"/>
+                <w:rFonts w:ascii="Arial" w:hAnsi="Arial" w:cs="Arial"/>
+                <w:noProof/>
+                <w:sz w:val="28"/>
+                <w:szCs w:val="28"/>
+                <w:lang w:val="es-MX"/>
+              </w:rPr>
+              <w:t>Objetivos.</w:t>
+            </w:r>
+            <w:r>
+              <w:rPr>
+                <w:rFonts w:ascii="Arial" w:hAnsi="Arial" w:cs="Arial"/>
+                <w:noProof/>
+                <w:webHidden/>
+                <w:sz w:val="28"/>
+                <w:szCs w:val="28"/>
+              </w:rPr>
+              <w:tab/>
+            </w:r>
+            <w:r>
+              <w:rPr>
+                <w:rFonts w:ascii="Arial" w:hAnsi="Arial" w:cs="Arial"/>
+                <w:noProof/>
+                <w:webHidden/>
+                <w:sz w:val="28"/>
+                <w:szCs w:val="28"/>
+              </w:rPr>
+              <w:fldChar w:fldCharType="begin"/>
+            </w:r>
+            <w:r>
+              <w:rPr>
+                <w:rFonts w:ascii="Arial" w:hAnsi="Arial" w:cs="Arial"/>
+                <w:noProof/>
+                <w:webHidden/>
+                <w:sz w:val="28"/>
+                <w:szCs w:val="28"/>
+              </w:rPr>
+              <w:instrText xml:space="preserve"> PAGEREF _Toc65878438 \h </w:instrText>
+            </w:r>
+            <w:r>
+              <w:rPr>
+                <w:rFonts w:ascii="Arial" w:hAnsi="Arial" w:cs="Arial"/>
+                <w:noProof/>
+                <w:webHidden/>
+                <w:sz w:val="28"/>
+                <w:szCs w:val="28"/>
+              </w:rPr>
+            </w:r>
+            <w:r>
+              <w:rPr>
+                <w:rFonts w:ascii="Arial" w:hAnsi="Arial" w:cs="Arial"/>
+                <w:noProof/>
+                <w:webHidden/>
+                <w:sz w:val="28"/>
+                <w:szCs w:val="28"/>
+              </w:rPr>
+              <w:fldChar w:fldCharType="separate"/>
+            </w:r>
+            <w:r>
+              <w:rPr>
+                <w:rFonts w:ascii="Arial" w:hAnsi="Arial" w:cs="Arial"/>
+                <w:noProof/>
+                <w:webHidden/>
+                <w:sz w:val="28"/>
+                <w:szCs w:val="28"/>
+              </w:rPr>
+              <w:t>4</w:t>
+            </w:r>
+            <w:r>
+              <w:rPr>
+                <w:rFonts w:ascii="Arial" w:hAnsi="Arial" w:cs="Arial"/>
+                <w:noProof/>
+                <w:webHidden/>
+                <w:sz w:val="28"/>
+                <w:szCs w:val="28"/>
+              </w:rPr>
+              <w:fldChar w:fldCharType="end"/>
+            </w:r>
+          </w:hyperlink>
+        </w:p>
+        <w:p>
+          <w:pPr>
+            <w:pStyle w:val="TDC1"/>
+            <w:tabs>
+              <w:tab w:val="right" w:leader="dot" w:pos="8828"/>
+            </w:tabs>
+            <w:rPr>
+              <w:rFonts w:ascii="Arial" w:eastAsiaTheme="minorEastAsia" w:hAnsi="Arial" w:cs="Arial"/>
+              <w:noProof/>
+              <w:sz w:val="28"/>
+              <w:szCs w:val="28"/>
+              <w:lang w:eastAsia="es-SV"/>
+            </w:rPr>
+          </w:pPr>
+          <w:hyperlink w:anchor="_Toc65878439" w:history="1">
+            <w:r>
+              <w:rPr>
+                <w:rStyle w:val="Hipervnculo"/>
+                <w:rFonts w:ascii="Arial" w:hAnsi="Arial" w:cs="Arial"/>
+                <w:noProof/>
+                <w:sz w:val="28"/>
+                <w:szCs w:val="28"/>
+                <w:lang w:val="es-MX"/>
+              </w:rPr>
+              <w:t>Lógica del proyecto:</w:t>
+            </w:r>
+            <w:r>
+              <w:rPr>
+                <w:rFonts w:ascii="Arial" w:hAnsi="Arial" w:cs="Arial"/>
+                <w:noProof/>
+                <w:webHidden/>
+                <w:sz w:val="28"/>
+                <w:szCs w:val="28"/>
+              </w:rPr>
+              <w:tab/>
+            </w:r>
+            <w:r>
+              <w:rPr>
+                <w:rFonts w:ascii="Arial" w:hAnsi="Arial" w:cs="Arial"/>
+                <w:noProof/>
+                <w:webHidden/>
+                <w:sz w:val="28"/>
+                <w:szCs w:val="28"/>
+              </w:rPr>
+              <w:fldChar w:fldCharType="begin"/>
+            </w:r>
+            <w:r>
+              <w:rPr>
+                <w:rFonts w:ascii="Arial" w:hAnsi="Arial" w:cs="Arial"/>
+                <w:noProof/>
+                <w:webHidden/>
+                <w:sz w:val="28"/>
+                <w:szCs w:val="28"/>
+              </w:rPr>
+              <w:instrText xml:space="preserve"> PAGEREF _Toc65878439 \h </w:instrText>
+            </w:r>
+            <w:r>
+              <w:rPr>
+                <w:rFonts w:ascii="Arial" w:hAnsi="Arial" w:cs="Arial"/>
+                <w:noProof/>
+                <w:webHidden/>
+                <w:sz w:val="28"/>
+                <w:szCs w:val="28"/>
+              </w:rPr>
+            </w:r>
+            <w:r>
+              <w:rPr>
+                <w:rFonts w:ascii="Arial" w:hAnsi="Arial" w:cs="Arial"/>
+                <w:noProof/>
+                <w:webHidden/>
+                <w:sz w:val="28"/>
+                <w:szCs w:val="28"/>
+              </w:rPr>
+              <w:fldChar w:fldCharType="separate"/>
+            </w:r>
+            <w:r>
+              <w:rPr>
+                <w:rFonts w:ascii="Arial" w:hAnsi="Arial" w:cs="Arial"/>
+                <w:noProof/>
+                <w:webHidden/>
+                <w:sz w:val="28"/>
+                <w:szCs w:val="28"/>
+              </w:rPr>
+              <w:t>5</w:t>
+            </w:r>
+            <w:r>
+              <w:rPr>
+                <w:rFonts w:ascii="Arial" w:hAnsi="Arial" w:cs="Arial"/>
+                <w:noProof/>
+                <w:webHidden/>
+                <w:sz w:val="28"/>
+                <w:szCs w:val="28"/>
+              </w:rPr>
+              <w:fldChar w:fldCharType="end"/>
+            </w:r>
+          </w:hyperlink>
+        </w:p>
+        <w:p>
+          <w:pPr>
+            <w:pStyle w:val="TDC1"/>
+            <w:tabs>
+              <w:tab w:val="right" w:leader="dot" w:pos="8828"/>
+            </w:tabs>
+            <w:rPr>
+              <w:rFonts w:ascii="Arial" w:eastAsiaTheme="minorEastAsia" w:hAnsi="Arial" w:cs="Arial"/>
+              <w:noProof/>
+              <w:sz w:val="28"/>
+              <w:szCs w:val="28"/>
+              <w:lang w:eastAsia="es-SV"/>
+            </w:rPr>
+          </w:pPr>
+          <w:hyperlink w:anchor="_Toc65878440" w:history="1">
+            <w:r>
+              <w:rPr>
+                <w:rStyle w:val="Hipervnculo"/>
+                <w:rFonts w:ascii="Arial" w:hAnsi="Arial" w:cs="Arial"/>
+                <w:noProof/>
+                <w:sz w:val="28"/>
+                <w:szCs w:val="28"/>
+              </w:rPr>
+              <w:t>Diseños UX/UI:</w:t>
+            </w:r>
+            <w:r>
+              <w:rPr>
+                <w:rFonts w:ascii="Arial" w:hAnsi="Arial" w:cs="Arial"/>
+                <w:noProof/>
+                <w:webHidden/>
+                <w:sz w:val="28"/>
+                <w:szCs w:val="28"/>
+              </w:rPr>
+              <w:tab/>
+            </w:r>
+            <w:r>
+              <w:rPr>
+                <w:rFonts w:ascii="Arial" w:hAnsi="Arial" w:cs="Arial"/>
+                <w:noProof/>
+                <w:webHidden/>
+                <w:sz w:val="28"/>
+                <w:szCs w:val="28"/>
+              </w:rPr>
+              <w:fldChar w:fldCharType="begin"/>
+            </w:r>
+            <w:r>
+              <w:rPr>
+                <w:rFonts w:ascii="Arial" w:hAnsi="Arial" w:cs="Arial"/>
+                <w:noProof/>
+                <w:webHidden/>
+                <w:sz w:val="28"/>
+                <w:szCs w:val="28"/>
+              </w:rPr>
+              <w:instrText xml:space="preserve"> PAGEREF _Toc65878440 \h </w:instrText>
+            </w:r>
+            <w:r>
+              <w:rPr>
+                <w:rFonts w:ascii="Arial" w:hAnsi="Arial" w:cs="Arial"/>
+                <w:noProof/>
+                <w:webHidden/>
+                <w:sz w:val="28"/>
+                <w:szCs w:val="28"/>
+              </w:rPr>
+            </w:r>
+            <w:r>
+              <w:rPr>
+                <w:rFonts w:ascii="Arial" w:hAnsi="Arial" w:cs="Arial"/>
+                <w:noProof/>
+                <w:webHidden/>
+                <w:sz w:val="28"/>
+                <w:szCs w:val="28"/>
+              </w:rPr>
+              <w:fldChar w:fldCharType="separate"/>
+            </w:r>
+            <w:r>
+              <w:rPr>
+                <w:rFonts w:ascii="Arial" w:hAnsi="Arial" w:cs="Arial"/>
+                <w:noProof/>
+                <w:webHidden/>
+                <w:sz w:val="28"/>
+                <w:szCs w:val="28"/>
+              </w:rPr>
+              <w:t>6</w:t>
+            </w:r>
+            <w:r>
+              <w:rPr>
+                <w:rFonts w:ascii="Arial" w:hAnsi="Arial" w:cs="Arial"/>
+                <w:noProof/>
+                <w:webHidden/>
+                <w:sz w:val="28"/>
+                <w:szCs w:val="28"/>
+              </w:rPr>
+              <w:fldChar w:fldCharType="end"/>
+            </w:r>
+          </w:hyperlink>
+        </w:p>
+        <w:p>
+          <w:pPr>
+            <w:pStyle w:val="TDC1"/>
+            <w:tabs>
+              <w:tab w:val="right" w:leader="dot" w:pos="8828"/>
+            </w:tabs>
+            <w:rPr>
+              <w:rFonts w:ascii="Arial" w:eastAsiaTheme="minorEastAsia" w:hAnsi="Arial" w:cs="Arial"/>
+              <w:noProof/>
+              <w:sz w:val="28"/>
+              <w:szCs w:val="28"/>
+              <w:lang w:eastAsia="es-SV"/>
+            </w:rPr>
+          </w:pPr>
+          <w:hyperlink w:anchor="_Toc65878441" w:history="1">
+            <w:r>
+              <w:rPr>
+                <w:rStyle w:val="Hipervnculo"/>
+                <w:rFonts w:ascii="Arial" w:hAnsi="Arial" w:cs="Arial"/>
+                <w:noProof/>
+                <w:sz w:val="28"/>
+                <w:szCs w:val="28"/>
+              </w:rPr>
+              <w:t>Herramientas:</w:t>
+            </w:r>
+            <w:r>
+              <w:rPr>
+                <w:rFonts w:ascii="Arial" w:hAnsi="Arial" w:cs="Arial"/>
+                <w:noProof/>
+                <w:webHidden/>
+                <w:sz w:val="28"/>
+                <w:szCs w:val="28"/>
+              </w:rPr>
+              <w:tab/>
+            </w:r>
+            <w:r>
+              <w:rPr>
+                <w:rFonts w:ascii="Arial" w:hAnsi="Arial" w:cs="Arial"/>
+                <w:noProof/>
+                <w:webHidden/>
+                <w:sz w:val="28"/>
+                <w:szCs w:val="28"/>
+              </w:rPr>
+              <w:fldChar w:fldCharType="begin"/>
+            </w:r>
+            <w:r>
+              <w:rPr>
+                <w:rFonts w:ascii="Arial" w:hAnsi="Arial" w:cs="Arial"/>
+                <w:noProof/>
+                <w:webHidden/>
+                <w:sz w:val="28"/>
+                <w:szCs w:val="28"/>
+              </w:rPr>
+              <w:instrText xml:space="preserve"> PAGEREF _Toc65878441 \h </w:instrText>
+            </w:r>
+            <w:r>
+              <w:rPr>
+                <w:rFonts w:ascii="Arial" w:hAnsi="Arial" w:cs="Arial"/>
+                <w:noProof/>
+                <w:webHidden/>
+                <w:sz w:val="28"/>
+                <w:szCs w:val="28"/>
+              </w:rPr>
+            </w:r>
+            <w:r>
+              <w:rPr>
+                <w:rFonts w:ascii="Arial" w:hAnsi="Arial" w:cs="Arial"/>
+                <w:noProof/>
+                <w:webHidden/>
+                <w:sz w:val="28"/>
+                <w:szCs w:val="28"/>
+              </w:rPr>
+              <w:fldChar w:fldCharType="separate"/>
+            </w:r>
+            <w:r>
+              <w:rPr>
+                <w:rFonts w:ascii="Arial" w:hAnsi="Arial" w:cs="Arial"/>
+                <w:noProof/>
+                <w:webHidden/>
+                <w:sz w:val="28"/>
+                <w:szCs w:val="28"/>
+              </w:rPr>
+              <w:t>8</w:t>
+            </w:r>
+            <w:r>
+              <w:rPr>
+                <w:rFonts w:ascii="Arial" w:hAnsi="Arial" w:cs="Arial"/>
+                <w:noProof/>
+                <w:webHidden/>
+                <w:sz w:val="28"/>
+                <w:szCs w:val="28"/>
+              </w:rPr>
+              <w:fldChar w:fldCharType="end"/>
+            </w:r>
+          </w:hyperlink>
+        </w:p>
+        <w:p>
+          <w:pPr>
+            <w:pStyle w:val="TDC1"/>
+            <w:tabs>
+              <w:tab w:val="right" w:leader="dot" w:pos="8828"/>
+            </w:tabs>
+            <w:rPr>
+              <w:rFonts w:ascii="Arial" w:eastAsiaTheme="minorEastAsia" w:hAnsi="Arial" w:cs="Arial"/>
+              <w:noProof/>
+              <w:sz w:val="28"/>
+              <w:szCs w:val="28"/>
+              <w:lang w:eastAsia="es-SV"/>
+            </w:rPr>
+          </w:pPr>
+          <w:hyperlink w:anchor="_Toc65878442" w:history="1">
+            <w:r>
+              <w:rPr>
+                <w:rStyle w:val="Hipervnculo"/>
+                <w:rFonts w:ascii="Arial" w:hAnsi="Arial" w:cs="Arial"/>
+                <w:noProof/>
+                <w:sz w:val="28"/>
+                <w:szCs w:val="28"/>
+              </w:rPr>
+              <w:t>Precios (Modelo CANVAS).</w:t>
+            </w:r>
+            <w:r>
+              <w:rPr>
+                <w:rFonts w:ascii="Arial" w:hAnsi="Arial" w:cs="Arial"/>
+                <w:noProof/>
+                <w:webHidden/>
+                <w:sz w:val="28"/>
+                <w:szCs w:val="28"/>
+              </w:rPr>
+              <w:tab/>
+            </w:r>
+            <w:r>
+              <w:rPr>
+                <w:rFonts w:ascii="Arial" w:hAnsi="Arial" w:cs="Arial"/>
+                <w:noProof/>
+                <w:webHidden/>
+                <w:sz w:val="28"/>
+                <w:szCs w:val="28"/>
+              </w:rPr>
+              <w:fldChar w:fldCharType="begin"/>
+            </w:r>
+            <w:r>
+              <w:rPr>
+                <w:rFonts w:ascii="Arial" w:hAnsi="Arial" w:cs="Arial"/>
+                <w:noProof/>
+                <w:webHidden/>
+                <w:sz w:val="28"/>
+                <w:szCs w:val="28"/>
+              </w:rPr>
+              <w:instrText xml:space="preserve"> PAGEREF _Toc65878442 \h </w:instrText>
+            </w:r>
+            <w:r>
+              <w:rPr>
+                <w:rFonts w:ascii="Arial" w:hAnsi="Arial" w:cs="Arial"/>
+                <w:noProof/>
+                <w:webHidden/>
+                <w:sz w:val="28"/>
+                <w:szCs w:val="28"/>
+              </w:rPr>
+            </w:r>
+            <w:r>
+              <w:rPr>
+                <w:rFonts w:ascii="Arial" w:hAnsi="Arial" w:cs="Arial"/>
+                <w:noProof/>
+                <w:webHidden/>
+                <w:sz w:val="28"/>
+                <w:szCs w:val="28"/>
+              </w:rPr>
+              <w:fldChar w:fldCharType="separate"/>
+            </w:r>
+            <w:r>
+              <w:rPr>
+                <w:rFonts w:ascii="Arial" w:hAnsi="Arial" w:cs="Arial"/>
+                <w:noProof/>
+                <w:webHidden/>
+                <w:sz w:val="28"/>
+                <w:szCs w:val="28"/>
+              </w:rPr>
+              <w:t>9</w:t>
+            </w:r>
+            <w:r>
+              <w:rPr>
+                <w:rFonts w:ascii="Arial" w:hAnsi="Arial" w:cs="Arial"/>
+                <w:noProof/>
+                <w:webHidden/>
+                <w:sz w:val="28"/>
+                <w:szCs w:val="28"/>
+              </w:rPr>
+              <w:fldChar w:fldCharType="end"/>
+            </w:r>
+          </w:hyperlink>
+        </w:p>
+        <w:p>
+          <w:pPr>
+            <w:pStyle w:val="TDC1"/>
+            <w:tabs>
+              <w:tab w:val="right" w:leader="dot" w:pos="8828"/>
+            </w:tabs>
+            <w:rPr>
+              <w:rFonts w:ascii="Arial" w:eastAsiaTheme="minorEastAsia" w:hAnsi="Arial" w:cs="Arial"/>
+              <w:noProof/>
+              <w:sz w:val="28"/>
+              <w:szCs w:val="28"/>
+              <w:lang w:eastAsia="es-SV"/>
+            </w:rPr>
+          </w:pPr>
+          <w:hyperlink w:anchor="_Toc65878443" w:history="1">
+            <w:r>
+              <w:rPr>
+                <w:rStyle w:val="Hipervnculo"/>
+                <w:rFonts w:ascii="Arial" w:hAnsi="Arial" w:cs="Arial"/>
+                <w:noProof/>
+                <w:sz w:val="28"/>
+                <w:szCs w:val="28"/>
+              </w:rPr>
+              <w:t>Fuentes de Consulta:</w:t>
+            </w:r>
+            <w:r>
+              <w:rPr>
+                <w:rFonts w:ascii="Arial" w:hAnsi="Arial" w:cs="Arial"/>
+                <w:noProof/>
+                <w:webHidden/>
+                <w:sz w:val="28"/>
+                <w:szCs w:val="28"/>
+              </w:rPr>
+              <w:tab/>
+            </w:r>
+            <w:r>
+              <w:rPr>
+                <w:rFonts w:ascii="Arial" w:hAnsi="Arial" w:cs="Arial"/>
+                <w:noProof/>
+                <w:webHidden/>
+                <w:sz w:val="28"/>
+                <w:szCs w:val="28"/>
+              </w:rPr>
+              <w:fldChar w:fldCharType="begin"/>
+            </w:r>
+            <w:r>
+              <w:rPr>
+                <w:rFonts w:ascii="Arial" w:hAnsi="Arial" w:cs="Arial"/>
+                <w:noProof/>
+                <w:webHidden/>
+                <w:sz w:val="28"/>
+                <w:szCs w:val="28"/>
+              </w:rPr>
+              <w:instrText xml:space="preserve"> PAGEREF _Toc65878443 \h </w:instrText>
+            </w:r>
+            <w:r>
+              <w:rPr>
+                <w:rFonts w:ascii="Arial" w:hAnsi="Arial" w:cs="Arial"/>
+                <w:noProof/>
+                <w:webHidden/>
+                <w:sz w:val="28"/>
+                <w:szCs w:val="28"/>
+              </w:rPr>
+            </w:r>
+            <w:r>
+              <w:rPr>
+                <w:rFonts w:ascii="Arial" w:hAnsi="Arial" w:cs="Arial"/>
+                <w:noProof/>
+                <w:webHidden/>
+                <w:sz w:val="28"/>
+                <w:szCs w:val="28"/>
+              </w:rPr>
+              <w:fldChar w:fldCharType="separate"/>
+            </w:r>
+            <w:r>
+              <w:rPr>
+                <w:rFonts w:ascii="Arial" w:hAnsi="Arial" w:cs="Arial"/>
+                <w:noProof/>
+                <w:webHidden/>
+                <w:sz w:val="28"/>
+                <w:szCs w:val="28"/>
+              </w:rPr>
+              <w:t>10</w:t>
+            </w:r>
+            <w:r>
+              <w:rPr>
+                <w:rFonts w:ascii="Arial" w:hAnsi="Arial" w:cs="Arial"/>
+                <w:noProof/>
+                <w:webHidden/>
+                <w:sz w:val="28"/>
+                <w:szCs w:val="28"/>
+              </w:rPr>
+              <w:fldChar w:fldCharType="end"/>
+            </w:r>
+          </w:hyperlink>
+        </w:p>
+        <w:p>
+          <w:pPr>
+            <w:rPr>
+              <w:rFonts w:ascii="Arial" w:hAnsi="Arial" w:cs="Arial"/>
+              <w:sz w:val="28"/>
+              <w:szCs w:val="28"/>
+            </w:rPr>
+          </w:pPr>
+          <w:r>
+            <w:rPr>
+              <w:rFonts w:ascii="Arial" w:hAnsi="Arial" w:cs="Arial"/>
+              <w:b/>
+              <w:bCs/>
+              <w:sz w:val="24"/>
+              <w:szCs w:val="24"/>
+              <w:lang w:val="es-ES"/>
+            </w:rPr>
+            <w:fldChar w:fldCharType="end"/>
+          </w:r>
+        </w:p>
+      </w:sdtContent>
+    </w:sdt>
     <w:p>
       <w:pPr>
         <w:spacing w:line="276" w:lineRule="auto"/>
@@ -402,7 +1163,10 @@
           <w:lang w:val="es-MX"/>
         </w:rPr>
       </w:pPr>
-      <w:r>
+    </w:p>
+    <w:p>
+      <w:pPr>
+        <w:spacing w:line="276" w:lineRule="auto"/>
         <w:rPr>
           <w:rFonts w:ascii="Arial" w:hAnsi="Arial" w:cs="Arial"/>
           <w:b/>
@@ -412,9 +1176,466 @@
           <w:u w:val="single"/>
           <w:lang w:val="es-MX"/>
         </w:rPr>
+      </w:pPr>
+    </w:p>
+    <w:p>
+      <w:pPr>
+        <w:spacing w:line="276" w:lineRule="auto"/>
+        <w:rPr>
+          <w:rFonts w:ascii="Arial" w:hAnsi="Arial" w:cs="Arial"/>
+          <w:b/>
+          <w:bCs/>
+          <w:sz w:val="32"/>
+          <w:szCs w:val="32"/>
+          <w:u w:val="single"/>
+          <w:lang w:val="es-MX"/>
+        </w:rPr>
+      </w:pPr>
+    </w:p>
+    <w:p>
+      <w:pPr>
+        <w:spacing w:line="276" w:lineRule="auto"/>
+        <w:rPr>
+          <w:rFonts w:ascii="Arial" w:hAnsi="Arial" w:cs="Arial"/>
+          <w:b/>
+          <w:bCs/>
+          <w:sz w:val="32"/>
+          <w:szCs w:val="32"/>
+          <w:u w:val="single"/>
+          <w:lang w:val="es-MX"/>
+        </w:rPr>
+      </w:pPr>
+    </w:p>
+    <w:p>
+      <w:pPr>
+        <w:spacing w:line="276" w:lineRule="auto"/>
+        <w:rPr>
+          <w:rFonts w:ascii="Arial" w:hAnsi="Arial" w:cs="Arial"/>
+          <w:b/>
+          <w:bCs/>
+          <w:sz w:val="32"/>
+          <w:szCs w:val="32"/>
+          <w:u w:val="single"/>
+          <w:lang w:val="es-MX"/>
+        </w:rPr>
+      </w:pPr>
+    </w:p>
+    <w:p>
+      <w:pPr>
+        <w:spacing w:line="276" w:lineRule="auto"/>
+        <w:rPr>
+          <w:rFonts w:ascii="Arial" w:hAnsi="Arial" w:cs="Arial"/>
+          <w:b/>
+          <w:bCs/>
+          <w:sz w:val="32"/>
+          <w:szCs w:val="32"/>
+          <w:u w:val="single"/>
+          <w:lang w:val="es-MX"/>
+        </w:rPr>
+      </w:pPr>
+    </w:p>
+    <w:p>
+      <w:pPr>
+        <w:spacing w:line="276" w:lineRule="auto"/>
+        <w:rPr>
+          <w:rFonts w:ascii="Arial" w:hAnsi="Arial" w:cs="Arial"/>
+          <w:b/>
+          <w:bCs/>
+          <w:sz w:val="32"/>
+          <w:szCs w:val="32"/>
+          <w:u w:val="single"/>
+          <w:lang w:val="es-MX"/>
+        </w:rPr>
+      </w:pPr>
+    </w:p>
+    <w:p>
+      <w:pPr>
+        <w:spacing w:line="276" w:lineRule="auto"/>
+        <w:rPr>
+          <w:rFonts w:ascii="Arial" w:hAnsi="Arial" w:cs="Arial"/>
+          <w:b/>
+          <w:bCs/>
+          <w:sz w:val="32"/>
+          <w:szCs w:val="32"/>
+          <w:u w:val="single"/>
+          <w:lang w:val="es-MX"/>
+        </w:rPr>
+      </w:pPr>
+    </w:p>
+    <w:p>
+      <w:pPr>
+        <w:spacing w:line="276" w:lineRule="auto"/>
+        <w:rPr>
+          <w:rFonts w:ascii="Arial" w:hAnsi="Arial" w:cs="Arial"/>
+          <w:b/>
+          <w:bCs/>
+          <w:sz w:val="32"/>
+          <w:szCs w:val="32"/>
+          <w:u w:val="single"/>
+          <w:lang w:val="es-MX"/>
+        </w:rPr>
+      </w:pPr>
+    </w:p>
+    <w:p>
+      <w:pPr>
+        <w:spacing w:line="276" w:lineRule="auto"/>
+        <w:rPr>
+          <w:rFonts w:ascii="Arial" w:hAnsi="Arial" w:cs="Arial"/>
+          <w:b/>
+          <w:bCs/>
+          <w:sz w:val="32"/>
+          <w:szCs w:val="32"/>
+          <w:u w:val="single"/>
+          <w:lang w:val="es-MX"/>
+        </w:rPr>
+      </w:pPr>
+    </w:p>
+    <w:p>
+      <w:pPr>
+        <w:spacing w:line="276" w:lineRule="auto"/>
+        <w:rPr>
+          <w:rFonts w:ascii="Arial" w:hAnsi="Arial" w:cs="Arial"/>
+          <w:b/>
+          <w:bCs/>
+          <w:sz w:val="32"/>
+          <w:szCs w:val="32"/>
+          <w:u w:val="single"/>
+          <w:lang w:val="es-MX"/>
+        </w:rPr>
+      </w:pPr>
+    </w:p>
+    <w:p>
+      <w:pPr>
+        <w:spacing w:line="276" w:lineRule="auto"/>
+        <w:rPr>
+          <w:rFonts w:ascii="Arial" w:hAnsi="Arial" w:cs="Arial"/>
+          <w:b/>
+          <w:bCs/>
+          <w:sz w:val="32"/>
+          <w:szCs w:val="32"/>
+          <w:u w:val="single"/>
+          <w:lang w:val="es-MX"/>
+        </w:rPr>
+      </w:pPr>
+    </w:p>
+    <w:p>
+      <w:pPr>
+        <w:pStyle w:val="Ttulo1"/>
+        <w:rPr>
+          <w:rFonts w:ascii="Arial" w:hAnsi="Arial" w:cs="Arial"/>
+          <w:lang w:val="es-MX"/>
+        </w:rPr>
+      </w:pPr>
+      <w:bookmarkStart w:id="0" w:name="_Toc65878437"/>
+    </w:p>
+    <w:p>
+      <w:pPr>
+        <w:rPr>
+          <w:lang w:val="es-MX"/>
+        </w:rPr>
+      </w:pPr>
+    </w:p>
+    <w:p>
+      <w:pPr>
+        <w:pStyle w:val="Ttulo1"/>
+        <w:rPr>
+          <w:rFonts w:ascii="Arial" w:hAnsi="Arial" w:cs="Arial"/>
+          <w:lang w:val="es-MX"/>
+        </w:rPr>
+      </w:pPr>
+      <w:r>
+        <w:rPr>
+          <w:rFonts w:ascii="Arial" w:hAnsi="Arial" w:cs="Arial"/>
+          <w:lang w:val="es-MX"/>
+        </w:rPr>
+        <w:lastRenderedPageBreak/>
+        <w:t>Introducción</w:t>
+      </w:r>
+      <w:r>
+        <w:rPr>
+          <w:rFonts w:ascii="Arial" w:hAnsi="Arial" w:cs="Arial"/>
+          <w:lang w:val="es-MX"/>
+        </w:rPr>
+        <w:t>.</w:t>
+      </w:r>
+      <w:bookmarkEnd w:id="0"/>
+    </w:p>
+    <w:p>
+      <w:pPr>
+        <w:spacing w:line="276" w:lineRule="auto"/>
+        <w:jc w:val="both"/>
+        <w:rPr>
+          <w:rFonts w:ascii="Arial" w:hAnsi="Arial" w:cs="Arial"/>
+          <w:sz w:val="24"/>
+          <w:szCs w:val="24"/>
+          <w:lang w:val="es-MX"/>
+        </w:rPr>
+      </w:pPr>
+      <w:r>
+        <w:rPr>
+          <w:rFonts w:ascii="Arial" w:hAnsi="Arial" w:cs="Arial"/>
+          <w:sz w:val="24"/>
+          <w:szCs w:val="24"/>
+          <w:lang w:val="es-MX"/>
+        </w:rPr>
+        <w:t xml:space="preserve">Hoy en día la tecnología es una parte de suma importancia en casi la mayoría de todos los seres humanos; ya que con el paso de los años ha ido evolucionando y adquiriendo infinidad de ventajas y widgets, convirtiéndose en una herramienta fundamental en el funcionamiento de muchas actividades cotidianas en todo el mundo; </w:t>
+      </w:r>
+      <w:r>
+        <w:rPr>
+          <w:rFonts w:ascii="Arial" w:hAnsi="Arial" w:cs="Arial"/>
+          <w:sz w:val="24"/>
+          <w:szCs w:val="24"/>
+          <w:lang w:val="es-MX"/>
+        </w:rPr>
+        <w:t>por lo que</w:t>
+      </w:r>
+      <w:r>
+        <w:rPr>
+          <w:rFonts w:ascii="Arial" w:hAnsi="Arial" w:cs="Arial"/>
+          <w:sz w:val="24"/>
+          <w:szCs w:val="24"/>
+          <w:lang w:val="es-MX"/>
+        </w:rPr>
+        <w:t xml:space="preserve"> a la mayoría de los problemas o situaciones imprevistas que ocurren, se les trata de dar una solución a base del uso de tecnología.</w:t>
+      </w:r>
+    </w:p>
+    <w:p>
+      <w:pPr>
+        <w:spacing w:line="276" w:lineRule="auto"/>
+        <w:jc w:val="both"/>
+        <w:rPr>
+          <w:rFonts w:ascii="Arial" w:hAnsi="Arial" w:cs="Arial"/>
+          <w:sz w:val="24"/>
+          <w:szCs w:val="24"/>
+          <w:lang w:val="es-MX"/>
+        </w:rPr>
+      </w:pPr>
+      <w:r>
+        <w:rPr>
+          <w:rFonts w:ascii="Arial" w:hAnsi="Arial" w:cs="Arial"/>
+          <w:sz w:val="24"/>
+          <w:szCs w:val="24"/>
+          <w:lang w:val="es-MX"/>
+        </w:rPr>
+        <w:t>Las tecnologías mas utilizadas son los dispositivos móviles por su característica de fácil transporte, uso y adaptabilidad; agregándole que estos dispositivos facilitan la comunicación a distancia. Al ser de uso frecuente sus principales herramientas (las aplicaciones móviles) tienen diferentes objetivos de uso y cada una se especializa en una actividad o categoría.</w:t>
+      </w:r>
+    </w:p>
+    <w:p>
+      <w:pPr>
+        <w:spacing w:line="276" w:lineRule="auto"/>
+        <w:jc w:val="both"/>
+        <w:rPr>
+          <w:rFonts w:ascii="Arial" w:hAnsi="Arial" w:cs="Arial"/>
+          <w:sz w:val="24"/>
+          <w:szCs w:val="24"/>
+          <w:lang w:val="es-MX"/>
+        </w:rPr>
+      </w:pPr>
+      <w:r>
+        <w:rPr>
+          <w:rFonts w:ascii="Arial" w:hAnsi="Arial" w:cs="Arial"/>
+          <w:sz w:val="24"/>
+          <w:szCs w:val="24"/>
+          <w:lang w:val="es-MX"/>
+        </w:rPr>
+        <w:t xml:space="preserve">En </w:t>
+      </w:r>
+      <w:r>
+        <w:rPr>
+          <w:rFonts w:ascii="Arial" w:hAnsi="Arial" w:cs="Arial"/>
+          <w:sz w:val="24"/>
+          <w:szCs w:val="24"/>
+          <w:lang w:val="es-MX"/>
+        </w:rPr>
+        <w:t>la actualidad, gracias al distanciamiento y normas de bioseguridad se han buscado otras alternativas para la realización de algunas actividades como lo son chequeos médicos de todo tipo; y una de esas alternativas ha sido mediante el uso de apps móviles para la programación de citas o procedimientos médicos varios.</w:t>
+      </w:r>
+    </w:p>
+    <w:p>
+      <w:pPr>
+        <w:spacing w:line="276" w:lineRule="auto"/>
+        <w:rPr>
+          <w:rFonts w:ascii="Arial" w:hAnsi="Arial" w:cs="Arial"/>
+          <w:b/>
+          <w:bCs/>
+          <w:sz w:val="32"/>
+          <w:szCs w:val="32"/>
+          <w:u w:val="single"/>
+          <w:lang w:val="es-MX"/>
+        </w:rPr>
+      </w:pPr>
+    </w:p>
+    <w:p>
+      <w:pPr>
+        <w:spacing w:line="276" w:lineRule="auto"/>
+        <w:rPr>
+          <w:rFonts w:ascii="Arial" w:hAnsi="Arial" w:cs="Arial"/>
+          <w:b/>
+          <w:bCs/>
+          <w:sz w:val="32"/>
+          <w:szCs w:val="32"/>
+          <w:u w:val="single"/>
+          <w:lang w:val="es-MX"/>
+        </w:rPr>
+      </w:pPr>
+    </w:p>
+    <w:p>
+      <w:pPr>
+        <w:spacing w:line="276" w:lineRule="auto"/>
+        <w:rPr>
+          <w:rFonts w:ascii="Arial" w:hAnsi="Arial" w:cs="Arial"/>
+          <w:b/>
+          <w:bCs/>
+          <w:sz w:val="32"/>
+          <w:szCs w:val="32"/>
+          <w:u w:val="single"/>
+          <w:lang w:val="es-MX"/>
+        </w:rPr>
+      </w:pPr>
+    </w:p>
+    <w:p>
+      <w:pPr>
+        <w:spacing w:line="276" w:lineRule="auto"/>
+        <w:rPr>
+          <w:rFonts w:ascii="Arial" w:hAnsi="Arial" w:cs="Arial"/>
+          <w:b/>
+          <w:bCs/>
+          <w:sz w:val="32"/>
+          <w:szCs w:val="32"/>
+          <w:u w:val="single"/>
+          <w:lang w:val="es-MX"/>
+        </w:rPr>
+      </w:pPr>
+    </w:p>
+    <w:p>
+      <w:pPr>
+        <w:spacing w:line="276" w:lineRule="auto"/>
+        <w:rPr>
+          <w:rFonts w:ascii="Arial" w:hAnsi="Arial" w:cs="Arial"/>
+          <w:b/>
+          <w:bCs/>
+          <w:sz w:val="32"/>
+          <w:szCs w:val="32"/>
+          <w:u w:val="single"/>
+          <w:lang w:val="es-MX"/>
+        </w:rPr>
+      </w:pPr>
+    </w:p>
+    <w:p>
+      <w:pPr>
+        <w:spacing w:line="276" w:lineRule="auto"/>
+        <w:rPr>
+          <w:rFonts w:ascii="Arial" w:hAnsi="Arial" w:cs="Arial"/>
+          <w:b/>
+          <w:bCs/>
+          <w:sz w:val="32"/>
+          <w:szCs w:val="32"/>
+          <w:u w:val="single"/>
+          <w:lang w:val="es-MX"/>
+        </w:rPr>
+      </w:pPr>
+    </w:p>
+    <w:p>
+      <w:pPr>
+        <w:spacing w:line="276" w:lineRule="auto"/>
+        <w:rPr>
+          <w:rFonts w:ascii="Arial" w:hAnsi="Arial" w:cs="Arial"/>
+          <w:b/>
+          <w:bCs/>
+          <w:sz w:val="32"/>
+          <w:szCs w:val="32"/>
+          <w:u w:val="single"/>
+          <w:lang w:val="es-MX"/>
+        </w:rPr>
+      </w:pPr>
+    </w:p>
+    <w:p>
+      <w:pPr>
+        <w:spacing w:line="276" w:lineRule="auto"/>
+        <w:rPr>
+          <w:rFonts w:ascii="Arial" w:hAnsi="Arial" w:cs="Arial"/>
+          <w:b/>
+          <w:bCs/>
+          <w:sz w:val="32"/>
+          <w:szCs w:val="32"/>
+          <w:u w:val="single"/>
+          <w:lang w:val="es-MX"/>
+        </w:rPr>
+      </w:pPr>
+    </w:p>
+    <w:p>
+      <w:pPr>
+        <w:spacing w:line="276" w:lineRule="auto"/>
+        <w:rPr>
+          <w:rFonts w:ascii="Arial" w:hAnsi="Arial" w:cs="Arial"/>
+          <w:b/>
+          <w:bCs/>
+          <w:sz w:val="32"/>
+          <w:szCs w:val="32"/>
+          <w:u w:val="single"/>
+          <w:lang w:val="es-MX"/>
+        </w:rPr>
+      </w:pPr>
+    </w:p>
+    <w:p>
+      <w:pPr>
+        <w:spacing w:line="276" w:lineRule="auto"/>
+        <w:rPr>
+          <w:rFonts w:ascii="Arial" w:hAnsi="Arial" w:cs="Arial"/>
+          <w:b/>
+          <w:bCs/>
+          <w:sz w:val="32"/>
+          <w:szCs w:val="32"/>
+          <w:u w:val="single"/>
+          <w:lang w:val="es-MX"/>
+        </w:rPr>
+      </w:pPr>
+    </w:p>
+    <w:p>
+      <w:pPr>
+        <w:spacing w:line="276" w:lineRule="auto"/>
+        <w:rPr>
+          <w:rFonts w:ascii="Arial" w:hAnsi="Arial" w:cs="Arial"/>
+          <w:b/>
+          <w:bCs/>
+          <w:sz w:val="32"/>
+          <w:szCs w:val="32"/>
+          <w:u w:val="single"/>
+          <w:lang w:val="es-MX"/>
+        </w:rPr>
+      </w:pPr>
+    </w:p>
+    <w:p>
+      <w:pPr>
+        <w:spacing w:line="276" w:lineRule="auto"/>
+        <w:rPr>
+          <w:rFonts w:ascii="Arial" w:hAnsi="Arial" w:cs="Arial"/>
+          <w:b/>
+          <w:bCs/>
+          <w:sz w:val="32"/>
+          <w:szCs w:val="32"/>
+          <w:u w:val="single"/>
+          <w:lang w:val="es-MX"/>
+        </w:rPr>
+      </w:pPr>
+    </w:p>
+    <w:p>
+      <w:pPr>
+        <w:pStyle w:val="Ttulo1"/>
+        <w:rPr>
+          <w:rFonts w:ascii="Arial" w:hAnsi="Arial" w:cs="Arial"/>
+          <w:lang w:val="es-MX"/>
+        </w:rPr>
+      </w:pPr>
+      <w:bookmarkStart w:id="1" w:name="_Toc65878438"/>
+      <w:r>
+        <w:rPr>
+          <w:rFonts w:ascii="Arial" w:hAnsi="Arial" w:cs="Arial"/>
+          <w:lang w:val="es-MX"/>
+        </w:rPr>
         <w:lastRenderedPageBreak/>
         <w:t>Objetivos.</w:t>
       </w:r>
+      <w:bookmarkEnd w:id="1"/>
     </w:p>
     <w:p>
       <w:pPr>
@@ -740,31 +1961,22 @@
     </w:p>
     <w:p>
       <w:pPr>
-        <w:spacing w:line="276" w:lineRule="auto"/>
-        <w:jc w:val="both"/>
-        <w:rPr>
-          <w:rFonts w:ascii="Arial" w:hAnsi="Arial" w:cs="Arial"/>
-          <w:b/>
-          <w:bCs/>
-          <w:sz w:val="28"/>
-          <w:szCs w:val="28"/>
-          <w:u w:val="single"/>
-          <w:lang w:val="es-MX"/>
-        </w:rPr>
-      </w:pPr>
-      <w:r>
-        <w:rPr>
-          <w:rFonts w:ascii="Arial" w:hAnsi="Arial" w:cs="Arial"/>
-          <w:b/>
-          <w:bCs/>
-          <w:sz w:val="28"/>
-          <w:szCs w:val="28"/>
-          <w:u w:val="single"/>
+        <w:pStyle w:val="Ttulo1"/>
+        <w:rPr>
+          <w:rFonts w:ascii="Arial" w:hAnsi="Arial" w:cs="Arial"/>
+          <w:lang w:val="es-MX"/>
+        </w:rPr>
+      </w:pPr>
+      <w:bookmarkStart w:id="2" w:name="_Toc65878439"/>
+      <w:r>
+        <w:rPr>
+          <w:rFonts w:ascii="Arial" w:hAnsi="Arial" w:cs="Arial"/>
           <w:lang w:val="es-MX"/>
         </w:rPr>
         <w:lastRenderedPageBreak/>
         <w:t>Lógica del proyecto:</w:t>
       </w:r>
+      <w:bookmarkEnd w:id="2"/>
     </w:p>
     <w:p>
       <w:pPr>
@@ -886,7 +2098,7 @@
                     </pic:cNvPicPr>
                   </pic:nvPicPr>
                   <pic:blipFill>
-                    <a:blip r:embed="rId6">
+                    <a:blip r:embed="rId7">
                       <a:extLst>
                         <a:ext uri="{28A0092B-C50C-407E-A947-70E740481C1C}">
                           <a14:useLocalDpi xmlns:a14="http://schemas.microsoft.com/office/drawing/2010/main" val="0"/>
@@ -1006,6 +2218,15 @@
           <w:szCs w:val="24"/>
         </w:rPr>
       </w:pPr>
+      <w:r>
+        <w:rPr>
+          <w:rFonts w:ascii="Arial" w:hAnsi="Arial" w:cs="Arial"/>
+          <w:sz w:val="24"/>
+          <w:szCs w:val="24"/>
+        </w:rPr>
+        <w:t>Nuestra app estaría orientada al propósito anteriormente descrito sobre las citas dentales, y seria desarrollada nativamente para el sistema operativo de Android.</w:t>
+      </w:r>
+      <w:bookmarkStart w:id="3" w:name="_Toc65878440"/>
     </w:p>
     <w:p>
       <w:pPr>
@@ -1017,36 +2238,1770 @@
           <w:szCs w:val="24"/>
         </w:rPr>
       </w:pPr>
-      <w:r>
-        <w:rPr>
-          <w:rFonts w:ascii="Arial" w:hAnsi="Arial" w:cs="Arial"/>
-          <w:sz w:val="24"/>
-          <w:szCs w:val="24"/>
-        </w:rPr>
-        <w:t>Nuestra app estaría orientada al propósito anteriormente descrito sobre las citas dentales, y seria desarrollada nativamente para el sistema operativo de Android.</w:t>
-      </w:r>
-    </w:p>
-    <w:p>
-      <w:pPr>
-        <w:spacing w:line="276" w:lineRule="auto"/>
+    </w:p>
+    <w:p>
+      <w:pPr>
+        <w:pStyle w:val="Ttulo1"/>
+        <w:rPr>
+          <w:rFonts w:ascii="Arial" w:hAnsi="Arial" w:cs="Arial"/>
+        </w:rPr>
+      </w:pPr>
+      <w:r>
+        <w:rPr>
+          <w:rFonts w:ascii="Arial" w:hAnsi="Arial" w:cs="Arial"/>
+        </w:rPr>
+        <w:lastRenderedPageBreak/>
+        <w:t>Diseños UX/UI</w:t>
+      </w:r>
+      <w:r>
+        <w:rPr>
+          <w:rFonts w:ascii="Arial" w:hAnsi="Arial" w:cs="Arial"/>
+        </w:rPr>
+        <w:t>:</w:t>
+      </w:r>
+      <w:bookmarkEnd w:id="3"/>
+    </w:p>
+    <w:p/>
+    <w:p>
+      <w:pPr>
         <w:jc w:val="both"/>
         <w:rPr>
           <w:rFonts w:ascii="Arial" w:hAnsi="Arial" w:cs="Arial"/>
-          <w:b/>
-          <w:bCs/>
-          <w:sz w:val="24"/>
-          <w:szCs w:val="24"/>
-          <w:u w:val="single"/>
-        </w:rPr>
-      </w:pPr>
-      <w:r>
-        <w:rPr>
-          <w:rFonts w:ascii="Arial" w:hAnsi="Arial" w:cs="Arial"/>
-          <w:b/>
-          <w:bCs/>
-          <w:sz w:val="28"/>
-          <w:szCs w:val="28"/>
-          <w:u w:val="single"/>
+          <w:sz w:val="24"/>
+          <w:szCs w:val="24"/>
+        </w:rPr>
+      </w:pPr>
+      <w:r>
+        <w:rPr>
+          <w:rFonts w:ascii="Arial" w:hAnsi="Arial" w:cs="Arial"/>
+          <w:sz w:val="24"/>
+          <w:szCs w:val="24"/>
+        </w:rPr>
+        <w:t>Para el proceso de creación de la app es de suma importancia tener algunos elementos visuales ya definidos o con una estructura para el diseño, por lo que se crearon tanto el logo de la aplicación como los mockups de las diferentes pantallas o vistas de la app. Con esto ya hay una base para comenzar el diseño de la interfaz de la aplicación y su posterior funcionamiento.</w:t>
+      </w:r>
+    </w:p>
+    <w:tbl>
+      <w:tblPr>
+        <w:tblStyle w:val="Tablaconcuadrcula"/>
+        <w:tblW w:w="0" w:type="auto"/>
+        <w:tblLook w:val="04A0" w:firstRow="1" w:lastRow="0" w:firstColumn="1" w:lastColumn="0" w:noHBand="0" w:noVBand="1"/>
+      </w:tblPr>
+      <w:tblGrid>
+        <w:gridCol w:w="3114"/>
+        <w:gridCol w:w="5714"/>
+      </w:tblGrid>
+      <w:tr>
+        <w:trPr>
+          <w:trHeight w:val="2305"/>
+        </w:trPr>
+        <w:tc>
+          <w:tcPr>
+            <w:tcW w:w="3114" w:type="dxa"/>
+          </w:tcPr>
+          <w:p>
+            <w:pPr>
+              <w:jc w:val="center"/>
+            </w:pPr>
+          </w:p>
+          <w:p>
+            <w:pPr>
+              <w:jc w:val="center"/>
+            </w:pPr>
+          </w:p>
+          <w:p>
+            <w:pPr>
+              <w:jc w:val="center"/>
+            </w:pPr>
+          </w:p>
+          <w:p>
+            <w:pPr>
+              <w:jc w:val="center"/>
+              <w:rPr>
+                <w:rFonts w:ascii="Arial" w:hAnsi="Arial" w:cs="Arial"/>
+              </w:rPr>
+            </w:pPr>
+            <w:r>
+              <w:rPr>
+                <w:rFonts w:ascii="Arial" w:hAnsi="Arial" w:cs="Arial"/>
+                <w:sz w:val="32"/>
+                <w:szCs w:val="32"/>
+              </w:rPr>
+              <w:t xml:space="preserve">Logo </w:t>
+            </w:r>
+          </w:p>
+        </w:tc>
+        <w:tc>
+          <w:tcPr>
+            <w:tcW w:w="5714" w:type="dxa"/>
+          </w:tcPr>
+          <w:p>
+            <w:pPr>
+              <w:spacing w:before="240"/>
+              <w:jc w:val="center"/>
+            </w:pPr>
+            <w:r>
+              <w:rPr>
+                <w:noProof/>
+              </w:rPr>
+              <w:drawing>
+                <wp:inline distT="0" distB="0" distL="0" distR="0" wp14:anchorId="650469FF" wp14:editId="52D332D0">
+                  <wp:extent cx="3145274" cy="1201479"/>
+                  <wp:effectExtent l="0" t="0" r="0" b="0"/>
+                  <wp:docPr id="4" name="Imagen 4"/>
+                  <wp:cNvGraphicFramePr>
+                    <a:graphicFrameLocks xmlns:a="http://schemas.openxmlformats.org/drawingml/2006/main" noChangeAspect="1"/>
+                  </wp:cNvGraphicFramePr>
+                  <a:graphic xmlns:a="http://schemas.openxmlformats.org/drawingml/2006/main">
+                    <a:graphicData uri="http://schemas.openxmlformats.org/drawingml/2006/picture">
+                      <pic:pic xmlns:pic="http://schemas.openxmlformats.org/drawingml/2006/picture">
+                        <pic:nvPicPr>
+                          <pic:cNvPr id="4" name="Imagen 4"/>
+                          <pic:cNvPicPr/>
+                        </pic:nvPicPr>
+                        <pic:blipFill>
+                          <a:blip r:embed="rId8">
+                            <a:extLst>
+                              <a:ext uri="{28A0092B-C50C-407E-A947-70E740481C1C}">
+                                <a14:useLocalDpi xmlns:a14="http://schemas.microsoft.com/office/drawing/2010/main" val="0"/>
+                              </a:ext>
+                            </a:extLst>
+                          </a:blip>
+                          <a:stretch>
+                            <a:fillRect/>
+                          </a:stretch>
+                        </pic:blipFill>
+                        <pic:spPr>
+                          <a:xfrm>
+                            <a:off x="0" y="0"/>
+                            <a:ext cx="3165278" cy="1209120"/>
+                          </a:xfrm>
+                          <a:prstGeom prst="rect">
+                            <a:avLst/>
+                          </a:prstGeom>
+                          <a:blipFill>
+                            <a:blip r:embed="rId9"/>
+                            <a:tile tx="0" ty="0" sx="100000" sy="100000" flip="none" algn="tl"/>
+                          </a:blipFill>
+                        </pic:spPr>
+                      </pic:pic>
+                    </a:graphicData>
+                  </a:graphic>
+                </wp:inline>
+              </w:drawing>
+            </w:r>
+          </w:p>
+        </w:tc>
+      </w:tr>
+    </w:tbl>
+    <w:p/>
+    <w:tbl>
+      <w:tblPr>
+        <w:tblStyle w:val="Tablaconcuadrcula"/>
+        <w:tblW w:w="0" w:type="auto"/>
+        <w:tblLook w:val="04A0" w:firstRow="1" w:lastRow="0" w:firstColumn="1" w:lastColumn="0" w:noHBand="0" w:noVBand="1"/>
+      </w:tblPr>
+      <w:tblGrid>
+        <w:gridCol w:w="2207"/>
+        <w:gridCol w:w="2207"/>
+        <w:gridCol w:w="2207"/>
+        <w:gridCol w:w="2207"/>
+      </w:tblGrid>
+      <w:tr>
+        <w:trPr>
+          <w:trHeight w:val="672"/>
+        </w:trPr>
+        <w:tc>
+          <w:tcPr>
+            <w:tcW w:w="8828" w:type="dxa"/>
+            <w:gridSpan w:val="4"/>
+          </w:tcPr>
+          <w:p>
+            <w:pPr>
+              <w:spacing w:before="240"/>
+              <w:jc w:val="center"/>
+              <w:rPr>
+                <w:rFonts w:ascii="Arial" w:hAnsi="Arial" w:cs="Arial"/>
+              </w:rPr>
+            </w:pPr>
+            <w:r>
+              <w:rPr>
+                <w:rFonts w:ascii="Arial" w:hAnsi="Arial" w:cs="Arial"/>
+                <w:sz w:val="36"/>
+                <w:szCs w:val="36"/>
+              </w:rPr>
+              <w:t>Mockups</w:t>
+            </w:r>
+          </w:p>
+        </w:tc>
+      </w:tr>
+      <w:tr>
+        <w:trPr>
+          <w:trHeight w:val="2679"/>
+        </w:trPr>
+        <w:tc>
+          <w:tcPr>
+            <w:tcW w:w="2207" w:type="dxa"/>
+          </w:tcPr>
+          <w:p>
+            <w:pPr>
+              <w:jc w:val="center"/>
+              <w:rPr>
+                <w:sz w:val="28"/>
+                <w:szCs w:val="28"/>
+              </w:rPr>
+            </w:pPr>
+          </w:p>
+          <w:p>
+            <w:pPr>
+              <w:rPr>
+                <w:sz w:val="28"/>
+                <w:szCs w:val="28"/>
+              </w:rPr>
+            </w:pPr>
+          </w:p>
+          <w:p>
+            <w:pPr>
+              <w:jc w:val="center"/>
+              <w:rPr>
+                <w:sz w:val="28"/>
+                <w:szCs w:val="28"/>
+              </w:rPr>
+            </w:pPr>
+            <w:r>
+              <w:rPr>
+                <w:sz w:val="28"/>
+                <w:szCs w:val="28"/>
+              </w:rPr>
+              <w:t>Mockup</w:t>
+            </w:r>
+            <w:r>
+              <w:rPr>
+                <w:sz w:val="28"/>
+                <w:szCs w:val="28"/>
+              </w:rPr>
+              <w:t xml:space="preserve"> 01</w:t>
+            </w:r>
+          </w:p>
+          <w:p>
+            <w:pPr>
+              <w:jc w:val="center"/>
+              <w:rPr>
+                <w:rFonts w:ascii="Arial" w:hAnsi="Arial" w:cs="Arial"/>
+              </w:rPr>
+            </w:pPr>
+            <w:r>
+              <w:rPr>
+                <w:sz w:val="28"/>
+                <w:szCs w:val="28"/>
+              </w:rPr>
+              <w:t>Pantalla de carga.</w:t>
+            </w:r>
+          </w:p>
+        </w:tc>
+        <w:tc>
+          <w:tcPr>
+            <w:tcW w:w="2207" w:type="dxa"/>
+          </w:tcPr>
+          <w:p>
+            <w:pPr>
+              <w:jc w:val="center"/>
+              <w:rPr>
+                <w:rFonts w:ascii="Arial" w:hAnsi="Arial" w:cs="Arial"/>
+              </w:rPr>
+            </w:pPr>
+            <w:r>
+              <w:rPr>
+                <w:noProof/>
+              </w:rPr>
+              <w:drawing>
+                <wp:inline distT="0" distB="0" distL="0" distR="0" wp14:anchorId="4F48CB57" wp14:editId="63862680">
+                  <wp:extent cx="834752" cy="1677894"/>
+                  <wp:effectExtent l="0" t="0" r="3810" b="0"/>
+                  <wp:docPr id="6" name="Imagen 6"/>
+                  <wp:cNvGraphicFramePr>
+                    <a:graphicFrameLocks xmlns:a="http://schemas.openxmlformats.org/drawingml/2006/main" noChangeAspect="1"/>
+                  </wp:cNvGraphicFramePr>
+                  <a:graphic xmlns:a="http://schemas.openxmlformats.org/drawingml/2006/main">
+                    <a:graphicData uri="http://schemas.openxmlformats.org/drawingml/2006/picture">
+                      <pic:pic xmlns:pic="http://schemas.openxmlformats.org/drawingml/2006/picture">
+                        <pic:nvPicPr>
+                          <pic:cNvPr id="6" name="Imagen 6"/>
+                          <pic:cNvPicPr/>
+                        </pic:nvPicPr>
+                        <pic:blipFill>
+                          <a:blip r:embed="rId10" cstate="print">
+                            <a:extLst>
+                              <a:ext uri="{28A0092B-C50C-407E-A947-70E740481C1C}">
+                                <a14:useLocalDpi xmlns:a14="http://schemas.microsoft.com/office/drawing/2010/main" val="0"/>
+                              </a:ext>
+                            </a:extLst>
+                          </a:blip>
+                          <a:stretch>
+                            <a:fillRect/>
+                          </a:stretch>
+                        </pic:blipFill>
+                        <pic:spPr>
+                          <a:xfrm>
+                            <a:off x="0" y="0"/>
+                            <a:ext cx="834752" cy="1677894"/>
+                          </a:xfrm>
+                          <a:prstGeom prst="rect">
+                            <a:avLst/>
+                          </a:prstGeom>
+                        </pic:spPr>
+                      </pic:pic>
+                    </a:graphicData>
+                  </a:graphic>
+                </wp:inline>
+              </w:drawing>
+            </w:r>
+          </w:p>
+        </w:tc>
+        <w:tc>
+          <w:tcPr>
+            <w:tcW w:w="2207" w:type="dxa"/>
+          </w:tcPr>
+          <w:p>
+            <w:pPr>
+              <w:jc w:val="center"/>
+              <w:rPr>
+                <w:sz w:val="28"/>
+                <w:szCs w:val="28"/>
+              </w:rPr>
+            </w:pPr>
+          </w:p>
+          <w:p>
+            <w:pPr>
+              <w:rPr>
+                <w:sz w:val="28"/>
+                <w:szCs w:val="28"/>
+              </w:rPr>
+            </w:pPr>
+          </w:p>
+          <w:p>
+            <w:pPr>
+              <w:jc w:val="center"/>
+              <w:rPr>
+                <w:sz w:val="28"/>
+                <w:szCs w:val="28"/>
+              </w:rPr>
+            </w:pPr>
+            <w:r>
+              <w:rPr>
+                <w:sz w:val="28"/>
+                <w:szCs w:val="28"/>
+              </w:rPr>
+              <w:t>Mockup</w:t>
+            </w:r>
+            <w:r>
+              <w:rPr>
+                <w:sz w:val="28"/>
+                <w:szCs w:val="28"/>
+              </w:rPr>
+              <w:t xml:space="preserve"> 0</w:t>
+            </w:r>
+            <w:r>
+              <w:rPr>
+                <w:sz w:val="28"/>
+                <w:szCs w:val="28"/>
+              </w:rPr>
+              <w:t>2</w:t>
+            </w:r>
+          </w:p>
+          <w:p>
+            <w:pPr>
+              <w:jc w:val="center"/>
+              <w:rPr>
+                <w:rFonts w:ascii="Arial" w:hAnsi="Arial" w:cs="Arial"/>
+              </w:rPr>
+            </w:pPr>
+            <w:r>
+              <w:rPr>
+                <w:sz w:val="28"/>
+                <w:szCs w:val="28"/>
+              </w:rPr>
+              <w:t xml:space="preserve">Pantalla de </w:t>
+            </w:r>
+            <w:r>
+              <w:rPr>
+                <w:sz w:val="28"/>
+                <w:szCs w:val="28"/>
+              </w:rPr>
+              <w:t>‘Servicios’</w:t>
+            </w:r>
+            <w:r>
+              <w:rPr>
+                <w:sz w:val="28"/>
+                <w:szCs w:val="28"/>
+              </w:rPr>
+              <w:t>.</w:t>
+            </w:r>
+          </w:p>
+        </w:tc>
+        <w:tc>
+          <w:tcPr>
+            <w:tcW w:w="2207" w:type="dxa"/>
+          </w:tcPr>
+          <w:p>
+            <w:pPr>
+              <w:jc w:val="center"/>
+              <w:rPr>
+                <w:rFonts w:ascii="Arial" w:hAnsi="Arial" w:cs="Arial"/>
+              </w:rPr>
+            </w:pPr>
+            <w:r>
+              <w:rPr>
+                <w:noProof/>
+              </w:rPr>
+              <w:drawing>
+                <wp:inline distT="0" distB="0" distL="0" distR="0" wp14:anchorId="6D79C18C" wp14:editId="7D1515EE">
+                  <wp:extent cx="834753" cy="1671582"/>
+                  <wp:effectExtent l="0" t="0" r="3810" b="5080"/>
+                  <wp:docPr id="19" name="Imagen 19"/>
+                  <wp:cNvGraphicFramePr>
+                    <a:graphicFrameLocks xmlns:a="http://schemas.openxmlformats.org/drawingml/2006/main" noChangeAspect="1"/>
+                  </wp:cNvGraphicFramePr>
+                  <a:graphic xmlns:a="http://schemas.openxmlformats.org/drawingml/2006/main">
+                    <a:graphicData uri="http://schemas.openxmlformats.org/drawingml/2006/picture">
+                      <pic:pic xmlns:pic="http://schemas.openxmlformats.org/drawingml/2006/picture">
+                        <pic:nvPicPr>
+                          <pic:cNvPr id="19" name="Imagen 19"/>
+                          <pic:cNvPicPr/>
+                        </pic:nvPicPr>
+                        <pic:blipFill>
+                          <a:blip r:embed="rId11" cstate="print">
+                            <a:extLst>
+                              <a:ext uri="{28A0092B-C50C-407E-A947-70E740481C1C}">
+                                <a14:useLocalDpi xmlns:a14="http://schemas.microsoft.com/office/drawing/2010/main" val="0"/>
+                              </a:ext>
+                            </a:extLst>
+                          </a:blip>
+                          <a:stretch>
+                            <a:fillRect/>
+                          </a:stretch>
+                        </pic:blipFill>
+                        <pic:spPr>
+                          <a:xfrm>
+                            <a:off x="0" y="0"/>
+                            <a:ext cx="834753" cy="1671582"/>
+                          </a:xfrm>
+                          <a:prstGeom prst="rect">
+                            <a:avLst/>
+                          </a:prstGeom>
+                        </pic:spPr>
+                      </pic:pic>
+                    </a:graphicData>
+                  </a:graphic>
+                </wp:inline>
+              </w:drawing>
+            </w:r>
+          </w:p>
+        </w:tc>
+      </w:tr>
+      <w:tr>
+        <w:tc>
+          <w:tcPr>
+            <w:tcW w:w="2207" w:type="dxa"/>
+          </w:tcPr>
+          <w:p>
+            <w:pPr>
+              <w:jc w:val="center"/>
+              <w:rPr>
+                <w:sz w:val="28"/>
+                <w:szCs w:val="28"/>
+              </w:rPr>
+            </w:pPr>
+          </w:p>
+          <w:p>
+            <w:pPr>
+              <w:rPr>
+                <w:sz w:val="28"/>
+                <w:szCs w:val="28"/>
+              </w:rPr>
+            </w:pPr>
+          </w:p>
+          <w:p>
+            <w:pPr>
+              <w:jc w:val="center"/>
+              <w:rPr>
+                <w:sz w:val="28"/>
+                <w:szCs w:val="28"/>
+              </w:rPr>
+            </w:pPr>
+            <w:r>
+              <w:rPr>
+                <w:sz w:val="28"/>
+                <w:szCs w:val="28"/>
+              </w:rPr>
+              <w:t>Mockup</w:t>
+            </w:r>
+            <w:r>
+              <w:rPr>
+                <w:sz w:val="28"/>
+                <w:szCs w:val="28"/>
+              </w:rPr>
+              <w:t xml:space="preserve"> 0</w:t>
+            </w:r>
+            <w:r>
+              <w:rPr>
+                <w:sz w:val="28"/>
+                <w:szCs w:val="28"/>
+              </w:rPr>
+              <w:t>3</w:t>
+            </w:r>
+          </w:p>
+          <w:p>
+            <w:pPr>
+              <w:jc w:val="center"/>
+              <w:rPr>
+                <w:rFonts w:ascii="Arial" w:hAnsi="Arial" w:cs="Arial"/>
+              </w:rPr>
+            </w:pPr>
+            <w:r>
+              <w:rPr>
+                <w:sz w:val="28"/>
+                <w:szCs w:val="28"/>
+              </w:rPr>
+              <w:t xml:space="preserve">Pantalla de </w:t>
+            </w:r>
+            <w:r>
+              <w:rPr>
+                <w:sz w:val="28"/>
+                <w:szCs w:val="28"/>
+              </w:rPr>
+              <w:t>‘</w:t>
+            </w:r>
+            <w:r>
+              <w:rPr>
+                <w:sz w:val="28"/>
+                <w:szCs w:val="28"/>
+              </w:rPr>
+              <w:t>Menú</w:t>
+            </w:r>
+            <w:r>
+              <w:rPr>
+                <w:sz w:val="28"/>
+                <w:szCs w:val="28"/>
+              </w:rPr>
+              <w:t>’</w:t>
+            </w:r>
+            <w:r>
+              <w:rPr>
+                <w:sz w:val="28"/>
+                <w:szCs w:val="28"/>
+              </w:rPr>
+              <w:t>.</w:t>
+            </w:r>
+          </w:p>
+        </w:tc>
+        <w:tc>
+          <w:tcPr>
+            <w:tcW w:w="2207" w:type="dxa"/>
+          </w:tcPr>
+          <w:p>
+            <w:pPr>
+              <w:jc w:val="center"/>
+              <w:rPr>
+                <w:rFonts w:ascii="Arial" w:hAnsi="Arial" w:cs="Arial"/>
+              </w:rPr>
+            </w:pPr>
+            <w:r>
+              <w:rPr>
+                <w:noProof/>
+              </w:rPr>
+              <w:drawing>
+                <wp:inline distT="0" distB="0" distL="0" distR="0" wp14:anchorId="633A0C22" wp14:editId="7AC97742">
+                  <wp:extent cx="819461" cy="1626782"/>
+                  <wp:effectExtent l="0" t="0" r="0" b="0"/>
+                  <wp:docPr id="11" name="Imagen 11"/>
+                  <wp:cNvGraphicFramePr>
+                    <a:graphicFrameLocks xmlns:a="http://schemas.openxmlformats.org/drawingml/2006/main" noChangeAspect="1"/>
+                  </wp:cNvGraphicFramePr>
+                  <a:graphic xmlns:a="http://schemas.openxmlformats.org/drawingml/2006/main">
+                    <a:graphicData uri="http://schemas.openxmlformats.org/drawingml/2006/picture">
+                      <pic:pic xmlns:pic="http://schemas.openxmlformats.org/drawingml/2006/picture">
+                        <pic:nvPicPr>
+                          <pic:cNvPr id="11" name="Imagen 11"/>
+                          <pic:cNvPicPr/>
+                        </pic:nvPicPr>
+                        <pic:blipFill>
+                          <a:blip r:embed="rId12" cstate="print">
+                            <a:extLst>
+                              <a:ext uri="{28A0092B-C50C-407E-A947-70E740481C1C}">
+                                <a14:useLocalDpi xmlns:a14="http://schemas.microsoft.com/office/drawing/2010/main" val="0"/>
+                              </a:ext>
+                            </a:extLst>
+                          </a:blip>
+                          <a:stretch>
+                            <a:fillRect/>
+                          </a:stretch>
+                        </pic:blipFill>
+                        <pic:spPr>
+                          <a:xfrm>
+                            <a:off x="0" y="0"/>
+                            <a:ext cx="820994" cy="1629824"/>
+                          </a:xfrm>
+                          <a:prstGeom prst="rect">
+                            <a:avLst/>
+                          </a:prstGeom>
+                        </pic:spPr>
+                      </pic:pic>
+                    </a:graphicData>
+                  </a:graphic>
+                </wp:inline>
+              </w:drawing>
+            </w:r>
+          </w:p>
+        </w:tc>
+        <w:tc>
+          <w:tcPr>
+            <w:tcW w:w="2207" w:type="dxa"/>
+          </w:tcPr>
+          <w:p>
+            <w:pPr>
+              <w:jc w:val="center"/>
+              <w:rPr>
+                <w:sz w:val="28"/>
+                <w:szCs w:val="28"/>
+              </w:rPr>
+            </w:pPr>
+          </w:p>
+          <w:p>
+            <w:pPr>
+              <w:rPr>
+                <w:sz w:val="28"/>
+                <w:szCs w:val="28"/>
+              </w:rPr>
+            </w:pPr>
+          </w:p>
+          <w:p>
+            <w:pPr>
+              <w:jc w:val="center"/>
+              <w:rPr>
+                <w:sz w:val="28"/>
+                <w:szCs w:val="28"/>
+              </w:rPr>
+            </w:pPr>
+            <w:r>
+              <w:rPr>
+                <w:sz w:val="28"/>
+                <w:szCs w:val="28"/>
+              </w:rPr>
+              <w:t>Mockup</w:t>
+            </w:r>
+            <w:r>
+              <w:rPr>
+                <w:sz w:val="28"/>
+                <w:szCs w:val="28"/>
+              </w:rPr>
+              <w:t xml:space="preserve"> 0</w:t>
+            </w:r>
+            <w:r>
+              <w:rPr>
+                <w:sz w:val="28"/>
+                <w:szCs w:val="28"/>
+              </w:rPr>
+              <w:t>4</w:t>
+            </w:r>
+          </w:p>
+          <w:p>
+            <w:pPr>
+              <w:jc w:val="center"/>
+              <w:rPr>
+                <w:rFonts w:ascii="Arial" w:hAnsi="Arial" w:cs="Arial"/>
+              </w:rPr>
+            </w:pPr>
+            <w:r>
+              <w:rPr>
+                <w:sz w:val="28"/>
+                <w:szCs w:val="28"/>
+              </w:rPr>
+              <w:t xml:space="preserve">Pantalla de </w:t>
+            </w:r>
+            <w:r>
+              <w:rPr>
+                <w:sz w:val="28"/>
+                <w:szCs w:val="28"/>
+              </w:rPr>
+              <w:t>‘Agendar cita’</w:t>
+            </w:r>
+            <w:r>
+              <w:rPr>
+                <w:sz w:val="28"/>
+                <w:szCs w:val="28"/>
+              </w:rPr>
+              <w:t>.</w:t>
+            </w:r>
+          </w:p>
+        </w:tc>
+        <w:tc>
+          <w:tcPr>
+            <w:tcW w:w="2207" w:type="dxa"/>
+          </w:tcPr>
+          <w:p>
+            <w:pPr>
+              <w:jc w:val="center"/>
+              <w:rPr>
+                <w:rFonts w:ascii="Arial" w:hAnsi="Arial" w:cs="Arial"/>
+              </w:rPr>
+            </w:pPr>
+            <w:r>
+              <w:rPr>
+                <w:noProof/>
+              </w:rPr>
+              <w:drawing>
+                <wp:inline distT="0" distB="0" distL="0" distR="0" wp14:anchorId="26174884" wp14:editId="5539D8C4">
+                  <wp:extent cx="834753" cy="1653138"/>
+                  <wp:effectExtent l="0" t="0" r="3810" b="4445"/>
+                  <wp:docPr id="18" name="Imagen 18"/>
+                  <wp:cNvGraphicFramePr>
+                    <a:graphicFrameLocks xmlns:a="http://schemas.openxmlformats.org/drawingml/2006/main" noChangeAspect="1"/>
+                  </wp:cNvGraphicFramePr>
+                  <a:graphic xmlns:a="http://schemas.openxmlformats.org/drawingml/2006/main">
+                    <a:graphicData uri="http://schemas.openxmlformats.org/drawingml/2006/picture">
+                      <pic:pic xmlns:pic="http://schemas.openxmlformats.org/drawingml/2006/picture">
+                        <pic:nvPicPr>
+                          <pic:cNvPr id="18" name="Imagen 18"/>
+                          <pic:cNvPicPr/>
+                        </pic:nvPicPr>
+                        <pic:blipFill>
+                          <a:blip r:embed="rId13" cstate="print">
+                            <a:extLst>
+                              <a:ext uri="{28A0092B-C50C-407E-A947-70E740481C1C}">
+                                <a14:useLocalDpi xmlns:a14="http://schemas.microsoft.com/office/drawing/2010/main" val="0"/>
+                              </a:ext>
+                            </a:extLst>
+                          </a:blip>
+                          <a:stretch>
+                            <a:fillRect/>
+                          </a:stretch>
+                        </pic:blipFill>
+                        <pic:spPr>
+                          <a:xfrm>
+                            <a:off x="0" y="0"/>
+                            <a:ext cx="834753" cy="1653138"/>
+                          </a:xfrm>
+                          <a:prstGeom prst="rect">
+                            <a:avLst/>
+                          </a:prstGeom>
+                        </pic:spPr>
+                      </pic:pic>
+                    </a:graphicData>
+                  </a:graphic>
+                </wp:inline>
+              </w:drawing>
+            </w:r>
+          </w:p>
+        </w:tc>
+      </w:tr>
+      <w:tr>
+        <w:tc>
+          <w:tcPr>
+            <w:tcW w:w="2207" w:type="dxa"/>
+          </w:tcPr>
+          <w:p>
+            <w:pPr>
+              <w:jc w:val="center"/>
+              <w:rPr>
+                <w:sz w:val="28"/>
+                <w:szCs w:val="28"/>
+              </w:rPr>
+            </w:pPr>
+          </w:p>
+          <w:p>
+            <w:pPr>
+              <w:rPr>
+                <w:sz w:val="28"/>
+                <w:szCs w:val="28"/>
+              </w:rPr>
+            </w:pPr>
+          </w:p>
+          <w:p>
+            <w:pPr>
+              <w:jc w:val="center"/>
+              <w:rPr>
+                <w:sz w:val="28"/>
+                <w:szCs w:val="28"/>
+              </w:rPr>
+            </w:pPr>
+            <w:r>
+              <w:rPr>
+                <w:sz w:val="28"/>
+                <w:szCs w:val="28"/>
+              </w:rPr>
+              <w:t>Mockup</w:t>
+            </w:r>
+            <w:r>
+              <w:rPr>
+                <w:sz w:val="28"/>
+                <w:szCs w:val="28"/>
+              </w:rPr>
+              <w:t xml:space="preserve"> 0</w:t>
+            </w:r>
+            <w:r>
+              <w:rPr>
+                <w:sz w:val="28"/>
+                <w:szCs w:val="28"/>
+              </w:rPr>
+              <w:t>5</w:t>
+            </w:r>
+          </w:p>
+          <w:p>
+            <w:pPr>
+              <w:jc w:val="center"/>
+              <w:rPr>
+                <w:sz w:val="28"/>
+                <w:szCs w:val="28"/>
+              </w:rPr>
+            </w:pPr>
+            <w:r>
+              <w:rPr>
+                <w:sz w:val="28"/>
+                <w:szCs w:val="28"/>
+              </w:rPr>
+              <w:t xml:space="preserve">Pantalla de </w:t>
+            </w:r>
+            <w:r>
+              <w:rPr>
+                <w:sz w:val="28"/>
+                <w:szCs w:val="28"/>
+              </w:rPr>
+              <w:t xml:space="preserve">‘Agendar cita </w:t>
+            </w:r>
+          </w:p>
+          <w:p>
+            <w:pPr>
+              <w:jc w:val="center"/>
+              <w:rPr>
+                <w:rFonts w:ascii="Arial" w:hAnsi="Arial" w:cs="Arial"/>
+              </w:rPr>
+            </w:pPr>
+            <w:r>
+              <w:rPr>
+                <w:sz w:val="28"/>
+                <w:szCs w:val="28"/>
+              </w:rPr>
+              <w:t xml:space="preserve">(set </w:t>
+            </w:r>
+            <w:proofErr w:type="spellStart"/>
+            <w:r>
+              <w:rPr>
+                <w:sz w:val="28"/>
+                <w:szCs w:val="28"/>
+              </w:rPr>
+              <w:t>day</w:t>
+            </w:r>
+            <w:proofErr w:type="spellEnd"/>
+            <w:r>
+              <w:rPr>
+                <w:sz w:val="28"/>
+                <w:szCs w:val="28"/>
+              </w:rPr>
+              <w:t>)’</w:t>
+            </w:r>
+            <w:r>
+              <w:rPr>
+                <w:sz w:val="28"/>
+                <w:szCs w:val="28"/>
+              </w:rPr>
+              <w:t>.</w:t>
+            </w:r>
+          </w:p>
+        </w:tc>
+        <w:tc>
+          <w:tcPr>
+            <w:tcW w:w="2207" w:type="dxa"/>
+          </w:tcPr>
+          <w:p>
+            <w:pPr>
+              <w:jc w:val="center"/>
+              <w:rPr>
+                <w:rFonts w:ascii="Arial" w:hAnsi="Arial" w:cs="Arial"/>
+              </w:rPr>
+            </w:pPr>
+            <w:r>
+              <w:rPr>
+                <w:noProof/>
+              </w:rPr>
+              <w:drawing>
+                <wp:inline distT="0" distB="0" distL="0" distR="0" wp14:anchorId="6A1CFDAC" wp14:editId="480BF771">
+                  <wp:extent cx="834753" cy="1669506"/>
+                  <wp:effectExtent l="0" t="0" r="3810" b="6985"/>
+                  <wp:docPr id="12" name="Imagen 12"/>
+                  <wp:cNvGraphicFramePr>
+                    <a:graphicFrameLocks xmlns:a="http://schemas.openxmlformats.org/drawingml/2006/main" noChangeAspect="1"/>
+                  </wp:cNvGraphicFramePr>
+                  <a:graphic xmlns:a="http://schemas.openxmlformats.org/drawingml/2006/main">
+                    <a:graphicData uri="http://schemas.openxmlformats.org/drawingml/2006/picture">
+                      <pic:pic xmlns:pic="http://schemas.openxmlformats.org/drawingml/2006/picture">
+                        <pic:nvPicPr>
+                          <pic:cNvPr id="12" name="Imagen 12"/>
+                          <pic:cNvPicPr/>
+                        </pic:nvPicPr>
+                        <pic:blipFill>
+                          <a:blip r:embed="rId14" cstate="print">
+                            <a:extLst>
+                              <a:ext uri="{28A0092B-C50C-407E-A947-70E740481C1C}">
+                                <a14:useLocalDpi xmlns:a14="http://schemas.microsoft.com/office/drawing/2010/main" val="0"/>
+                              </a:ext>
+                            </a:extLst>
+                          </a:blip>
+                          <a:stretch>
+                            <a:fillRect/>
+                          </a:stretch>
+                        </pic:blipFill>
+                        <pic:spPr>
+                          <a:xfrm>
+                            <a:off x="0" y="0"/>
+                            <a:ext cx="834753" cy="1669506"/>
+                          </a:xfrm>
+                          <a:prstGeom prst="rect">
+                            <a:avLst/>
+                          </a:prstGeom>
+                        </pic:spPr>
+                      </pic:pic>
+                    </a:graphicData>
+                  </a:graphic>
+                </wp:inline>
+              </w:drawing>
+            </w:r>
+          </w:p>
+        </w:tc>
+        <w:tc>
+          <w:tcPr>
+            <w:tcW w:w="2207" w:type="dxa"/>
+          </w:tcPr>
+          <w:p>
+            <w:pPr>
+              <w:jc w:val="center"/>
+              <w:rPr>
+                <w:sz w:val="28"/>
+                <w:szCs w:val="28"/>
+              </w:rPr>
+            </w:pPr>
+          </w:p>
+          <w:p>
+            <w:pPr>
+              <w:rPr>
+                <w:sz w:val="28"/>
+                <w:szCs w:val="28"/>
+              </w:rPr>
+            </w:pPr>
+          </w:p>
+          <w:p>
+            <w:pPr>
+              <w:jc w:val="center"/>
+              <w:rPr>
+                <w:sz w:val="28"/>
+                <w:szCs w:val="28"/>
+              </w:rPr>
+            </w:pPr>
+            <w:r>
+              <w:rPr>
+                <w:sz w:val="28"/>
+                <w:szCs w:val="28"/>
+              </w:rPr>
+              <w:t>Mockup</w:t>
+            </w:r>
+            <w:r>
+              <w:rPr>
+                <w:sz w:val="28"/>
+                <w:szCs w:val="28"/>
+              </w:rPr>
+              <w:t xml:space="preserve"> 0</w:t>
+            </w:r>
+            <w:r>
+              <w:rPr>
+                <w:sz w:val="28"/>
+                <w:szCs w:val="28"/>
+              </w:rPr>
+              <w:t>6</w:t>
+            </w:r>
+          </w:p>
+          <w:p>
+            <w:pPr>
+              <w:jc w:val="center"/>
+              <w:rPr>
+                <w:sz w:val="28"/>
+                <w:szCs w:val="28"/>
+              </w:rPr>
+            </w:pPr>
+            <w:r>
+              <w:rPr>
+                <w:sz w:val="28"/>
+                <w:szCs w:val="28"/>
+              </w:rPr>
+              <w:t xml:space="preserve">Pantalla de </w:t>
+            </w:r>
+            <w:r>
+              <w:rPr>
+                <w:sz w:val="28"/>
+                <w:szCs w:val="28"/>
+              </w:rPr>
+              <w:t xml:space="preserve">‘Agendar cita </w:t>
+            </w:r>
+          </w:p>
+          <w:p>
+            <w:pPr>
+              <w:jc w:val="center"/>
+              <w:rPr>
+                <w:rFonts w:ascii="Arial" w:hAnsi="Arial" w:cs="Arial"/>
+              </w:rPr>
+            </w:pPr>
+            <w:r>
+              <w:rPr>
+                <w:sz w:val="28"/>
+                <w:szCs w:val="28"/>
+              </w:rPr>
+              <w:t xml:space="preserve">(set </w:t>
+            </w:r>
+            <w:r>
+              <w:rPr>
+                <w:sz w:val="28"/>
+                <w:szCs w:val="28"/>
+              </w:rPr>
+              <w:t>time</w:t>
+            </w:r>
+            <w:r>
+              <w:rPr>
+                <w:sz w:val="28"/>
+                <w:szCs w:val="28"/>
+              </w:rPr>
+              <w:t>)’</w:t>
+            </w:r>
+            <w:r>
+              <w:rPr>
+                <w:sz w:val="28"/>
+                <w:szCs w:val="28"/>
+              </w:rPr>
+              <w:t>.</w:t>
+            </w:r>
+          </w:p>
+        </w:tc>
+        <w:tc>
+          <w:tcPr>
+            <w:tcW w:w="2207" w:type="dxa"/>
+          </w:tcPr>
+          <w:p>
+            <w:pPr>
+              <w:jc w:val="center"/>
+              <w:rPr>
+                <w:rFonts w:ascii="Arial" w:hAnsi="Arial" w:cs="Arial"/>
+              </w:rPr>
+            </w:pPr>
+            <w:r>
+              <w:rPr>
+                <w:noProof/>
+              </w:rPr>
+              <w:drawing>
+                <wp:inline distT="0" distB="0" distL="0" distR="0" wp14:anchorId="43784946" wp14:editId="356CA1AF">
+                  <wp:extent cx="834753" cy="1661281"/>
+                  <wp:effectExtent l="0" t="0" r="3810" b="0"/>
+                  <wp:docPr id="17" name="Imagen 17"/>
+                  <wp:cNvGraphicFramePr>
+                    <a:graphicFrameLocks xmlns:a="http://schemas.openxmlformats.org/drawingml/2006/main" noChangeAspect="1"/>
+                  </wp:cNvGraphicFramePr>
+                  <a:graphic xmlns:a="http://schemas.openxmlformats.org/drawingml/2006/main">
+                    <a:graphicData uri="http://schemas.openxmlformats.org/drawingml/2006/picture">
+                      <pic:pic xmlns:pic="http://schemas.openxmlformats.org/drawingml/2006/picture">
+                        <pic:nvPicPr>
+                          <pic:cNvPr id="17" name="Imagen 17"/>
+                          <pic:cNvPicPr/>
+                        </pic:nvPicPr>
+                        <pic:blipFill>
+                          <a:blip r:embed="rId15" cstate="print">
+                            <a:extLst>
+                              <a:ext uri="{28A0092B-C50C-407E-A947-70E740481C1C}">
+                                <a14:useLocalDpi xmlns:a14="http://schemas.microsoft.com/office/drawing/2010/main" val="0"/>
+                              </a:ext>
+                            </a:extLst>
+                          </a:blip>
+                          <a:stretch>
+                            <a:fillRect/>
+                          </a:stretch>
+                        </pic:blipFill>
+                        <pic:spPr>
+                          <a:xfrm>
+                            <a:off x="0" y="0"/>
+                            <a:ext cx="834753" cy="1661281"/>
+                          </a:xfrm>
+                          <a:prstGeom prst="rect">
+                            <a:avLst/>
+                          </a:prstGeom>
+                        </pic:spPr>
+                      </pic:pic>
+                    </a:graphicData>
+                  </a:graphic>
+                </wp:inline>
+              </w:drawing>
+            </w:r>
+          </w:p>
+        </w:tc>
+      </w:tr>
+      <w:tr>
+        <w:tc>
+          <w:tcPr>
+            <w:tcW w:w="2207" w:type="dxa"/>
+          </w:tcPr>
+          <w:p>
+            <w:pPr>
+              <w:jc w:val="center"/>
+              <w:rPr>
+                <w:sz w:val="28"/>
+                <w:szCs w:val="28"/>
+              </w:rPr>
+            </w:pPr>
+          </w:p>
+          <w:p>
+            <w:pPr>
+              <w:rPr>
+                <w:sz w:val="28"/>
+                <w:szCs w:val="28"/>
+              </w:rPr>
+            </w:pPr>
+          </w:p>
+          <w:p>
+            <w:pPr>
+              <w:jc w:val="center"/>
+              <w:rPr>
+                <w:sz w:val="28"/>
+                <w:szCs w:val="28"/>
+              </w:rPr>
+            </w:pPr>
+            <w:r>
+              <w:rPr>
+                <w:sz w:val="28"/>
+                <w:szCs w:val="28"/>
+              </w:rPr>
+              <w:t>Mockup</w:t>
+            </w:r>
+            <w:r>
+              <w:rPr>
+                <w:sz w:val="28"/>
+                <w:szCs w:val="28"/>
+              </w:rPr>
+              <w:t xml:space="preserve"> 0</w:t>
+            </w:r>
+            <w:r>
+              <w:rPr>
+                <w:sz w:val="28"/>
+                <w:szCs w:val="28"/>
+              </w:rPr>
+              <w:t>7</w:t>
+            </w:r>
+          </w:p>
+          <w:p>
+            <w:pPr>
+              <w:jc w:val="center"/>
+              <w:rPr>
+                <w:sz w:val="28"/>
+                <w:szCs w:val="28"/>
+              </w:rPr>
+            </w:pPr>
+            <w:r>
+              <w:rPr>
+                <w:sz w:val="28"/>
+                <w:szCs w:val="28"/>
+              </w:rPr>
+              <w:t xml:space="preserve">Pantalla de </w:t>
+            </w:r>
+          </w:p>
+          <w:p>
+            <w:pPr>
+              <w:jc w:val="center"/>
+              <w:rPr>
+                <w:rFonts w:ascii="Arial" w:hAnsi="Arial" w:cs="Arial"/>
+              </w:rPr>
+            </w:pPr>
+            <w:r>
+              <w:rPr>
+                <w:sz w:val="28"/>
+                <w:szCs w:val="28"/>
+              </w:rPr>
+              <w:t>‘Mis citas’</w:t>
+            </w:r>
+            <w:r>
+              <w:rPr>
+                <w:sz w:val="28"/>
+                <w:szCs w:val="28"/>
+              </w:rPr>
+              <w:t>.</w:t>
+            </w:r>
+          </w:p>
+        </w:tc>
+        <w:tc>
+          <w:tcPr>
+            <w:tcW w:w="2207" w:type="dxa"/>
+          </w:tcPr>
+          <w:p>
+            <w:pPr>
+              <w:jc w:val="center"/>
+              <w:rPr>
+                <w:rFonts w:ascii="Arial" w:hAnsi="Arial" w:cs="Arial"/>
+              </w:rPr>
+            </w:pPr>
+            <w:r>
+              <w:rPr>
+                <w:noProof/>
+              </w:rPr>
+              <w:drawing>
+                <wp:inline distT="0" distB="0" distL="0" distR="0" wp14:anchorId="74278DA3" wp14:editId="4E9D2674">
+                  <wp:extent cx="834753" cy="1649046"/>
+                  <wp:effectExtent l="0" t="0" r="3810" b="8890"/>
+                  <wp:docPr id="13" name="Imagen 13"/>
+                  <wp:cNvGraphicFramePr>
+                    <a:graphicFrameLocks xmlns:a="http://schemas.openxmlformats.org/drawingml/2006/main" noChangeAspect="1"/>
+                  </wp:cNvGraphicFramePr>
+                  <a:graphic xmlns:a="http://schemas.openxmlformats.org/drawingml/2006/main">
+                    <a:graphicData uri="http://schemas.openxmlformats.org/drawingml/2006/picture">
+                      <pic:pic xmlns:pic="http://schemas.openxmlformats.org/drawingml/2006/picture">
+                        <pic:nvPicPr>
+                          <pic:cNvPr id="13" name="Imagen 13"/>
+                          <pic:cNvPicPr/>
+                        </pic:nvPicPr>
+                        <pic:blipFill>
+                          <a:blip r:embed="rId16" cstate="print">
+                            <a:extLst>
+                              <a:ext uri="{28A0092B-C50C-407E-A947-70E740481C1C}">
+                                <a14:useLocalDpi xmlns:a14="http://schemas.microsoft.com/office/drawing/2010/main" val="0"/>
+                              </a:ext>
+                            </a:extLst>
+                          </a:blip>
+                          <a:stretch>
+                            <a:fillRect/>
+                          </a:stretch>
+                        </pic:blipFill>
+                        <pic:spPr>
+                          <a:xfrm>
+                            <a:off x="0" y="0"/>
+                            <a:ext cx="834753" cy="1649046"/>
+                          </a:xfrm>
+                          <a:prstGeom prst="rect">
+                            <a:avLst/>
+                          </a:prstGeom>
+                        </pic:spPr>
+                      </pic:pic>
+                    </a:graphicData>
+                  </a:graphic>
+                </wp:inline>
+              </w:drawing>
+            </w:r>
+          </w:p>
+        </w:tc>
+        <w:tc>
+          <w:tcPr>
+            <w:tcW w:w="2207" w:type="dxa"/>
+          </w:tcPr>
+          <w:p>
+            <w:pPr>
+              <w:jc w:val="center"/>
+              <w:rPr>
+                <w:sz w:val="28"/>
+                <w:szCs w:val="28"/>
+              </w:rPr>
+            </w:pPr>
+          </w:p>
+          <w:p>
+            <w:pPr>
+              <w:rPr>
+                <w:sz w:val="28"/>
+                <w:szCs w:val="28"/>
+              </w:rPr>
+            </w:pPr>
+          </w:p>
+          <w:p>
+            <w:pPr>
+              <w:jc w:val="center"/>
+              <w:rPr>
+                <w:sz w:val="28"/>
+                <w:szCs w:val="28"/>
+              </w:rPr>
+            </w:pPr>
+            <w:r>
+              <w:rPr>
+                <w:sz w:val="28"/>
+                <w:szCs w:val="28"/>
+              </w:rPr>
+              <w:t>Mockup</w:t>
+            </w:r>
+            <w:r>
+              <w:rPr>
+                <w:sz w:val="28"/>
+                <w:szCs w:val="28"/>
+              </w:rPr>
+              <w:t xml:space="preserve"> </w:t>
+            </w:r>
+            <w:r>
+              <w:rPr>
+                <w:sz w:val="28"/>
+                <w:szCs w:val="28"/>
+              </w:rPr>
+              <w:t>08</w:t>
+            </w:r>
+          </w:p>
+          <w:p>
+            <w:pPr>
+              <w:jc w:val="center"/>
+              <w:rPr>
+                <w:rFonts w:ascii="Arial" w:hAnsi="Arial" w:cs="Arial"/>
+              </w:rPr>
+            </w:pPr>
+            <w:r>
+              <w:rPr>
+                <w:sz w:val="28"/>
+                <w:szCs w:val="28"/>
+              </w:rPr>
+              <w:t xml:space="preserve">Pantalla de </w:t>
+            </w:r>
+            <w:r>
+              <w:rPr>
+                <w:sz w:val="28"/>
+                <w:szCs w:val="28"/>
+              </w:rPr>
+              <w:t>‘</w:t>
+            </w:r>
+            <w:proofErr w:type="spellStart"/>
+            <w:r>
+              <w:rPr>
+                <w:sz w:val="28"/>
+                <w:szCs w:val="28"/>
+              </w:rPr>
+              <w:t>Tips</w:t>
+            </w:r>
+            <w:proofErr w:type="spellEnd"/>
+            <w:r>
+              <w:rPr>
+                <w:sz w:val="28"/>
+                <w:szCs w:val="28"/>
+              </w:rPr>
+              <w:t>’</w:t>
+            </w:r>
+            <w:r>
+              <w:rPr>
+                <w:sz w:val="28"/>
+                <w:szCs w:val="28"/>
+              </w:rPr>
+              <w:t>.</w:t>
+            </w:r>
+          </w:p>
+        </w:tc>
+        <w:tc>
+          <w:tcPr>
+            <w:tcW w:w="2207" w:type="dxa"/>
+          </w:tcPr>
+          <w:p>
+            <w:pPr>
+              <w:jc w:val="center"/>
+              <w:rPr>
+                <w:rFonts w:ascii="Arial" w:hAnsi="Arial" w:cs="Arial"/>
+              </w:rPr>
+            </w:pPr>
+            <w:r>
+              <w:rPr>
+                <w:noProof/>
+              </w:rPr>
+              <w:drawing>
+                <wp:inline distT="0" distB="0" distL="0" distR="0" wp14:anchorId="25804C5A" wp14:editId="01E62792">
+                  <wp:extent cx="834753" cy="1647055"/>
+                  <wp:effectExtent l="0" t="0" r="3810" b="0"/>
+                  <wp:docPr id="15" name="Imagen 15"/>
+                  <wp:cNvGraphicFramePr>
+                    <a:graphicFrameLocks xmlns:a="http://schemas.openxmlformats.org/drawingml/2006/main" noChangeAspect="1"/>
+                  </wp:cNvGraphicFramePr>
+                  <a:graphic xmlns:a="http://schemas.openxmlformats.org/drawingml/2006/main">
+                    <a:graphicData uri="http://schemas.openxmlformats.org/drawingml/2006/picture">
+                      <pic:pic xmlns:pic="http://schemas.openxmlformats.org/drawingml/2006/picture">
+                        <pic:nvPicPr>
+                          <pic:cNvPr id="15" name="Imagen 15"/>
+                          <pic:cNvPicPr/>
+                        </pic:nvPicPr>
+                        <pic:blipFill>
+                          <a:blip r:embed="rId17" cstate="print">
+                            <a:extLst>
+                              <a:ext uri="{28A0092B-C50C-407E-A947-70E740481C1C}">
+                                <a14:useLocalDpi xmlns:a14="http://schemas.microsoft.com/office/drawing/2010/main" val="0"/>
+                              </a:ext>
+                            </a:extLst>
+                          </a:blip>
+                          <a:stretch>
+                            <a:fillRect/>
+                          </a:stretch>
+                        </pic:blipFill>
+                        <pic:spPr>
+                          <a:xfrm>
+                            <a:off x="0" y="0"/>
+                            <a:ext cx="834753" cy="1647055"/>
+                          </a:xfrm>
+                          <a:prstGeom prst="rect">
+                            <a:avLst/>
+                          </a:prstGeom>
+                        </pic:spPr>
+                      </pic:pic>
+                    </a:graphicData>
+                  </a:graphic>
+                </wp:inline>
+              </w:drawing>
+            </w:r>
+          </w:p>
+        </w:tc>
+      </w:tr>
+      <w:tr>
+        <w:trPr>
+          <w:trHeight w:val="2653"/>
+        </w:trPr>
+        <w:tc>
+          <w:tcPr>
+            <w:tcW w:w="2207" w:type="dxa"/>
+          </w:tcPr>
+          <w:p>
+            <w:pPr>
+              <w:jc w:val="center"/>
+              <w:rPr>
+                <w:sz w:val="28"/>
+                <w:szCs w:val="28"/>
+              </w:rPr>
+            </w:pPr>
+          </w:p>
+          <w:p>
+            <w:pPr>
+              <w:rPr>
+                <w:sz w:val="28"/>
+                <w:szCs w:val="28"/>
+              </w:rPr>
+            </w:pPr>
+          </w:p>
+          <w:p>
+            <w:pPr>
+              <w:jc w:val="center"/>
+              <w:rPr>
+                <w:sz w:val="28"/>
+                <w:szCs w:val="28"/>
+              </w:rPr>
+            </w:pPr>
+            <w:r>
+              <w:rPr>
+                <w:sz w:val="28"/>
+                <w:szCs w:val="28"/>
+              </w:rPr>
+              <w:t>Mockup</w:t>
+            </w:r>
+            <w:r>
+              <w:rPr>
+                <w:sz w:val="28"/>
+                <w:szCs w:val="28"/>
+              </w:rPr>
+              <w:t xml:space="preserve"> 0</w:t>
+            </w:r>
+            <w:r>
+              <w:rPr>
+                <w:sz w:val="28"/>
+                <w:szCs w:val="28"/>
+              </w:rPr>
+              <w:t>9</w:t>
+            </w:r>
+          </w:p>
+          <w:p>
+            <w:pPr>
+              <w:jc w:val="center"/>
+              <w:rPr>
+                <w:rFonts w:ascii="Arial" w:hAnsi="Arial" w:cs="Arial"/>
+              </w:rPr>
+            </w:pPr>
+            <w:r>
+              <w:rPr>
+                <w:sz w:val="28"/>
+                <w:szCs w:val="28"/>
+              </w:rPr>
+              <w:t xml:space="preserve">Pantalla de </w:t>
+            </w:r>
+            <w:r>
+              <w:rPr>
+                <w:sz w:val="28"/>
+                <w:szCs w:val="28"/>
+              </w:rPr>
+              <w:t>‘Ubicación’</w:t>
+            </w:r>
+            <w:r>
+              <w:rPr>
+                <w:sz w:val="28"/>
+                <w:szCs w:val="28"/>
+              </w:rPr>
+              <w:t>.</w:t>
+            </w:r>
+          </w:p>
+        </w:tc>
+        <w:tc>
+          <w:tcPr>
+            <w:tcW w:w="2207" w:type="dxa"/>
+          </w:tcPr>
+          <w:p>
+            <w:pPr>
+              <w:jc w:val="center"/>
+              <w:rPr>
+                <w:rFonts w:ascii="Arial" w:hAnsi="Arial" w:cs="Arial"/>
+              </w:rPr>
+            </w:pPr>
+            <w:r>
+              <w:rPr>
+                <w:noProof/>
+              </w:rPr>
+              <w:drawing>
+                <wp:inline distT="0" distB="0" distL="0" distR="0" wp14:anchorId="137E45FB" wp14:editId="45F4E509">
+                  <wp:extent cx="834753" cy="1651047"/>
+                  <wp:effectExtent l="0" t="0" r="3810" b="6350"/>
+                  <wp:docPr id="14" name="Imagen 14"/>
+                  <wp:cNvGraphicFramePr>
+                    <a:graphicFrameLocks xmlns:a="http://schemas.openxmlformats.org/drawingml/2006/main" noChangeAspect="1"/>
+                  </wp:cNvGraphicFramePr>
+                  <a:graphic xmlns:a="http://schemas.openxmlformats.org/drawingml/2006/main">
+                    <a:graphicData uri="http://schemas.openxmlformats.org/drawingml/2006/picture">
+                      <pic:pic xmlns:pic="http://schemas.openxmlformats.org/drawingml/2006/picture">
+                        <pic:nvPicPr>
+                          <pic:cNvPr id="14" name="Imagen 14"/>
+                          <pic:cNvPicPr/>
+                        </pic:nvPicPr>
+                        <pic:blipFill>
+                          <a:blip r:embed="rId18" cstate="print">
+                            <a:extLst>
+                              <a:ext uri="{28A0092B-C50C-407E-A947-70E740481C1C}">
+                                <a14:useLocalDpi xmlns:a14="http://schemas.microsoft.com/office/drawing/2010/main" val="0"/>
+                              </a:ext>
+                            </a:extLst>
+                          </a:blip>
+                          <a:stretch>
+                            <a:fillRect/>
+                          </a:stretch>
+                        </pic:blipFill>
+                        <pic:spPr>
+                          <a:xfrm>
+                            <a:off x="0" y="0"/>
+                            <a:ext cx="834753" cy="1651047"/>
+                          </a:xfrm>
+                          <a:prstGeom prst="rect">
+                            <a:avLst/>
+                          </a:prstGeom>
+                        </pic:spPr>
+                      </pic:pic>
+                    </a:graphicData>
+                  </a:graphic>
+                </wp:inline>
+              </w:drawing>
+            </w:r>
+          </w:p>
+        </w:tc>
+        <w:tc>
+          <w:tcPr>
+            <w:tcW w:w="2207" w:type="dxa"/>
+          </w:tcPr>
+          <w:p>
+            <w:pPr>
+              <w:jc w:val="center"/>
+              <w:rPr>
+                <w:sz w:val="28"/>
+                <w:szCs w:val="28"/>
+              </w:rPr>
+            </w:pPr>
+          </w:p>
+          <w:p>
+            <w:pPr>
+              <w:rPr>
+                <w:sz w:val="28"/>
+                <w:szCs w:val="28"/>
+              </w:rPr>
+            </w:pPr>
+          </w:p>
+          <w:p>
+            <w:pPr>
+              <w:jc w:val="center"/>
+              <w:rPr>
+                <w:sz w:val="28"/>
+                <w:szCs w:val="28"/>
+              </w:rPr>
+            </w:pPr>
+            <w:r>
+              <w:rPr>
+                <w:sz w:val="28"/>
+                <w:szCs w:val="28"/>
+              </w:rPr>
+              <w:t>Mockup</w:t>
+            </w:r>
+            <w:r>
+              <w:rPr>
+                <w:sz w:val="28"/>
+                <w:szCs w:val="28"/>
+              </w:rPr>
+              <w:t xml:space="preserve"> 1</w:t>
+            </w:r>
+            <w:r>
+              <w:rPr>
+                <w:sz w:val="28"/>
+                <w:szCs w:val="28"/>
+              </w:rPr>
+              <w:t>0</w:t>
+            </w:r>
+          </w:p>
+          <w:p>
+            <w:pPr>
+              <w:jc w:val="center"/>
+              <w:rPr>
+                <w:rFonts w:ascii="Arial" w:hAnsi="Arial" w:cs="Arial"/>
+              </w:rPr>
+            </w:pPr>
+            <w:r>
+              <w:rPr>
+                <w:sz w:val="28"/>
+                <w:szCs w:val="28"/>
+              </w:rPr>
+              <w:t xml:space="preserve">Pantalla de </w:t>
+            </w:r>
+            <w:r>
+              <w:rPr>
+                <w:sz w:val="28"/>
+                <w:szCs w:val="28"/>
+              </w:rPr>
+              <w:t xml:space="preserve">‘Contac </w:t>
+            </w:r>
+            <w:proofErr w:type="spellStart"/>
+            <w:r>
+              <w:rPr>
+                <w:sz w:val="28"/>
+                <w:szCs w:val="28"/>
+              </w:rPr>
+              <w:t>us</w:t>
+            </w:r>
+            <w:proofErr w:type="spellEnd"/>
+            <w:r>
+              <w:rPr>
+                <w:sz w:val="28"/>
+                <w:szCs w:val="28"/>
+              </w:rPr>
+              <w:t>’</w:t>
+            </w:r>
+            <w:r>
+              <w:rPr>
+                <w:sz w:val="28"/>
+                <w:szCs w:val="28"/>
+              </w:rPr>
+              <w:t>.</w:t>
+            </w:r>
+          </w:p>
+        </w:tc>
+        <w:tc>
+          <w:tcPr>
+            <w:tcW w:w="2207" w:type="dxa"/>
+          </w:tcPr>
+          <w:p>
+            <w:pPr>
+              <w:jc w:val="center"/>
+              <w:rPr>
+                <w:rFonts w:ascii="Arial" w:hAnsi="Arial" w:cs="Arial"/>
+              </w:rPr>
+            </w:pPr>
+            <w:r>
+              <w:rPr>
+                <w:noProof/>
+              </w:rPr>
+              <w:drawing>
+                <wp:inline distT="0" distB="0" distL="0" distR="0" wp14:anchorId="2B13242E" wp14:editId="6FC7D1A1">
+                  <wp:extent cx="834753" cy="1651047"/>
+                  <wp:effectExtent l="0" t="0" r="3810" b="6350"/>
+                  <wp:docPr id="16" name="Imagen 16"/>
+                  <wp:cNvGraphicFramePr>
+                    <a:graphicFrameLocks xmlns:a="http://schemas.openxmlformats.org/drawingml/2006/main" noChangeAspect="1"/>
+                  </wp:cNvGraphicFramePr>
+                  <a:graphic xmlns:a="http://schemas.openxmlformats.org/drawingml/2006/main">
+                    <a:graphicData uri="http://schemas.openxmlformats.org/drawingml/2006/picture">
+                      <pic:pic xmlns:pic="http://schemas.openxmlformats.org/drawingml/2006/picture">
+                        <pic:nvPicPr>
+                          <pic:cNvPr id="16" name="Imagen 16"/>
+                          <pic:cNvPicPr/>
+                        </pic:nvPicPr>
+                        <pic:blipFill>
+                          <a:blip r:embed="rId19" cstate="print">
+                            <a:extLst>
+                              <a:ext uri="{28A0092B-C50C-407E-A947-70E740481C1C}">
+                                <a14:useLocalDpi xmlns:a14="http://schemas.microsoft.com/office/drawing/2010/main" val="0"/>
+                              </a:ext>
+                            </a:extLst>
+                          </a:blip>
+                          <a:stretch>
+                            <a:fillRect/>
+                          </a:stretch>
+                        </pic:blipFill>
+                        <pic:spPr>
+                          <a:xfrm>
+                            <a:off x="0" y="0"/>
+                            <a:ext cx="834753" cy="1651047"/>
+                          </a:xfrm>
+                          <a:prstGeom prst="rect">
+                            <a:avLst/>
+                          </a:prstGeom>
+                        </pic:spPr>
+                      </pic:pic>
+                    </a:graphicData>
+                  </a:graphic>
+                </wp:inline>
+              </w:drawing>
+            </w:r>
+          </w:p>
+        </w:tc>
+      </w:tr>
+    </w:tbl>
+    <w:p>
+      <w:pPr>
+        <w:pStyle w:val="Ttulo1"/>
+        <w:rPr>
+          <w:rFonts w:ascii="Arial" w:hAnsi="Arial" w:cs="Arial"/>
+        </w:rPr>
+      </w:pPr>
+    </w:p>
+    <w:p>
+      <w:pPr>
+        <w:pStyle w:val="Ttulo1"/>
+        <w:rPr>
+          <w:rFonts w:ascii="Arial" w:hAnsi="Arial" w:cs="Arial"/>
+        </w:rPr>
+      </w:pPr>
+    </w:p>
+    <w:p>
+      <w:pPr>
+        <w:pStyle w:val="Ttulo1"/>
+        <w:rPr>
+          <w:rFonts w:ascii="Arial" w:hAnsi="Arial" w:cs="Arial"/>
+        </w:rPr>
+      </w:pPr>
+    </w:p>
+    <w:p>
+      <w:pPr>
+        <w:pStyle w:val="Ttulo1"/>
+        <w:rPr>
+          <w:rFonts w:ascii="Arial" w:hAnsi="Arial" w:cs="Arial"/>
+        </w:rPr>
+      </w:pPr>
+    </w:p>
+    <w:p>
+      <w:pPr>
+        <w:pStyle w:val="Ttulo1"/>
+        <w:rPr>
+          <w:rFonts w:ascii="Arial" w:hAnsi="Arial" w:cs="Arial"/>
+        </w:rPr>
+      </w:pPr>
+    </w:p>
+    <w:p/>
+    <w:p/>
+    <w:p>
+      <w:pPr>
+        <w:pStyle w:val="Ttulo1"/>
+        <w:rPr>
+          <w:rFonts w:ascii="Arial" w:hAnsi="Arial" w:cs="Arial"/>
+          <w:sz w:val="24"/>
+          <w:szCs w:val="24"/>
+        </w:rPr>
+      </w:pPr>
+      <w:bookmarkStart w:id="4" w:name="_Toc65878441"/>
+      <w:r>
+        <w:rPr>
+          <w:rFonts w:ascii="Arial" w:hAnsi="Arial" w:cs="Arial"/>
         </w:rPr>
         <w:lastRenderedPageBreak/>
         <w:t>Herramientas</w:t>
@@ -1054,14 +4009,10 @@
       <w:r>
         <w:rPr>
           <w:rFonts w:ascii="Arial" w:hAnsi="Arial" w:cs="Arial"/>
-          <w:b/>
-          <w:bCs/>
-          <w:sz w:val="28"/>
-          <w:szCs w:val="28"/>
-          <w:u w:val="single"/>
         </w:rPr>
         <w:t>:</w:t>
       </w:r>
+      <w:bookmarkEnd w:id="4"/>
     </w:p>
     <w:p>
       <w:pPr>
@@ -1451,7 +4402,7 @@
           <w:sz w:val="24"/>
           <w:szCs w:val="24"/>
         </w:rPr>
-        <w:t>Dispositivo físico para realización de pruebas.</w:t>
+        <w:t>Dispositivo físico para realización de pruebas</w:t>
       </w:r>
     </w:p>
     <w:p>
@@ -1489,528 +4440,15 @@
     </w:p>
     <w:p>
       <w:pPr>
-        <w:spacing w:line="276" w:lineRule="auto"/>
-        <w:jc w:val="both"/>
-        <w:rPr>
-          <w:rFonts w:ascii="Arial" w:hAnsi="Arial" w:cs="Arial"/>
-          <w:sz w:val="24"/>
-          <w:szCs w:val="24"/>
-        </w:rPr>
-      </w:pPr>
-    </w:p>
-    <w:p>
-      <w:pPr>
-        <w:spacing w:line="276" w:lineRule="auto"/>
-        <w:jc w:val="both"/>
-        <w:rPr>
-          <w:rFonts w:ascii="Arial" w:hAnsi="Arial" w:cs="Arial"/>
-          <w:sz w:val="24"/>
-          <w:szCs w:val="24"/>
-        </w:rPr>
-      </w:pPr>
-    </w:p>
-    <w:p>
-      <w:pPr>
-        <w:spacing w:line="276" w:lineRule="auto"/>
-        <w:jc w:val="both"/>
-        <w:rPr>
-          <w:rFonts w:ascii="Arial" w:hAnsi="Arial" w:cs="Arial"/>
-          <w:sz w:val="24"/>
-          <w:szCs w:val="24"/>
-        </w:rPr>
-      </w:pPr>
-    </w:p>
-    <w:p>
-      <w:pPr>
-        <w:spacing w:line="276" w:lineRule="auto"/>
-        <w:jc w:val="both"/>
-        <w:rPr>
-          <w:rFonts w:ascii="Arial" w:hAnsi="Arial" w:cs="Arial"/>
-          <w:sz w:val="24"/>
-          <w:szCs w:val="24"/>
-        </w:rPr>
-      </w:pPr>
-    </w:p>
-    <w:p>
-      <w:pPr>
-        <w:spacing w:line="276" w:lineRule="auto"/>
-        <w:jc w:val="both"/>
-        <w:rPr>
-          <w:rFonts w:ascii="Arial" w:hAnsi="Arial" w:cs="Arial"/>
-          <w:sz w:val="24"/>
-          <w:szCs w:val="24"/>
-        </w:rPr>
-      </w:pPr>
-    </w:p>
-    <w:p>
-      <w:pPr>
-        <w:spacing w:line="276" w:lineRule="auto"/>
-        <w:jc w:val="both"/>
-        <w:rPr>
-          <w:rFonts w:ascii="Arial" w:hAnsi="Arial" w:cs="Arial"/>
-          <w:sz w:val="24"/>
-          <w:szCs w:val="24"/>
-        </w:rPr>
-      </w:pPr>
-    </w:p>
-    <w:p>
-      <w:pPr>
-        <w:spacing w:line="276" w:lineRule="auto"/>
-        <w:jc w:val="both"/>
-        <w:rPr>
-          <w:rFonts w:ascii="Arial" w:hAnsi="Arial" w:cs="Arial"/>
-          <w:sz w:val="24"/>
-          <w:szCs w:val="24"/>
-        </w:rPr>
-      </w:pPr>
-    </w:p>
-    <w:p>
-      <w:pPr>
-        <w:spacing w:line="276" w:lineRule="auto"/>
-        <w:jc w:val="both"/>
-        <w:rPr>
-          <w:rFonts w:ascii="Arial" w:hAnsi="Arial" w:cs="Arial"/>
-          <w:sz w:val="24"/>
-          <w:szCs w:val="24"/>
-        </w:rPr>
-      </w:pPr>
-    </w:p>
-    <w:p>
-      <w:pPr>
-        <w:spacing w:line="276" w:lineRule="auto"/>
-        <w:jc w:val="both"/>
-        <w:rPr>
-          <w:rFonts w:ascii="Arial" w:hAnsi="Arial" w:cs="Arial"/>
-          <w:b/>
-          <w:bCs/>
-          <w:sz w:val="24"/>
-          <w:szCs w:val="24"/>
-          <w:u w:val="single"/>
-        </w:rPr>
-      </w:pPr>
-      <w:r>
-        <w:rPr>
-          <w:rFonts w:ascii="Arial" w:hAnsi="Arial" w:cs="Arial"/>
-          <w:b/>
-          <w:bCs/>
-          <w:sz w:val="28"/>
-          <w:szCs w:val="28"/>
-          <w:u w:val="single"/>
-        </w:rPr>
-        <w:lastRenderedPageBreak/>
-        <w:t>Fuentes de Consulta:</w:t>
-      </w:r>
-    </w:p>
-    <w:p>
-      <w:pPr>
-        <w:pStyle w:val="Prrafodelista"/>
-        <w:numPr>
-          <w:ilvl w:val="0"/>
-          <w:numId w:val="8"/>
-        </w:numPr>
-        <w:spacing w:line="276" w:lineRule="auto"/>
-        <w:rPr>
-          <w:rFonts w:ascii="Arial" w:hAnsi="Arial" w:cs="Arial"/>
-          <w:sz w:val="24"/>
-          <w:szCs w:val="24"/>
-        </w:rPr>
-      </w:pPr>
-      <w:r>
-        <w:rPr>
-          <w:rFonts w:ascii="Arial" w:hAnsi="Arial" w:cs="Arial"/>
-          <w:color w:val="000000"/>
-          <w:sz w:val="24"/>
-          <w:szCs w:val="24"/>
-        </w:rPr>
-        <w:t>Sergio Miranda-Zambrano. (2015). A</w:t>
-      </w:r>
-      <w:r>
-        <w:rPr>
-          <w:rFonts w:ascii="Arial" w:hAnsi="Arial" w:cs="Arial"/>
-          <w:color w:val="000000"/>
-          <w:sz w:val="24"/>
-          <w:szCs w:val="24"/>
-        </w:rPr>
-        <w:t>nálisis</w:t>
-      </w:r>
-      <w:r>
-        <w:rPr>
-          <w:rFonts w:ascii="Arial" w:hAnsi="Arial" w:cs="Arial"/>
-          <w:color w:val="000000"/>
-          <w:sz w:val="24"/>
-          <w:szCs w:val="24"/>
-        </w:rPr>
-        <w:t xml:space="preserve"> </w:t>
-      </w:r>
-      <w:r>
-        <w:rPr>
-          <w:rFonts w:ascii="Arial" w:hAnsi="Arial" w:cs="Arial"/>
-          <w:color w:val="000000"/>
-          <w:sz w:val="24"/>
-          <w:szCs w:val="24"/>
-        </w:rPr>
-        <w:t>y</w:t>
-      </w:r>
-      <w:r>
-        <w:rPr>
-          <w:rFonts w:ascii="Arial" w:hAnsi="Arial" w:cs="Arial"/>
-          <w:color w:val="000000"/>
-          <w:sz w:val="24"/>
-          <w:szCs w:val="24"/>
-        </w:rPr>
-        <w:t xml:space="preserve"> D</w:t>
-      </w:r>
-      <w:r>
-        <w:rPr>
-          <w:rFonts w:ascii="Arial" w:hAnsi="Arial" w:cs="Arial"/>
-          <w:color w:val="000000"/>
-          <w:sz w:val="24"/>
-          <w:szCs w:val="24"/>
-        </w:rPr>
-        <w:t>iseño</w:t>
-      </w:r>
-      <w:r>
-        <w:rPr>
-          <w:rFonts w:ascii="Arial" w:hAnsi="Arial" w:cs="Arial"/>
-          <w:color w:val="000000"/>
-          <w:sz w:val="24"/>
-          <w:szCs w:val="24"/>
-        </w:rPr>
-        <w:t xml:space="preserve"> D</w:t>
-      </w:r>
-      <w:r>
-        <w:rPr>
-          <w:rFonts w:ascii="Arial" w:hAnsi="Arial" w:cs="Arial"/>
-          <w:color w:val="000000"/>
-          <w:sz w:val="24"/>
-          <w:szCs w:val="24"/>
-        </w:rPr>
-        <w:t>e</w:t>
-      </w:r>
-      <w:r>
-        <w:rPr>
-          <w:rFonts w:ascii="Arial" w:hAnsi="Arial" w:cs="Arial"/>
-          <w:color w:val="000000"/>
-          <w:sz w:val="24"/>
-          <w:szCs w:val="24"/>
-        </w:rPr>
-        <w:t xml:space="preserve"> A</w:t>
-      </w:r>
-      <w:r>
-        <w:rPr>
-          <w:rFonts w:ascii="Arial" w:hAnsi="Arial" w:cs="Arial"/>
-          <w:color w:val="000000"/>
-          <w:sz w:val="24"/>
-          <w:szCs w:val="24"/>
-        </w:rPr>
-        <w:t>plicación</w:t>
-      </w:r>
-      <w:r>
-        <w:rPr>
-          <w:rFonts w:ascii="Arial" w:hAnsi="Arial" w:cs="Arial"/>
-          <w:color w:val="000000"/>
-          <w:sz w:val="24"/>
-          <w:szCs w:val="24"/>
-        </w:rPr>
-        <w:t xml:space="preserve"> M</w:t>
-      </w:r>
-      <w:r>
-        <w:rPr>
-          <w:rFonts w:ascii="Arial" w:hAnsi="Arial" w:cs="Arial"/>
-          <w:color w:val="000000"/>
-          <w:sz w:val="24"/>
-          <w:szCs w:val="24"/>
-        </w:rPr>
-        <w:t>óvil</w:t>
-      </w:r>
-      <w:r>
-        <w:rPr>
-          <w:rFonts w:ascii="Arial" w:hAnsi="Arial" w:cs="Arial"/>
-          <w:color w:val="000000"/>
-          <w:sz w:val="24"/>
-          <w:szCs w:val="24"/>
-        </w:rPr>
-        <w:t xml:space="preserve"> P</w:t>
-      </w:r>
-      <w:r>
-        <w:rPr>
-          <w:rFonts w:ascii="Arial" w:hAnsi="Arial" w:cs="Arial"/>
-          <w:color w:val="000000"/>
-          <w:sz w:val="24"/>
-          <w:szCs w:val="24"/>
-        </w:rPr>
-        <w:t>ara</w:t>
-      </w:r>
-      <w:r>
-        <w:rPr>
-          <w:rFonts w:ascii="Arial" w:hAnsi="Arial" w:cs="Arial"/>
-          <w:color w:val="000000"/>
-          <w:sz w:val="24"/>
-          <w:szCs w:val="24"/>
-        </w:rPr>
-        <w:t xml:space="preserve"> C</w:t>
-      </w:r>
-      <w:r>
-        <w:rPr>
-          <w:rFonts w:ascii="Arial" w:hAnsi="Arial" w:cs="Arial"/>
-          <w:color w:val="000000"/>
-          <w:sz w:val="24"/>
-          <w:szCs w:val="24"/>
-        </w:rPr>
-        <w:t>itas</w:t>
-      </w:r>
-      <w:r>
-        <w:rPr>
-          <w:rFonts w:ascii="Arial" w:hAnsi="Arial" w:cs="Arial"/>
-          <w:color w:val="000000"/>
-          <w:sz w:val="24"/>
-          <w:szCs w:val="24"/>
-        </w:rPr>
-        <w:t xml:space="preserve"> E</w:t>
-      </w:r>
-      <w:r>
-        <w:rPr>
-          <w:rFonts w:ascii="Arial" w:hAnsi="Arial" w:cs="Arial"/>
-          <w:color w:val="000000"/>
-          <w:sz w:val="24"/>
-          <w:szCs w:val="24"/>
-        </w:rPr>
-        <w:t>n</w:t>
-      </w:r>
-      <w:r>
-        <w:rPr>
-          <w:rFonts w:ascii="Arial" w:hAnsi="Arial" w:cs="Arial"/>
-          <w:color w:val="000000"/>
-          <w:sz w:val="24"/>
-          <w:szCs w:val="24"/>
-        </w:rPr>
-        <w:t xml:space="preserve"> C</w:t>
-      </w:r>
-      <w:r>
-        <w:rPr>
-          <w:rFonts w:ascii="Arial" w:hAnsi="Arial" w:cs="Arial"/>
-          <w:color w:val="000000"/>
-          <w:sz w:val="24"/>
-          <w:szCs w:val="24"/>
-        </w:rPr>
-        <w:t>onsultorios</w:t>
-      </w:r>
-      <w:r>
-        <w:rPr>
-          <w:rFonts w:ascii="Arial" w:hAnsi="Arial" w:cs="Arial"/>
-          <w:color w:val="000000"/>
-          <w:sz w:val="24"/>
-          <w:szCs w:val="24"/>
-        </w:rPr>
-        <w:t>. febrero 20201, Universidad de Piura</w:t>
-      </w:r>
-      <w:r>
-        <w:rPr>
-          <w:rFonts w:ascii="Arial" w:hAnsi="Arial" w:cs="Arial"/>
-          <w:color w:val="000000"/>
-          <w:sz w:val="24"/>
-          <w:szCs w:val="24"/>
-        </w:rPr>
-        <w:t xml:space="preserve">: </w:t>
-      </w:r>
-      <w:hyperlink r:id="rId7" w:history="1">
-        <w:r>
-          <w:rPr>
-            <w:rStyle w:val="Hipervnculo"/>
-            <w:rFonts w:ascii="Arial" w:hAnsi="Arial" w:cs="Arial"/>
-            <w:sz w:val="18"/>
-            <w:szCs w:val="18"/>
-          </w:rPr>
-          <w:t>https://pirhua.udep.edu.pe/bitstream/handle/11042/2445/ING_559.pdf?sequence=1&amp;isAllowed=y</w:t>
-        </w:r>
-      </w:hyperlink>
-    </w:p>
-    <w:p>
-      <w:pPr>
-        <w:pStyle w:val="Prrafodelista"/>
-        <w:numPr>
-          <w:ilvl w:val="0"/>
-          <w:numId w:val="8"/>
-        </w:numPr>
-        <w:spacing w:line="276" w:lineRule="auto"/>
-        <w:rPr>
-          <w:rFonts w:ascii="Arial" w:hAnsi="Arial" w:cs="Arial"/>
-          <w:sz w:val="24"/>
-          <w:szCs w:val="24"/>
-        </w:rPr>
-      </w:pPr>
-      <w:r>
-        <w:rPr>
-          <w:rFonts w:ascii="Arial" w:hAnsi="Arial" w:cs="Arial"/>
-          <w:color w:val="000000"/>
-          <w:sz w:val="24"/>
-          <w:szCs w:val="24"/>
-        </w:rPr>
-        <w:t>Cl</w:t>
-      </w:r>
-      <w:r>
-        <w:rPr>
-          <w:rFonts w:ascii="Arial" w:hAnsi="Arial" w:cs="Arial"/>
-          <w:color w:val="000000"/>
-          <w:sz w:val="24"/>
-          <w:szCs w:val="24"/>
-        </w:rPr>
-        <w:t>i</w:t>
-      </w:r>
-      <w:r>
-        <w:rPr>
-          <w:rFonts w:ascii="Arial" w:hAnsi="Arial" w:cs="Arial"/>
-          <w:color w:val="000000"/>
-          <w:sz w:val="24"/>
-          <w:szCs w:val="24"/>
-        </w:rPr>
-        <w:t xml:space="preserve">nic Cloud. (2015). Apps para médicos. febrero 2021, Ingeniesia Desarrollo Cloud, S.L.: </w:t>
-      </w:r>
-      <w:r>
-        <w:rPr>
-          <w:rFonts w:ascii="Arial" w:hAnsi="Arial" w:cs="Arial"/>
-          <w:color w:val="000000"/>
-          <w:sz w:val="24"/>
-          <w:szCs w:val="24"/>
-        </w:rPr>
-        <w:t xml:space="preserve">                                                                          </w:t>
-      </w:r>
-      <w:hyperlink r:id="rId8" w:history="1">
-        <w:r>
-          <w:rPr>
-            <w:rStyle w:val="Hipervnculo"/>
-            <w:rFonts w:ascii="Arial" w:hAnsi="Arial" w:cs="Arial"/>
-            <w:sz w:val="18"/>
-            <w:szCs w:val="18"/>
-          </w:rPr>
-          <w:t>https://clinic-cloud.com/blog/apps-para-medicos-pacientes-que-facilitaran-tu-vida/</w:t>
-        </w:r>
-      </w:hyperlink>
-    </w:p>
-    <w:p>
-      <w:pPr>
-        <w:pStyle w:val="Prrafodelista"/>
-        <w:numPr>
-          <w:ilvl w:val="0"/>
-          <w:numId w:val="8"/>
-        </w:numPr>
-        <w:spacing w:line="276" w:lineRule="auto"/>
-        <w:rPr>
-          <w:rStyle w:val="Hipervnculo"/>
-          <w:rFonts w:ascii="Arial" w:hAnsi="Arial" w:cs="Arial"/>
-          <w:sz w:val="18"/>
-          <w:szCs w:val="18"/>
-        </w:rPr>
-      </w:pPr>
-      <w:r>
-        <w:rPr>
-          <w:rFonts w:ascii="Arial" w:hAnsi="Arial" w:cs="Arial"/>
-          <w:color w:val="000000"/>
-          <w:sz w:val="24"/>
-          <w:szCs w:val="24"/>
-        </w:rPr>
-        <w:t>magicalartstudio.com. (</w:t>
-      </w:r>
-      <w:r>
-        <w:rPr>
-          <w:rFonts w:ascii="Arial" w:hAnsi="Arial" w:cs="Arial"/>
-          <w:color w:val="000000"/>
-          <w:sz w:val="24"/>
-          <w:szCs w:val="24"/>
-        </w:rPr>
-        <w:t>/</w:t>
-      </w:r>
-      <w:r>
-        <w:rPr>
-          <w:rFonts w:ascii="Arial" w:hAnsi="Arial" w:cs="Arial"/>
-          <w:color w:val="000000"/>
-          <w:sz w:val="24"/>
-          <w:szCs w:val="24"/>
-        </w:rPr>
-        <w:t>). Plantilla de cita. marzo 2021,</w:t>
-      </w:r>
-      <w:r>
-        <w:rPr>
-          <w:rFonts w:ascii="Arial" w:hAnsi="Arial" w:cs="Arial"/>
-          <w:color w:val="000000"/>
-          <w:sz w:val="24"/>
-          <w:szCs w:val="24"/>
-        </w:rPr>
-        <w:t xml:space="preserve"> </w:t>
-      </w:r>
-      <w:r>
-        <w:rPr>
-          <w:rFonts w:ascii="Arial" w:hAnsi="Arial" w:cs="Arial"/>
-          <w:color w:val="000000"/>
-          <w:sz w:val="24"/>
-          <w:szCs w:val="24"/>
-        </w:rPr>
-        <w:t>Magical Art Studio</w:t>
-      </w:r>
-      <w:r>
-        <w:rPr>
-          <w:rFonts w:ascii="Arial" w:hAnsi="Arial" w:cs="Arial"/>
-          <w:color w:val="000000"/>
-          <w:sz w:val="24"/>
-          <w:szCs w:val="24"/>
-        </w:rPr>
-        <w:t xml:space="preserve">: </w:t>
-      </w:r>
-      <w:r>
-        <w:rPr>
-          <w:rFonts w:ascii="Arial" w:hAnsi="Arial" w:cs="Arial"/>
-          <w:color w:val="000000"/>
-          <w:sz w:val="24"/>
-          <w:szCs w:val="24"/>
-        </w:rPr>
-        <w:t xml:space="preserve">                               </w:t>
-      </w:r>
-      <w:hyperlink r:id="rId9" w:history="1">
-        <w:r>
-          <w:rPr>
-            <w:rStyle w:val="Hipervnculo"/>
-            <w:rFonts w:ascii="Arial" w:hAnsi="Arial" w:cs="Arial"/>
-            <w:sz w:val="18"/>
-            <w:szCs w:val="18"/>
-          </w:rPr>
-          <w:t>https://www.pinterest.es/pin/464926361518022845/?autologin=true</w:t>
-        </w:r>
-      </w:hyperlink>
-    </w:p>
-    <w:p>
-      <w:pPr>
-        <w:rPr>
-          <w:rStyle w:val="Hipervnculo"/>
-          <w:rFonts w:ascii="Arial" w:hAnsi="Arial" w:cs="Arial"/>
-          <w:sz w:val="18"/>
-          <w:szCs w:val="18"/>
-        </w:rPr>
-      </w:pPr>
-      <w:r>
-        <w:rPr>
-          <w:rStyle w:val="Hipervnculo"/>
-          <w:rFonts w:ascii="Arial" w:hAnsi="Arial" w:cs="Arial"/>
-          <w:sz w:val="18"/>
-          <w:szCs w:val="18"/>
-        </w:rPr>
-        <w:br w:type="page"/>
-      </w:r>
-    </w:p>
-    <w:p>
-      <w:pPr>
-        <w:pStyle w:val="Prrafodelista"/>
-        <w:spacing w:line="276" w:lineRule="auto"/>
-        <w:rPr>
-          <w:rFonts w:ascii="Arial" w:hAnsi="Arial" w:cs="Arial"/>
-          <w:b/>
-          <w:bCs/>
-          <w:sz w:val="32"/>
-          <w:szCs w:val="32"/>
-          <w:u w:val="single"/>
-        </w:rPr>
-      </w:pPr>
-      <w:r>
-        <w:rPr>
+        <w:pStyle w:val="Ttulo1"/>
+        <w:rPr>
+          <w:rFonts w:ascii="Arial" w:hAnsi="Arial" w:cs="Arial"/>
+        </w:rPr>
+      </w:pPr>
+      <w:bookmarkStart w:id="5" w:name="_Toc65878442"/>
+      <w:r>
+        <w:rPr>
+          <w:rFonts w:ascii="Arial" w:hAnsi="Arial" w:cs="Arial"/>
           <w:noProof/>
         </w:rPr>
         <w:lastRenderedPageBreak/>
@@ -2038,7 +4476,7 @@
                     <pic:cNvPicPr/>
                   </pic:nvPicPr>
                   <pic:blipFill>
-                    <a:blip r:embed="rId10">
+                    <a:blip r:embed="rId20">
                       <a:extLst>
                         <a:ext uri="{28A0092B-C50C-407E-A947-70E740481C1C}">
                           <a14:useLocalDpi xmlns:a14="http://schemas.microsoft.com/office/drawing/2010/main" val="0"/>
@@ -2067,16 +4505,35 @@
       <w:r>
         <w:rPr>
           <w:rFonts w:ascii="Arial" w:hAnsi="Arial" w:cs="Arial"/>
+        </w:rPr>
+        <w:t>Precios (Modelo CANVAS)</w:t>
+      </w:r>
+      <w:r>
+        <w:rPr>
+          <w:rFonts w:ascii="Arial" w:hAnsi="Arial" w:cs="Arial"/>
+        </w:rPr>
+        <w:t>.</w:t>
+      </w:r>
+      <w:bookmarkEnd w:id="5"/>
+    </w:p>
+    <w:p>
+      <w:pPr>
+        <w:pStyle w:val="Prrafodelista"/>
+        <w:spacing w:line="276" w:lineRule="auto"/>
+        <w:rPr>
+          <w:rFonts w:ascii="Arial" w:hAnsi="Arial" w:cs="Arial"/>
           <w:b/>
           <w:bCs/>
           <w:sz w:val="32"/>
           <w:szCs w:val="32"/>
           <w:u w:val="single"/>
         </w:rPr>
-        <w:t xml:space="preserve">Modelo </w:t>
-      </w:r>
-      <w:proofErr w:type="spellStart"/>
-      <w:r>
+      </w:pPr>
+    </w:p>
+    <w:p>
+      <w:pPr>
+        <w:pStyle w:val="Prrafodelista"/>
+        <w:spacing w:line="276" w:lineRule="auto"/>
         <w:rPr>
           <w:rFonts w:ascii="Arial" w:hAnsi="Arial" w:cs="Arial"/>
           <w:b/>
@@ -2085,10 +4542,12 @@
           <w:szCs w:val="32"/>
           <w:u w:val="single"/>
         </w:rPr>
-        <w:t>Canvas</w:t>
-      </w:r>
-      <w:proofErr w:type="spellEnd"/>
-      <w:r>
+      </w:pPr>
+    </w:p>
+    <w:p>
+      <w:pPr>
+        <w:pStyle w:val="Prrafodelista"/>
+        <w:spacing w:line="276" w:lineRule="auto"/>
         <w:rPr>
           <w:rFonts w:ascii="Arial" w:hAnsi="Arial" w:cs="Arial"/>
           <w:b/>
@@ -2097,8 +4556,415 @@
           <w:szCs w:val="32"/>
           <w:u w:val="single"/>
         </w:rPr>
-        <w:t>.</w:t>
-      </w:r>
+      </w:pPr>
+    </w:p>
+    <w:p>
+      <w:pPr>
+        <w:pStyle w:val="Prrafodelista"/>
+        <w:spacing w:line="276" w:lineRule="auto"/>
+        <w:rPr>
+          <w:rFonts w:ascii="Arial" w:hAnsi="Arial" w:cs="Arial"/>
+          <w:b/>
+          <w:bCs/>
+          <w:sz w:val="32"/>
+          <w:szCs w:val="32"/>
+          <w:u w:val="single"/>
+        </w:rPr>
+      </w:pPr>
+    </w:p>
+    <w:p>
+      <w:pPr>
+        <w:pStyle w:val="Prrafodelista"/>
+        <w:spacing w:line="276" w:lineRule="auto"/>
+        <w:rPr>
+          <w:rFonts w:ascii="Arial" w:hAnsi="Arial" w:cs="Arial"/>
+          <w:b/>
+          <w:bCs/>
+          <w:sz w:val="32"/>
+          <w:szCs w:val="32"/>
+          <w:u w:val="single"/>
+        </w:rPr>
+      </w:pPr>
+    </w:p>
+    <w:p>
+      <w:pPr>
+        <w:pStyle w:val="Prrafodelista"/>
+        <w:spacing w:line="276" w:lineRule="auto"/>
+        <w:rPr>
+          <w:rFonts w:ascii="Arial" w:hAnsi="Arial" w:cs="Arial"/>
+          <w:b/>
+          <w:bCs/>
+          <w:sz w:val="32"/>
+          <w:szCs w:val="32"/>
+          <w:u w:val="single"/>
+        </w:rPr>
+      </w:pPr>
+    </w:p>
+    <w:p>
+      <w:pPr>
+        <w:pStyle w:val="Prrafodelista"/>
+        <w:spacing w:line="276" w:lineRule="auto"/>
+        <w:rPr>
+          <w:rFonts w:ascii="Arial" w:hAnsi="Arial" w:cs="Arial"/>
+          <w:b/>
+          <w:bCs/>
+          <w:sz w:val="32"/>
+          <w:szCs w:val="32"/>
+          <w:u w:val="single"/>
+        </w:rPr>
+      </w:pPr>
+    </w:p>
+    <w:p>
+      <w:pPr>
+        <w:pStyle w:val="Ttulo1"/>
+      </w:pPr>
+    </w:p>
+    <w:p/>
+    <w:p/>
+    <w:p>
+      <w:pPr>
+        <w:pStyle w:val="Ttulo1"/>
+        <w:rPr>
+          <w:rFonts w:ascii="Arial" w:hAnsi="Arial" w:cs="Arial"/>
+        </w:rPr>
+      </w:pPr>
+      <w:bookmarkStart w:id="6" w:name="_Toc65878443"/>
+      <w:r>
+        <w:rPr>
+          <w:rFonts w:ascii="Arial" w:hAnsi="Arial" w:cs="Arial"/>
+        </w:rPr>
+        <w:lastRenderedPageBreak/>
+        <w:t>Fuentes de Consulta:</w:t>
+      </w:r>
+      <w:bookmarkEnd w:id="6"/>
+    </w:p>
+    <w:p/>
+    <w:p>
+      <w:pPr>
+        <w:pStyle w:val="Prrafodelista"/>
+        <w:numPr>
+          <w:ilvl w:val="0"/>
+          <w:numId w:val="8"/>
+        </w:numPr>
+        <w:spacing w:line="276" w:lineRule="auto"/>
+        <w:rPr>
+          <w:rFonts w:ascii="Arial" w:hAnsi="Arial" w:cs="Arial"/>
+          <w:sz w:val="24"/>
+          <w:szCs w:val="24"/>
+        </w:rPr>
+      </w:pPr>
+      <w:r>
+        <w:rPr>
+          <w:rFonts w:ascii="Arial" w:hAnsi="Arial" w:cs="Arial"/>
+          <w:color w:val="000000"/>
+          <w:sz w:val="24"/>
+          <w:szCs w:val="24"/>
+        </w:rPr>
+        <w:t>Sergio Miranda-Zambrano. (2015). A</w:t>
+      </w:r>
+      <w:r>
+        <w:rPr>
+          <w:rFonts w:ascii="Arial" w:hAnsi="Arial" w:cs="Arial"/>
+          <w:color w:val="000000"/>
+          <w:sz w:val="24"/>
+          <w:szCs w:val="24"/>
+        </w:rPr>
+        <w:t>nálisis</w:t>
+      </w:r>
+      <w:r>
+        <w:rPr>
+          <w:rFonts w:ascii="Arial" w:hAnsi="Arial" w:cs="Arial"/>
+          <w:color w:val="000000"/>
+          <w:sz w:val="24"/>
+          <w:szCs w:val="24"/>
+        </w:rPr>
+        <w:t xml:space="preserve"> </w:t>
+      </w:r>
+      <w:r>
+        <w:rPr>
+          <w:rFonts w:ascii="Arial" w:hAnsi="Arial" w:cs="Arial"/>
+          <w:color w:val="000000"/>
+          <w:sz w:val="24"/>
+          <w:szCs w:val="24"/>
+        </w:rPr>
+        <w:t>y</w:t>
+      </w:r>
+      <w:r>
+        <w:rPr>
+          <w:rFonts w:ascii="Arial" w:hAnsi="Arial" w:cs="Arial"/>
+          <w:color w:val="000000"/>
+          <w:sz w:val="24"/>
+          <w:szCs w:val="24"/>
+        </w:rPr>
+        <w:t xml:space="preserve"> D</w:t>
+      </w:r>
+      <w:r>
+        <w:rPr>
+          <w:rFonts w:ascii="Arial" w:hAnsi="Arial" w:cs="Arial"/>
+          <w:color w:val="000000"/>
+          <w:sz w:val="24"/>
+          <w:szCs w:val="24"/>
+        </w:rPr>
+        <w:t>iseño</w:t>
+      </w:r>
+      <w:r>
+        <w:rPr>
+          <w:rFonts w:ascii="Arial" w:hAnsi="Arial" w:cs="Arial"/>
+          <w:color w:val="000000"/>
+          <w:sz w:val="24"/>
+          <w:szCs w:val="24"/>
+        </w:rPr>
+        <w:t xml:space="preserve"> D</w:t>
+      </w:r>
+      <w:r>
+        <w:rPr>
+          <w:rFonts w:ascii="Arial" w:hAnsi="Arial" w:cs="Arial"/>
+          <w:color w:val="000000"/>
+          <w:sz w:val="24"/>
+          <w:szCs w:val="24"/>
+        </w:rPr>
+        <w:t>e</w:t>
+      </w:r>
+      <w:r>
+        <w:rPr>
+          <w:rFonts w:ascii="Arial" w:hAnsi="Arial" w:cs="Arial"/>
+          <w:color w:val="000000"/>
+          <w:sz w:val="24"/>
+          <w:szCs w:val="24"/>
+        </w:rPr>
+        <w:t xml:space="preserve"> A</w:t>
+      </w:r>
+      <w:r>
+        <w:rPr>
+          <w:rFonts w:ascii="Arial" w:hAnsi="Arial" w:cs="Arial"/>
+          <w:color w:val="000000"/>
+          <w:sz w:val="24"/>
+          <w:szCs w:val="24"/>
+        </w:rPr>
+        <w:t>plicación</w:t>
+      </w:r>
+      <w:r>
+        <w:rPr>
+          <w:rFonts w:ascii="Arial" w:hAnsi="Arial" w:cs="Arial"/>
+          <w:color w:val="000000"/>
+          <w:sz w:val="24"/>
+          <w:szCs w:val="24"/>
+        </w:rPr>
+        <w:t xml:space="preserve"> M</w:t>
+      </w:r>
+      <w:r>
+        <w:rPr>
+          <w:rFonts w:ascii="Arial" w:hAnsi="Arial" w:cs="Arial"/>
+          <w:color w:val="000000"/>
+          <w:sz w:val="24"/>
+          <w:szCs w:val="24"/>
+        </w:rPr>
+        <w:t>óvil</w:t>
+      </w:r>
+      <w:r>
+        <w:rPr>
+          <w:rFonts w:ascii="Arial" w:hAnsi="Arial" w:cs="Arial"/>
+          <w:color w:val="000000"/>
+          <w:sz w:val="24"/>
+          <w:szCs w:val="24"/>
+        </w:rPr>
+        <w:t xml:space="preserve"> P</w:t>
+      </w:r>
+      <w:r>
+        <w:rPr>
+          <w:rFonts w:ascii="Arial" w:hAnsi="Arial" w:cs="Arial"/>
+          <w:color w:val="000000"/>
+          <w:sz w:val="24"/>
+          <w:szCs w:val="24"/>
+        </w:rPr>
+        <w:t>ara</w:t>
+      </w:r>
+      <w:r>
+        <w:rPr>
+          <w:rFonts w:ascii="Arial" w:hAnsi="Arial" w:cs="Arial"/>
+          <w:color w:val="000000"/>
+          <w:sz w:val="24"/>
+          <w:szCs w:val="24"/>
+        </w:rPr>
+        <w:t xml:space="preserve"> C</w:t>
+      </w:r>
+      <w:r>
+        <w:rPr>
+          <w:rFonts w:ascii="Arial" w:hAnsi="Arial" w:cs="Arial"/>
+          <w:color w:val="000000"/>
+          <w:sz w:val="24"/>
+          <w:szCs w:val="24"/>
+        </w:rPr>
+        <w:t>itas</w:t>
+      </w:r>
+      <w:r>
+        <w:rPr>
+          <w:rFonts w:ascii="Arial" w:hAnsi="Arial" w:cs="Arial"/>
+          <w:color w:val="000000"/>
+          <w:sz w:val="24"/>
+          <w:szCs w:val="24"/>
+        </w:rPr>
+        <w:t xml:space="preserve"> E</w:t>
+      </w:r>
+      <w:r>
+        <w:rPr>
+          <w:rFonts w:ascii="Arial" w:hAnsi="Arial" w:cs="Arial"/>
+          <w:color w:val="000000"/>
+          <w:sz w:val="24"/>
+          <w:szCs w:val="24"/>
+        </w:rPr>
+        <w:t>n</w:t>
+      </w:r>
+      <w:r>
+        <w:rPr>
+          <w:rFonts w:ascii="Arial" w:hAnsi="Arial" w:cs="Arial"/>
+          <w:color w:val="000000"/>
+          <w:sz w:val="24"/>
+          <w:szCs w:val="24"/>
+        </w:rPr>
+        <w:t xml:space="preserve"> C</w:t>
+      </w:r>
+      <w:r>
+        <w:rPr>
+          <w:rFonts w:ascii="Arial" w:hAnsi="Arial" w:cs="Arial"/>
+          <w:color w:val="000000"/>
+          <w:sz w:val="24"/>
+          <w:szCs w:val="24"/>
+        </w:rPr>
+        <w:t>onsultorios</w:t>
+      </w:r>
+      <w:r>
+        <w:rPr>
+          <w:rFonts w:ascii="Arial" w:hAnsi="Arial" w:cs="Arial"/>
+          <w:color w:val="000000"/>
+          <w:sz w:val="24"/>
+          <w:szCs w:val="24"/>
+        </w:rPr>
+        <w:t>. febrero 20201, Universidad de Piura</w:t>
+      </w:r>
+      <w:r>
+        <w:rPr>
+          <w:rFonts w:ascii="Arial" w:hAnsi="Arial" w:cs="Arial"/>
+          <w:color w:val="000000"/>
+          <w:sz w:val="24"/>
+          <w:szCs w:val="24"/>
+        </w:rPr>
+        <w:t xml:space="preserve">: </w:t>
+      </w:r>
+      <w:hyperlink r:id="rId21" w:history="1">
+        <w:r>
+          <w:rPr>
+            <w:rStyle w:val="Hipervnculo"/>
+            <w:rFonts w:ascii="Arial" w:hAnsi="Arial" w:cs="Arial"/>
+            <w:sz w:val="18"/>
+            <w:szCs w:val="18"/>
+          </w:rPr>
+          <w:t>https://pirhua.udep.edu.pe/bitstream/handle/11042/2445/ING_559.pdf?sequence=1&amp;isAllowed=y</w:t>
+        </w:r>
+      </w:hyperlink>
+    </w:p>
+    <w:p>
+      <w:pPr>
+        <w:pStyle w:val="Prrafodelista"/>
+        <w:numPr>
+          <w:ilvl w:val="0"/>
+          <w:numId w:val="8"/>
+        </w:numPr>
+        <w:spacing w:line="276" w:lineRule="auto"/>
+        <w:rPr>
+          <w:rStyle w:val="Hipervnculo"/>
+          <w:rFonts w:ascii="Arial" w:hAnsi="Arial" w:cs="Arial"/>
+          <w:color w:val="auto"/>
+          <w:sz w:val="24"/>
+          <w:szCs w:val="24"/>
+          <w:u w:val="none"/>
+        </w:rPr>
+      </w:pPr>
+      <w:r>
+        <w:rPr>
+          <w:rFonts w:ascii="Arial" w:hAnsi="Arial" w:cs="Arial"/>
+          <w:color w:val="000000"/>
+          <w:sz w:val="24"/>
+          <w:szCs w:val="24"/>
+        </w:rPr>
+        <w:t>Cl</w:t>
+      </w:r>
+      <w:r>
+        <w:rPr>
+          <w:rFonts w:ascii="Arial" w:hAnsi="Arial" w:cs="Arial"/>
+          <w:color w:val="000000"/>
+          <w:sz w:val="24"/>
+          <w:szCs w:val="24"/>
+        </w:rPr>
+        <w:t>i</w:t>
+      </w:r>
+      <w:r>
+        <w:rPr>
+          <w:rFonts w:ascii="Arial" w:hAnsi="Arial" w:cs="Arial"/>
+          <w:color w:val="000000"/>
+          <w:sz w:val="24"/>
+          <w:szCs w:val="24"/>
+        </w:rPr>
+        <w:t xml:space="preserve">nic Cloud. (2015). Apps para médicos. febrero 2021, Ingeniesia Desarrollo Cloud, S.L.: </w:t>
+      </w:r>
+      <w:r>
+        <w:rPr>
+          <w:rFonts w:ascii="Arial" w:hAnsi="Arial" w:cs="Arial"/>
+          <w:color w:val="000000"/>
+          <w:sz w:val="24"/>
+          <w:szCs w:val="24"/>
+        </w:rPr>
+        <w:t xml:space="preserve">                                                                          </w:t>
+      </w:r>
+      <w:hyperlink r:id="rId22" w:history="1">
+        <w:r>
+          <w:rPr>
+            <w:rStyle w:val="Hipervnculo"/>
+            <w:rFonts w:ascii="Arial" w:hAnsi="Arial" w:cs="Arial"/>
+            <w:sz w:val="18"/>
+            <w:szCs w:val="18"/>
+          </w:rPr>
+          <w:t>https://clinic-cloud.com/blog/apps-para-medicos-pacientes-que-facilitaran-tu-vida/</w:t>
+        </w:r>
+      </w:hyperlink>
+    </w:p>
+    <w:p>
+      <w:pPr>
+        <w:pStyle w:val="Prrafodelista"/>
+        <w:numPr>
+          <w:ilvl w:val="0"/>
+          <w:numId w:val="8"/>
+        </w:numPr>
+        <w:spacing w:line="276" w:lineRule="auto"/>
+        <w:rPr>
+          <w:rStyle w:val="Hipervnculo"/>
+          <w:rFonts w:ascii="Arial" w:hAnsi="Arial" w:cs="Arial"/>
+          <w:color w:val="auto"/>
+          <w:sz w:val="24"/>
+          <w:szCs w:val="24"/>
+          <w:u w:val="none"/>
+        </w:rPr>
+      </w:pPr>
+      <w:r>
+        <w:rPr>
+          <w:rFonts w:ascii="Arial" w:hAnsi="Arial" w:cs="Arial"/>
+          <w:color w:val="000000"/>
+          <w:sz w:val="24"/>
+          <w:szCs w:val="24"/>
+        </w:rPr>
+        <w:t xml:space="preserve">magicalartstudio.com. (/). Plantilla de cita. marzo 2021, Magical Art Studio:                                </w:t>
+      </w:r>
+      <w:hyperlink r:id="rId23" w:history="1">
+        <w:r>
+          <w:rPr>
+            <w:rStyle w:val="Hipervnculo"/>
+            <w:rFonts w:ascii="Arial" w:hAnsi="Arial" w:cs="Arial"/>
+            <w:sz w:val="18"/>
+            <w:szCs w:val="18"/>
+          </w:rPr>
+          <w:t>https://www.pinterest.es/pin/464926361518022845/?autologin=true</w:t>
+        </w:r>
+      </w:hyperlink>
     </w:p>
     <w:p>
       <w:pPr>
@@ -3403,6 +6269,27 @@
     <w:qFormat/>
     <w:rsid w:val="0015224B"/>
   </w:style>
+  <w:style w:type="paragraph" w:styleId="Ttulo1">
+    <w:name w:val="heading 1"/>
+    <w:basedOn w:val="Normal"/>
+    <w:next w:val="Normal"/>
+    <w:link w:val="Ttulo1Car"/>
+    <w:uiPriority w:val="9"/>
+    <w:qFormat/>
+    <w:rsid w:val="009C2080"/>
+    <w:pPr>
+      <w:keepNext/>
+      <w:keepLines/>
+      <w:spacing w:before="240" w:after="0"/>
+      <w:outlineLvl w:val="0"/>
+    </w:pPr>
+    <w:rPr>
+      <w:rFonts w:asciiTheme="majorHAnsi" w:eastAsiaTheme="majorEastAsia" w:hAnsiTheme="majorHAnsi" w:cstheme="majorBidi"/>
+      <w:color w:val="2F5496" w:themeColor="accent1" w:themeShade="BF"/>
+      <w:sz w:val="32"/>
+      <w:szCs w:val="32"/>
+    </w:rPr>
+  </w:style>
   <w:style w:type="character" w:default="1" w:styleId="Fuentedeprrafopredeter">
     <w:name w:val="Default Paragraph Font"/>
     <w:uiPriority w:val="1"/>
@@ -3463,6 +6350,65 @@
       <w:color w:val="605E5C"/>
       <w:shd w:val="clear" w:color="auto" w:fill="E1DFDD"/>
     </w:rPr>
+  </w:style>
+  <w:style w:type="character" w:customStyle="1" w:styleId="Ttulo1Car">
+    <w:name w:val="Título 1 Car"/>
+    <w:basedOn w:val="Fuentedeprrafopredeter"/>
+    <w:link w:val="Ttulo1"/>
+    <w:uiPriority w:val="9"/>
+    <w:rsid w:val="009C2080"/>
+    <w:rPr>
+      <w:rFonts w:asciiTheme="majorHAnsi" w:eastAsiaTheme="majorEastAsia" w:hAnsiTheme="majorHAnsi" w:cstheme="majorBidi"/>
+      <w:color w:val="2F5496" w:themeColor="accent1" w:themeShade="BF"/>
+      <w:sz w:val="32"/>
+      <w:szCs w:val="32"/>
+    </w:rPr>
+  </w:style>
+  <w:style w:type="paragraph" w:styleId="TtuloTDC">
+    <w:name w:val="TOC Heading"/>
+    <w:basedOn w:val="Ttulo1"/>
+    <w:next w:val="Normal"/>
+    <w:uiPriority w:val="39"/>
+    <w:unhideWhenUsed/>
+    <w:qFormat/>
+    <w:rsid w:val="009C2080"/>
+    <w:pPr>
+      <w:outlineLvl w:val="9"/>
+    </w:pPr>
+    <w:rPr>
+      <w:lang w:eastAsia="es-SV"/>
+    </w:rPr>
+  </w:style>
+  <w:style w:type="paragraph" w:styleId="TDC1">
+    <w:name w:val="toc 1"/>
+    <w:basedOn w:val="Normal"/>
+    <w:next w:val="Normal"/>
+    <w:autoRedefine/>
+    <w:uiPriority w:val="39"/>
+    <w:unhideWhenUsed/>
+    <w:rsid w:val="009C2080"/>
+    <w:pPr>
+      <w:spacing w:after="100"/>
+    </w:pPr>
+  </w:style>
+  <w:style w:type="table" w:styleId="Tablaconcuadrcula">
+    <w:name w:val="Table Grid"/>
+    <w:basedOn w:val="Tablanormal"/>
+    <w:uiPriority w:val="39"/>
+    <w:rsid w:val="004D53D9"/>
+    <w:pPr>
+      <w:spacing w:after="0" w:line="240" w:lineRule="auto"/>
+    </w:pPr>
+    <w:tblPr>
+      <w:tblBorders>
+        <w:top w:val="single" w:sz="4" w:space="0" w:color="auto"/>
+        <w:left w:val="single" w:sz="4" w:space="0" w:color="auto"/>
+        <w:bottom w:val="single" w:sz="4" w:space="0" w:color="auto"/>
+        <w:right w:val="single" w:sz="4" w:space="0" w:color="auto"/>
+        <w:insideH w:val="single" w:sz="4" w:space="0" w:color="auto"/>
+        <w:insideV w:val="single" w:sz="4" w:space="0" w:color="auto"/>
+      </w:tblBorders>
+    </w:tblPr>
   </w:style>
 </w:styles>
 </file>
@@ -3760,4 +6706,16 @@
     </a:ext>
   </a:extLst>
 </a:theme>
+</file>
+
+<file path=customXml/item1.xml><?xml version="1.0" encoding="utf-8"?>
+<b:Sources xmlns:b="http://schemas.openxmlformats.org/officeDocument/2006/bibliography" xmlns="http://schemas.openxmlformats.org/officeDocument/2006/bibliography" SelectedStyle="\APASixthEditionOfficeOnline.xsl" StyleName="APA" Version="6"/>
+</file>
+
+<file path=customXml/itemProps1.xml><?xml version="1.0" encoding="utf-8"?>
+<ds:datastoreItem xmlns:ds="http://schemas.openxmlformats.org/officeDocument/2006/customXml" ds:itemID="{F972F24E-F62F-4196-9F67-A1AAE5AEF8E4}">
+  <ds:schemaRefs>
+    <ds:schemaRef ds:uri="http://schemas.openxmlformats.org/officeDocument/2006/bibliography"/>
+  </ds:schemaRefs>
+</ds:datastoreItem>
 </file>
</xml_diff>

<commit_message>
project shoot down for fixed.
</commit_message>
<xml_diff>
--- a/Resources/Documents/Report.docx
+++ b/Resources/Documents/Report.docx
@@ -45,7 +45,7 @@
           <w:szCs w:val="20"/>
         </w:rPr>
         <w:drawing>
-          <wp:anchor distT="0" distB="0" distL="114300" distR="114300" simplePos="0" relativeHeight="251658240" behindDoc="0" locked="0" layoutInCell="1" allowOverlap="1" wp14:anchorId="37745A3A" wp14:editId="09DCD333">
+          <wp:anchor distT="0" distB="0" distL="114300" distR="114300" simplePos="0" relativeHeight="251659264" behindDoc="0" locked="0" layoutInCell="1" allowOverlap="1" wp14:anchorId="6D876ACD" wp14:editId="7F1933C7">
             <wp:simplePos x="0" y="0"/>
             <wp:positionH relativeFrom="column">
               <wp:posOffset>-3810</wp:posOffset>
@@ -134,14 +134,25 @@
           <w:lang w:val="es-MX"/>
         </w:rPr>
       </w:pPr>
-      <w:r>
-        <w:rPr>
-          <w:rFonts w:ascii="Arial" w:hAnsi="Arial" w:cs="Arial"/>
-          <w:sz w:val="24"/>
-          <w:szCs w:val="24"/>
-          <w:lang w:val="es-MX"/>
-        </w:rPr>
-        <w:t>Nathaly Roxana Hidalgo Gómez</w:t>
+      <w:proofErr w:type="spellStart"/>
+      <w:r>
+        <w:rPr>
+          <w:rFonts w:ascii="Arial" w:hAnsi="Arial" w:cs="Arial"/>
+          <w:sz w:val="24"/>
+          <w:szCs w:val="24"/>
+          <w:lang w:val="es-MX"/>
+        </w:rPr>
+        <w:t>Nathaly</w:t>
+      </w:r>
+      <w:proofErr w:type="spellEnd"/>
+      <w:r>
+        <w:rPr>
+          <w:rFonts w:ascii="Arial" w:hAnsi="Arial" w:cs="Arial"/>
+          <w:sz w:val="24"/>
+          <w:szCs w:val="24"/>
+          <w:lang w:val="es-MX"/>
+        </w:rPr>
+        <w:t xml:space="preserve"> Roxana Hidalgo Gómez</w:t>
       </w:r>
       <w:r>
         <w:rPr>
@@ -389,6 +400,765 @@
         <w:br w:type="page"/>
       </w:r>
     </w:p>
+    <w:sdt>
+      <w:sdtPr>
+        <w:rPr>
+          <w:rFonts w:ascii="Arial" w:eastAsiaTheme="minorHAnsi" w:hAnsi="Arial" w:cs="Arial"/>
+          <w:color w:val="auto"/>
+          <w:sz w:val="28"/>
+          <w:szCs w:val="28"/>
+          <w:lang w:val="es-ES" w:eastAsia="en-US"/>
+        </w:rPr>
+        <w:id w:val="599758170"/>
+        <w:docPartObj>
+          <w:docPartGallery w:val="Table of Contents"/>
+          <w:docPartUnique/>
+        </w:docPartObj>
+      </w:sdtPr>
+      <w:sdtEndPr>
+        <w:rPr>
+          <w:b/>
+          <w:bCs/>
+        </w:rPr>
+      </w:sdtEndPr>
+      <w:sdtContent>
+        <w:p>
+          <w:pPr>
+            <w:pStyle w:val="TtuloTDC"/>
+            <w:jc w:val="center"/>
+            <w:rPr>
+              <w:rFonts w:ascii="Arial" w:hAnsi="Arial" w:cs="Arial"/>
+            </w:rPr>
+          </w:pPr>
+          <w:r>
+            <w:rPr>
+              <w:rFonts w:ascii="Arial" w:hAnsi="Arial" w:cs="Arial"/>
+              <w:lang w:val="es-ES"/>
+            </w:rPr>
+            <w:t>Índice</w:t>
+          </w:r>
+        </w:p>
+        <w:p>
+          <w:pPr>
+            <w:pStyle w:val="TDC1"/>
+            <w:tabs>
+              <w:tab w:val="right" w:leader="dot" w:pos="8828"/>
+            </w:tabs>
+            <w:rPr>
+              <w:rFonts w:ascii="Arial" w:eastAsiaTheme="minorEastAsia" w:hAnsi="Arial" w:cs="Arial"/>
+              <w:noProof/>
+              <w:sz w:val="28"/>
+              <w:szCs w:val="28"/>
+              <w:lang w:eastAsia="es-SV"/>
+            </w:rPr>
+          </w:pPr>
+          <w:r>
+            <w:rPr>
+              <w:rFonts w:ascii="Arial" w:hAnsi="Arial" w:cs="Arial"/>
+              <w:sz w:val="24"/>
+              <w:szCs w:val="24"/>
+            </w:rPr>
+            <w:fldChar w:fldCharType="begin"/>
+          </w:r>
+          <w:r>
+            <w:rPr>
+              <w:rFonts w:ascii="Arial" w:hAnsi="Arial" w:cs="Arial"/>
+              <w:sz w:val="24"/>
+              <w:szCs w:val="24"/>
+            </w:rPr>
+            <w:instrText xml:space="preserve"> TOC \o "1-3" \h \z \u </w:instrText>
+          </w:r>
+          <w:r>
+            <w:rPr>
+              <w:rFonts w:ascii="Arial" w:hAnsi="Arial" w:cs="Arial"/>
+              <w:sz w:val="24"/>
+              <w:szCs w:val="24"/>
+            </w:rPr>
+            <w:fldChar w:fldCharType="separate"/>
+          </w:r>
+          <w:hyperlink w:anchor="_Toc65878437" w:history="1">
+            <w:r>
+              <w:rPr>
+                <w:rStyle w:val="Hipervnculo"/>
+                <w:rFonts w:ascii="Arial" w:hAnsi="Arial" w:cs="Arial"/>
+                <w:noProof/>
+                <w:sz w:val="28"/>
+                <w:szCs w:val="28"/>
+                <w:lang w:val="es-MX"/>
+              </w:rPr>
+              <w:t>Introducción.</w:t>
+            </w:r>
+            <w:r>
+              <w:rPr>
+                <w:rFonts w:ascii="Arial" w:hAnsi="Arial" w:cs="Arial"/>
+                <w:noProof/>
+                <w:webHidden/>
+                <w:sz w:val="28"/>
+                <w:szCs w:val="28"/>
+              </w:rPr>
+              <w:tab/>
+            </w:r>
+            <w:r>
+              <w:rPr>
+                <w:rFonts w:ascii="Arial" w:hAnsi="Arial" w:cs="Arial"/>
+                <w:noProof/>
+                <w:webHidden/>
+                <w:sz w:val="28"/>
+                <w:szCs w:val="28"/>
+              </w:rPr>
+              <w:fldChar w:fldCharType="begin"/>
+            </w:r>
+            <w:r>
+              <w:rPr>
+                <w:rFonts w:ascii="Arial" w:hAnsi="Arial" w:cs="Arial"/>
+                <w:noProof/>
+                <w:webHidden/>
+                <w:sz w:val="28"/>
+                <w:szCs w:val="28"/>
+              </w:rPr>
+              <w:instrText xml:space="preserve"> PAGEREF _Toc65878437 \h </w:instrText>
+            </w:r>
+            <w:r>
+              <w:rPr>
+                <w:rFonts w:ascii="Arial" w:hAnsi="Arial" w:cs="Arial"/>
+                <w:noProof/>
+                <w:webHidden/>
+                <w:sz w:val="28"/>
+                <w:szCs w:val="28"/>
+              </w:rPr>
+            </w:r>
+            <w:r>
+              <w:rPr>
+                <w:rFonts w:ascii="Arial" w:hAnsi="Arial" w:cs="Arial"/>
+                <w:noProof/>
+                <w:webHidden/>
+                <w:sz w:val="28"/>
+                <w:szCs w:val="28"/>
+              </w:rPr>
+              <w:fldChar w:fldCharType="separate"/>
+            </w:r>
+            <w:r>
+              <w:rPr>
+                <w:rFonts w:ascii="Arial" w:hAnsi="Arial" w:cs="Arial"/>
+                <w:noProof/>
+                <w:webHidden/>
+                <w:sz w:val="28"/>
+                <w:szCs w:val="28"/>
+              </w:rPr>
+              <w:t>3</w:t>
+            </w:r>
+            <w:r>
+              <w:rPr>
+                <w:rFonts w:ascii="Arial" w:hAnsi="Arial" w:cs="Arial"/>
+                <w:noProof/>
+                <w:webHidden/>
+                <w:sz w:val="28"/>
+                <w:szCs w:val="28"/>
+              </w:rPr>
+              <w:fldChar w:fldCharType="end"/>
+            </w:r>
+          </w:hyperlink>
+        </w:p>
+        <w:p>
+          <w:pPr>
+            <w:pStyle w:val="TDC1"/>
+            <w:tabs>
+              <w:tab w:val="right" w:leader="dot" w:pos="8828"/>
+            </w:tabs>
+            <w:rPr>
+              <w:rFonts w:ascii="Arial" w:eastAsiaTheme="minorEastAsia" w:hAnsi="Arial" w:cs="Arial"/>
+              <w:noProof/>
+              <w:sz w:val="28"/>
+              <w:szCs w:val="28"/>
+              <w:lang w:eastAsia="es-SV"/>
+            </w:rPr>
+          </w:pPr>
+          <w:hyperlink w:anchor="_Toc65878438" w:history="1">
+            <w:r>
+              <w:rPr>
+                <w:rStyle w:val="Hipervnculo"/>
+                <w:rFonts w:ascii="Arial" w:hAnsi="Arial" w:cs="Arial"/>
+                <w:noProof/>
+                <w:sz w:val="28"/>
+                <w:szCs w:val="28"/>
+                <w:lang w:val="es-MX"/>
+              </w:rPr>
+              <w:t>Objetivos.</w:t>
+            </w:r>
+            <w:r>
+              <w:rPr>
+                <w:rFonts w:ascii="Arial" w:hAnsi="Arial" w:cs="Arial"/>
+                <w:noProof/>
+                <w:webHidden/>
+                <w:sz w:val="28"/>
+                <w:szCs w:val="28"/>
+              </w:rPr>
+              <w:tab/>
+            </w:r>
+            <w:r>
+              <w:rPr>
+                <w:rFonts w:ascii="Arial" w:hAnsi="Arial" w:cs="Arial"/>
+                <w:noProof/>
+                <w:webHidden/>
+                <w:sz w:val="28"/>
+                <w:szCs w:val="28"/>
+              </w:rPr>
+              <w:fldChar w:fldCharType="begin"/>
+            </w:r>
+            <w:r>
+              <w:rPr>
+                <w:rFonts w:ascii="Arial" w:hAnsi="Arial" w:cs="Arial"/>
+                <w:noProof/>
+                <w:webHidden/>
+                <w:sz w:val="28"/>
+                <w:szCs w:val="28"/>
+              </w:rPr>
+              <w:instrText xml:space="preserve"> PAGEREF _Toc65878438 \h </w:instrText>
+            </w:r>
+            <w:r>
+              <w:rPr>
+                <w:rFonts w:ascii="Arial" w:hAnsi="Arial" w:cs="Arial"/>
+                <w:noProof/>
+                <w:webHidden/>
+                <w:sz w:val="28"/>
+                <w:szCs w:val="28"/>
+              </w:rPr>
+            </w:r>
+            <w:r>
+              <w:rPr>
+                <w:rFonts w:ascii="Arial" w:hAnsi="Arial" w:cs="Arial"/>
+                <w:noProof/>
+                <w:webHidden/>
+                <w:sz w:val="28"/>
+                <w:szCs w:val="28"/>
+              </w:rPr>
+              <w:fldChar w:fldCharType="separate"/>
+            </w:r>
+            <w:r>
+              <w:rPr>
+                <w:rFonts w:ascii="Arial" w:hAnsi="Arial" w:cs="Arial"/>
+                <w:noProof/>
+                <w:webHidden/>
+                <w:sz w:val="28"/>
+                <w:szCs w:val="28"/>
+              </w:rPr>
+              <w:t>4</w:t>
+            </w:r>
+            <w:r>
+              <w:rPr>
+                <w:rFonts w:ascii="Arial" w:hAnsi="Arial" w:cs="Arial"/>
+                <w:noProof/>
+                <w:webHidden/>
+                <w:sz w:val="28"/>
+                <w:szCs w:val="28"/>
+              </w:rPr>
+              <w:fldChar w:fldCharType="end"/>
+            </w:r>
+          </w:hyperlink>
+        </w:p>
+        <w:p>
+          <w:pPr>
+            <w:pStyle w:val="TDC1"/>
+            <w:tabs>
+              <w:tab w:val="right" w:leader="dot" w:pos="8828"/>
+            </w:tabs>
+            <w:rPr>
+              <w:rFonts w:ascii="Arial" w:eastAsiaTheme="minorEastAsia" w:hAnsi="Arial" w:cs="Arial"/>
+              <w:noProof/>
+              <w:sz w:val="28"/>
+              <w:szCs w:val="28"/>
+              <w:lang w:eastAsia="es-SV"/>
+            </w:rPr>
+          </w:pPr>
+          <w:hyperlink w:anchor="_Toc65878439" w:history="1">
+            <w:r>
+              <w:rPr>
+                <w:rStyle w:val="Hipervnculo"/>
+                <w:rFonts w:ascii="Arial" w:hAnsi="Arial" w:cs="Arial"/>
+                <w:noProof/>
+                <w:sz w:val="28"/>
+                <w:szCs w:val="28"/>
+                <w:lang w:val="es-MX"/>
+              </w:rPr>
+              <w:t>Lógica del proyecto:</w:t>
+            </w:r>
+            <w:r>
+              <w:rPr>
+                <w:rFonts w:ascii="Arial" w:hAnsi="Arial" w:cs="Arial"/>
+                <w:noProof/>
+                <w:webHidden/>
+                <w:sz w:val="28"/>
+                <w:szCs w:val="28"/>
+              </w:rPr>
+              <w:tab/>
+            </w:r>
+            <w:r>
+              <w:rPr>
+                <w:rFonts w:ascii="Arial" w:hAnsi="Arial" w:cs="Arial"/>
+                <w:noProof/>
+                <w:webHidden/>
+                <w:sz w:val="28"/>
+                <w:szCs w:val="28"/>
+              </w:rPr>
+              <w:fldChar w:fldCharType="begin"/>
+            </w:r>
+            <w:r>
+              <w:rPr>
+                <w:rFonts w:ascii="Arial" w:hAnsi="Arial" w:cs="Arial"/>
+                <w:noProof/>
+                <w:webHidden/>
+                <w:sz w:val="28"/>
+                <w:szCs w:val="28"/>
+              </w:rPr>
+              <w:instrText xml:space="preserve"> PAGEREF _Toc65878439 \h </w:instrText>
+            </w:r>
+            <w:r>
+              <w:rPr>
+                <w:rFonts w:ascii="Arial" w:hAnsi="Arial" w:cs="Arial"/>
+                <w:noProof/>
+                <w:webHidden/>
+                <w:sz w:val="28"/>
+                <w:szCs w:val="28"/>
+              </w:rPr>
+            </w:r>
+            <w:r>
+              <w:rPr>
+                <w:rFonts w:ascii="Arial" w:hAnsi="Arial" w:cs="Arial"/>
+                <w:noProof/>
+                <w:webHidden/>
+                <w:sz w:val="28"/>
+                <w:szCs w:val="28"/>
+              </w:rPr>
+              <w:fldChar w:fldCharType="separate"/>
+            </w:r>
+            <w:r>
+              <w:rPr>
+                <w:rFonts w:ascii="Arial" w:hAnsi="Arial" w:cs="Arial"/>
+                <w:noProof/>
+                <w:webHidden/>
+                <w:sz w:val="28"/>
+                <w:szCs w:val="28"/>
+              </w:rPr>
+              <w:t>5</w:t>
+            </w:r>
+            <w:r>
+              <w:rPr>
+                <w:rFonts w:ascii="Arial" w:hAnsi="Arial" w:cs="Arial"/>
+                <w:noProof/>
+                <w:webHidden/>
+                <w:sz w:val="28"/>
+                <w:szCs w:val="28"/>
+              </w:rPr>
+              <w:fldChar w:fldCharType="end"/>
+            </w:r>
+          </w:hyperlink>
+        </w:p>
+        <w:p>
+          <w:pPr>
+            <w:pStyle w:val="TDC1"/>
+            <w:tabs>
+              <w:tab w:val="right" w:leader="dot" w:pos="8828"/>
+            </w:tabs>
+            <w:rPr>
+              <w:rFonts w:ascii="Arial" w:eastAsiaTheme="minorEastAsia" w:hAnsi="Arial" w:cs="Arial"/>
+              <w:noProof/>
+              <w:sz w:val="28"/>
+              <w:szCs w:val="28"/>
+              <w:lang w:eastAsia="es-SV"/>
+            </w:rPr>
+          </w:pPr>
+          <w:hyperlink w:anchor="_Toc65878440" w:history="1">
+            <w:r>
+              <w:rPr>
+                <w:rStyle w:val="Hipervnculo"/>
+                <w:rFonts w:ascii="Arial" w:hAnsi="Arial" w:cs="Arial"/>
+                <w:noProof/>
+                <w:sz w:val="28"/>
+                <w:szCs w:val="28"/>
+              </w:rPr>
+              <w:t>Diseños UX/UI:</w:t>
+            </w:r>
+            <w:r>
+              <w:rPr>
+                <w:rFonts w:ascii="Arial" w:hAnsi="Arial" w:cs="Arial"/>
+                <w:noProof/>
+                <w:webHidden/>
+                <w:sz w:val="28"/>
+                <w:szCs w:val="28"/>
+              </w:rPr>
+              <w:tab/>
+            </w:r>
+            <w:r>
+              <w:rPr>
+                <w:rFonts w:ascii="Arial" w:hAnsi="Arial" w:cs="Arial"/>
+                <w:noProof/>
+                <w:webHidden/>
+                <w:sz w:val="28"/>
+                <w:szCs w:val="28"/>
+              </w:rPr>
+              <w:fldChar w:fldCharType="begin"/>
+            </w:r>
+            <w:r>
+              <w:rPr>
+                <w:rFonts w:ascii="Arial" w:hAnsi="Arial" w:cs="Arial"/>
+                <w:noProof/>
+                <w:webHidden/>
+                <w:sz w:val="28"/>
+                <w:szCs w:val="28"/>
+              </w:rPr>
+              <w:instrText xml:space="preserve"> PAGEREF _Toc65878440 \h </w:instrText>
+            </w:r>
+            <w:r>
+              <w:rPr>
+                <w:rFonts w:ascii="Arial" w:hAnsi="Arial" w:cs="Arial"/>
+                <w:noProof/>
+                <w:webHidden/>
+                <w:sz w:val="28"/>
+                <w:szCs w:val="28"/>
+              </w:rPr>
+            </w:r>
+            <w:r>
+              <w:rPr>
+                <w:rFonts w:ascii="Arial" w:hAnsi="Arial" w:cs="Arial"/>
+                <w:noProof/>
+                <w:webHidden/>
+                <w:sz w:val="28"/>
+                <w:szCs w:val="28"/>
+              </w:rPr>
+              <w:fldChar w:fldCharType="separate"/>
+            </w:r>
+            <w:r>
+              <w:rPr>
+                <w:rFonts w:ascii="Arial" w:hAnsi="Arial" w:cs="Arial"/>
+                <w:noProof/>
+                <w:webHidden/>
+                <w:sz w:val="28"/>
+                <w:szCs w:val="28"/>
+              </w:rPr>
+              <w:t>6</w:t>
+            </w:r>
+            <w:r>
+              <w:rPr>
+                <w:rFonts w:ascii="Arial" w:hAnsi="Arial" w:cs="Arial"/>
+                <w:noProof/>
+                <w:webHidden/>
+                <w:sz w:val="28"/>
+                <w:szCs w:val="28"/>
+              </w:rPr>
+              <w:fldChar w:fldCharType="end"/>
+            </w:r>
+          </w:hyperlink>
+        </w:p>
+        <w:p>
+          <w:pPr>
+            <w:pStyle w:val="TDC1"/>
+            <w:tabs>
+              <w:tab w:val="right" w:leader="dot" w:pos="8828"/>
+            </w:tabs>
+            <w:rPr>
+              <w:rFonts w:ascii="Arial" w:eastAsiaTheme="minorEastAsia" w:hAnsi="Arial" w:cs="Arial"/>
+              <w:noProof/>
+              <w:sz w:val="28"/>
+              <w:szCs w:val="28"/>
+              <w:lang w:eastAsia="es-SV"/>
+            </w:rPr>
+          </w:pPr>
+          <w:hyperlink w:anchor="_Toc65878441" w:history="1">
+            <w:r>
+              <w:rPr>
+                <w:rStyle w:val="Hipervnculo"/>
+                <w:rFonts w:ascii="Arial" w:hAnsi="Arial" w:cs="Arial"/>
+                <w:noProof/>
+                <w:sz w:val="28"/>
+                <w:szCs w:val="28"/>
+              </w:rPr>
+              <w:t>Herramientas:</w:t>
+            </w:r>
+            <w:r>
+              <w:rPr>
+                <w:rFonts w:ascii="Arial" w:hAnsi="Arial" w:cs="Arial"/>
+                <w:noProof/>
+                <w:webHidden/>
+                <w:sz w:val="28"/>
+                <w:szCs w:val="28"/>
+              </w:rPr>
+              <w:tab/>
+            </w:r>
+            <w:r>
+              <w:rPr>
+                <w:rFonts w:ascii="Arial" w:hAnsi="Arial" w:cs="Arial"/>
+                <w:noProof/>
+                <w:webHidden/>
+                <w:sz w:val="28"/>
+                <w:szCs w:val="28"/>
+              </w:rPr>
+              <w:fldChar w:fldCharType="begin"/>
+            </w:r>
+            <w:r>
+              <w:rPr>
+                <w:rFonts w:ascii="Arial" w:hAnsi="Arial" w:cs="Arial"/>
+                <w:noProof/>
+                <w:webHidden/>
+                <w:sz w:val="28"/>
+                <w:szCs w:val="28"/>
+              </w:rPr>
+              <w:instrText xml:space="preserve"> PAGEREF _Toc65878441 \h </w:instrText>
+            </w:r>
+            <w:r>
+              <w:rPr>
+                <w:rFonts w:ascii="Arial" w:hAnsi="Arial" w:cs="Arial"/>
+                <w:noProof/>
+                <w:webHidden/>
+                <w:sz w:val="28"/>
+                <w:szCs w:val="28"/>
+              </w:rPr>
+            </w:r>
+            <w:r>
+              <w:rPr>
+                <w:rFonts w:ascii="Arial" w:hAnsi="Arial" w:cs="Arial"/>
+                <w:noProof/>
+                <w:webHidden/>
+                <w:sz w:val="28"/>
+                <w:szCs w:val="28"/>
+              </w:rPr>
+              <w:fldChar w:fldCharType="separate"/>
+            </w:r>
+            <w:r>
+              <w:rPr>
+                <w:rFonts w:ascii="Arial" w:hAnsi="Arial" w:cs="Arial"/>
+                <w:noProof/>
+                <w:webHidden/>
+                <w:sz w:val="28"/>
+                <w:szCs w:val="28"/>
+              </w:rPr>
+              <w:t>8</w:t>
+            </w:r>
+            <w:r>
+              <w:rPr>
+                <w:rFonts w:ascii="Arial" w:hAnsi="Arial" w:cs="Arial"/>
+                <w:noProof/>
+                <w:webHidden/>
+                <w:sz w:val="28"/>
+                <w:szCs w:val="28"/>
+              </w:rPr>
+              <w:fldChar w:fldCharType="end"/>
+            </w:r>
+          </w:hyperlink>
+        </w:p>
+        <w:p>
+          <w:pPr>
+            <w:pStyle w:val="TDC1"/>
+            <w:tabs>
+              <w:tab w:val="right" w:leader="dot" w:pos="8828"/>
+            </w:tabs>
+            <w:rPr>
+              <w:rFonts w:ascii="Arial" w:eastAsiaTheme="minorEastAsia" w:hAnsi="Arial" w:cs="Arial"/>
+              <w:noProof/>
+              <w:sz w:val="28"/>
+              <w:szCs w:val="28"/>
+              <w:lang w:eastAsia="es-SV"/>
+            </w:rPr>
+          </w:pPr>
+          <w:hyperlink w:anchor="_Toc65878442" w:history="1">
+            <w:r>
+              <w:rPr>
+                <w:rStyle w:val="Hipervnculo"/>
+                <w:rFonts w:ascii="Arial" w:hAnsi="Arial" w:cs="Arial"/>
+                <w:noProof/>
+                <w:sz w:val="28"/>
+                <w:szCs w:val="28"/>
+              </w:rPr>
+              <w:t>Precios (Modelo CANVAS).</w:t>
+            </w:r>
+            <w:r>
+              <w:rPr>
+                <w:rFonts w:ascii="Arial" w:hAnsi="Arial" w:cs="Arial"/>
+                <w:noProof/>
+                <w:webHidden/>
+                <w:sz w:val="28"/>
+                <w:szCs w:val="28"/>
+              </w:rPr>
+              <w:tab/>
+            </w:r>
+            <w:r>
+              <w:rPr>
+                <w:rFonts w:ascii="Arial" w:hAnsi="Arial" w:cs="Arial"/>
+                <w:noProof/>
+                <w:webHidden/>
+                <w:sz w:val="28"/>
+                <w:szCs w:val="28"/>
+              </w:rPr>
+              <w:fldChar w:fldCharType="begin"/>
+            </w:r>
+            <w:r>
+              <w:rPr>
+                <w:rFonts w:ascii="Arial" w:hAnsi="Arial" w:cs="Arial"/>
+                <w:noProof/>
+                <w:webHidden/>
+                <w:sz w:val="28"/>
+                <w:szCs w:val="28"/>
+              </w:rPr>
+              <w:instrText xml:space="preserve"> PAGEREF _Toc65878442 \h </w:instrText>
+            </w:r>
+            <w:r>
+              <w:rPr>
+                <w:rFonts w:ascii="Arial" w:hAnsi="Arial" w:cs="Arial"/>
+                <w:noProof/>
+                <w:webHidden/>
+                <w:sz w:val="28"/>
+                <w:szCs w:val="28"/>
+              </w:rPr>
+            </w:r>
+            <w:r>
+              <w:rPr>
+                <w:rFonts w:ascii="Arial" w:hAnsi="Arial" w:cs="Arial"/>
+                <w:noProof/>
+                <w:webHidden/>
+                <w:sz w:val="28"/>
+                <w:szCs w:val="28"/>
+              </w:rPr>
+              <w:fldChar w:fldCharType="separate"/>
+            </w:r>
+            <w:r>
+              <w:rPr>
+                <w:rFonts w:ascii="Arial" w:hAnsi="Arial" w:cs="Arial"/>
+                <w:noProof/>
+                <w:webHidden/>
+                <w:sz w:val="28"/>
+                <w:szCs w:val="28"/>
+              </w:rPr>
+              <w:t>9</w:t>
+            </w:r>
+            <w:r>
+              <w:rPr>
+                <w:rFonts w:ascii="Arial" w:hAnsi="Arial" w:cs="Arial"/>
+                <w:noProof/>
+                <w:webHidden/>
+                <w:sz w:val="28"/>
+                <w:szCs w:val="28"/>
+              </w:rPr>
+              <w:fldChar w:fldCharType="end"/>
+            </w:r>
+          </w:hyperlink>
+        </w:p>
+        <w:p>
+          <w:pPr>
+            <w:pStyle w:val="TDC1"/>
+            <w:tabs>
+              <w:tab w:val="right" w:leader="dot" w:pos="8828"/>
+            </w:tabs>
+            <w:rPr>
+              <w:rFonts w:ascii="Arial" w:eastAsiaTheme="minorEastAsia" w:hAnsi="Arial" w:cs="Arial"/>
+              <w:noProof/>
+              <w:sz w:val="28"/>
+              <w:szCs w:val="28"/>
+              <w:lang w:eastAsia="es-SV"/>
+            </w:rPr>
+          </w:pPr>
+          <w:hyperlink w:anchor="_Toc65878443" w:history="1">
+            <w:r>
+              <w:rPr>
+                <w:rStyle w:val="Hipervnculo"/>
+                <w:rFonts w:ascii="Arial" w:hAnsi="Arial" w:cs="Arial"/>
+                <w:noProof/>
+                <w:sz w:val="28"/>
+                <w:szCs w:val="28"/>
+              </w:rPr>
+              <w:t>Fuentes de Consulta:</w:t>
+            </w:r>
+            <w:r>
+              <w:rPr>
+                <w:rFonts w:ascii="Arial" w:hAnsi="Arial" w:cs="Arial"/>
+                <w:noProof/>
+                <w:webHidden/>
+                <w:sz w:val="28"/>
+                <w:szCs w:val="28"/>
+              </w:rPr>
+              <w:tab/>
+            </w:r>
+            <w:r>
+              <w:rPr>
+                <w:rFonts w:ascii="Arial" w:hAnsi="Arial" w:cs="Arial"/>
+                <w:noProof/>
+                <w:webHidden/>
+                <w:sz w:val="28"/>
+                <w:szCs w:val="28"/>
+              </w:rPr>
+              <w:fldChar w:fldCharType="begin"/>
+            </w:r>
+            <w:r>
+              <w:rPr>
+                <w:rFonts w:ascii="Arial" w:hAnsi="Arial" w:cs="Arial"/>
+                <w:noProof/>
+                <w:webHidden/>
+                <w:sz w:val="28"/>
+                <w:szCs w:val="28"/>
+              </w:rPr>
+              <w:instrText xml:space="preserve"> PAGEREF _Toc65878443 \h </w:instrText>
+            </w:r>
+            <w:r>
+              <w:rPr>
+                <w:rFonts w:ascii="Arial" w:hAnsi="Arial" w:cs="Arial"/>
+                <w:noProof/>
+                <w:webHidden/>
+                <w:sz w:val="28"/>
+                <w:szCs w:val="28"/>
+              </w:rPr>
+            </w:r>
+            <w:r>
+              <w:rPr>
+                <w:rFonts w:ascii="Arial" w:hAnsi="Arial" w:cs="Arial"/>
+                <w:noProof/>
+                <w:webHidden/>
+                <w:sz w:val="28"/>
+                <w:szCs w:val="28"/>
+              </w:rPr>
+              <w:fldChar w:fldCharType="separate"/>
+            </w:r>
+            <w:r>
+              <w:rPr>
+                <w:rFonts w:ascii="Arial" w:hAnsi="Arial" w:cs="Arial"/>
+                <w:noProof/>
+                <w:webHidden/>
+                <w:sz w:val="28"/>
+                <w:szCs w:val="28"/>
+              </w:rPr>
+              <w:t>10</w:t>
+            </w:r>
+            <w:r>
+              <w:rPr>
+                <w:rFonts w:ascii="Arial" w:hAnsi="Arial" w:cs="Arial"/>
+                <w:noProof/>
+                <w:webHidden/>
+                <w:sz w:val="28"/>
+                <w:szCs w:val="28"/>
+              </w:rPr>
+              <w:fldChar w:fldCharType="end"/>
+            </w:r>
+          </w:hyperlink>
+        </w:p>
+        <w:p>
+          <w:pPr>
+            <w:rPr>
+              <w:rFonts w:ascii="Arial" w:hAnsi="Arial" w:cs="Arial"/>
+              <w:sz w:val="28"/>
+              <w:szCs w:val="28"/>
+            </w:rPr>
+          </w:pPr>
+          <w:r>
+            <w:rPr>
+              <w:rFonts w:ascii="Arial" w:hAnsi="Arial" w:cs="Arial"/>
+              <w:b/>
+              <w:bCs/>
+              <w:sz w:val="24"/>
+              <w:szCs w:val="24"/>
+              <w:lang w:val="es-ES"/>
+            </w:rPr>
+            <w:fldChar w:fldCharType="end"/>
+          </w:r>
+        </w:p>
+      </w:sdtContent>
+    </w:sdt>
     <w:p>
       <w:pPr>
         <w:spacing w:line="276" w:lineRule="auto"/>
@@ -402,7 +1172,10 @@
           <w:lang w:val="es-MX"/>
         </w:rPr>
       </w:pPr>
-      <w:r>
+    </w:p>
+    <w:p>
+      <w:pPr>
+        <w:spacing w:line="276" w:lineRule="auto"/>
         <w:rPr>
           <w:rFonts w:ascii="Arial" w:hAnsi="Arial" w:cs="Arial"/>
           <w:b/>
@@ -412,9 +1185,459 @@
           <w:u w:val="single"/>
           <w:lang w:val="es-MX"/>
         </w:rPr>
+      </w:pPr>
+    </w:p>
+    <w:p>
+      <w:pPr>
+        <w:spacing w:line="276" w:lineRule="auto"/>
+        <w:rPr>
+          <w:rFonts w:ascii="Arial" w:hAnsi="Arial" w:cs="Arial"/>
+          <w:b/>
+          <w:bCs/>
+          <w:sz w:val="32"/>
+          <w:szCs w:val="32"/>
+          <w:u w:val="single"/>
+          <w:lang w:val="es-MX"/>
+        </w:rPr>
+      </w:pPr>
+    </w:p>
+    <w:p>
+      <w:pPr>
+        <w:spacing w:line="276" w:lineRule="auto"/>
+        <w:rPr>
+          <w:rFonts w:ascii="Arial" w:hAnsi="Arial" w:cs="Arial"/>
+          <w:b/>
+          <w:bCs/>
+          <w:sz w:val="32"/>
+          <w:szCs w:val="32"/>
+          <w:u w:val="single"/>
+          <w:lang w:val="es-MX"/>
+        </w:rPr>
+      </w:pPr>
+    </w:p>
+    <w:p>
+      <w:pPr>
+        <w:spacing w:line="276" w:lineRule="auto"/>
+        <w:rPr>
+          <w:rFonts w:ascii="Arial" w:hAnsi="Arial" w:cs="Arial"/>
+          <w:b/>
+          <w:bCs/>
+          <w:sz w:val="32"/>
+          <w:szCs w:val="32"/>
+          <w:u w:val="single"/>
+          <w:lang w:val="es-MX"/>
+        </w:rPr>
+      </w:pPr>
+    </w:p>
+    <w:p>
+      <w:pPr>
+        <w:spacing w:line="276" w:lineRule="auto"/>
+        <w:rPr>
+          <w:rFonts w:ascii="Arial" w:hAnsi="Arial" w:cs="Arial"/>
+          <w:b/>
+          <w:bCs/>
+          <w:sz w:val="32"/>
+          <w:szCs w:val="32"/>
+          <w:u w:val="single"/>
+          <w:lang w:val="es-MX"/>
+        </w:rPr>
+      </w:pPr>
+    </w:p>
+    <w:p>
+      <w:pPr>
+        <w:spacing w:line="276" w:lineRule="auto"/>
+        <w:rPr>
+          <w:rFonts w:ascii="Arial" w:hAnsi="Arial" w:cs="Arial"/>
+          <w:b/>
+          <w:bCs/>
+          <w:sz w:val="32"/>
+          <w:szCs w:val="32"/>
+          <w:u w:val="single"/>
+          <w:lang w:val="es-MX"/>
+        </w:rPr>
+      </w:pPr>
+    </w:p>
+    <w:p>
+      <w:pPr>
+        <w:spacing w:line="276" w:lineRule="auto"/>
+        <w:rPr>
+          <w:rFonts w:ascii="Arial" w:hAnsi="Arial" w:cs="Arial"/>
+          <w:b/>
+          <w:bCs/>
+          <w:sz w:val="32"/>
+          <w:szCs w:val="32"/>
+          <w:u w:val="single"/>
+          <w:lang w:val="es-MX"/>
+        </w:rPr>
+      </w:pPr>
+    </w:p>
+    <w:p>
+      <w:pPr>
+        <w:spacing w:line="276" w:lineRule="auto"/>
+        <w:rPr>
+          <w:rFonts w:ascii="Arial" w:hAnsi="Arial" w:cs="Arial"/>
+          <w:b/>
+          <w:bCs/>
+          <w:sz w:val="32"/>
+          <w:szCs w:val="32"/>
+          <w:u w:val="single"/>
+          <w:lang w:val="es-MX"/>
+        </w:rPr>
+      </w:pPr>
+    </w:p>
+    <w:p>
+      <w:pPr>
+        <w:spacing w:line="276" w:lineRule="auto"/>
+        <w:rPr>
+          <w:rFonts w:ascii="Arial" w:hAnsi="Arial" w:cs="Arial"/>
+          <w:b/>
+          <w:bCs/>
+          <w:sz w:val="32"/>
+          <w:szCs w:val="32"/>
+          <w:u w:val="single"/>
+          <w:lang w:val="es-MX"/>
+        </w:rPr>
+      </w:pPr>
+    </w:p>
+    <w:p>
+      <w:pPr>
+        <w:spacing w:line="276" w:lineRule="auto"/>
+        <w:rPr>
+          <w:rFonts w:ascii="Arial" w:hAnsi="Arial" w:cs="Arial"/>
+          <w:b/>
+          <w:bCs/>
+          <w:sz w:val="32"/>
+          <w:szCs w:val="32"/>
+          <w:u w:val="single"/>
+          <w:lang w:val="es-MX"/>
+        </w:rPr>
+      </w:pPr>
+    </w:p>
+    <w:p>
+      <w:pPr>
+        <w:spacing w:line="276" w:lineRule="auto"/>
+        <w:rPr>
+          <w:rFonts w:ascii="Arial" w:hAnsi="Arial" w:cs="Arial"/>
+          <w:b/>
+          <w:bCs/>
+          <w:sz w:val="32"/>
+          <w:szCs w:val="32"/>
+          <w:u w:val="single"/>
+          <w:lang w:val="es-MX"/>
+        </w:rPr>
+      </w:pPr>
+    </w:p>
+    <w:p>
+      <w:pPr>
+        <w:pStyle w:val="Ttulo1"/>
+        <w:rPr>
+          <w:rFonts w:ascii="Arial" w:hAnsi="Arial" w:cs="Arial"/>
+          <w:lang w:val="es-MX"/>
+        </w:rPr>
+      </w:pPr>
+      <w:bookmarkStart w:id="0" w:name="_Toc65878437"/>
+    </w:p>
+    <w:p>
+      <w:pPr>
+        <w:rPr>
+          <w:lang w:val="es-MX"/>
+        </w:rPr>
+      </w:pPr>
+    </w:p>
+    <w:p>
+      <w:pPr>
+        <w:pStyle w:val="Ttulo1"/>
+        <w:rPr>
+          <w:rFonts w:ascii="Arial" w:hAnsi="Arial" w:cs="Arial"/>
+          <w:lang w:val="es-MX"/>
+        </w:rPr>
+      </w:pPr>
+      <w:r>
+        <w:rPr>
+          <w:rFonts w:ascii="Arial" w:hAnsi="Arial" w:cs="Arial"/>
+          <w:lang w:val="es-MX"/>
+        </w:rPr>
+        <w:lastRenderedPageBreak/>
+        <w:t>Introducción</w:t>
+      </w:r>
+      <w:r>
+        <w:rPr>
+          <w:rFonts w:ascii="Arial" w:hAnsi="Arial" w:cs="Arial"/>
+          <w:lang w:val="es-MX"/>
+        </w:rPr>
+        <w:t>.</w:t>
+      </w:r>
+      <w:bookmarkEnd w:id="0"/>
+    </w:p>
+    <w:p>
+      <w:pPr>
+        <w:spacing w:line="276" w:lineRule="auto"/>
+        <w:jc w:val="both"/>
+        <w:rPr>
+          <w:rFonts w:ascii="Arial" w:hAnsi="Arial" w:cs="Arial"/>
+          <w:sz w:val="24"/>
+          <w:szCs w:val="24"/>
+          <w:lang w:val="es-MX"/>
+        </w:rPr>
+      </w:pPr>
+      <w:r>
+        <w:rPr>
+          <w:rFonts w:ascii="Arial" w:hAnsi="Arial" w:cs="Arial"/>
+          <w:sz w:val="24"/>
+          <w:szCs w:val="24"/>
+          <w:lang w:val="es-MX"/>
+        </w:rPr>
+        <w:t>Hoy en día la tecnología es una parte de suma importancia en casi la mayoría de todos los seres humanos; ya que con el paso de los años ha ido evolucionando y adquiriendo infinidad de ventajas y widgets, convirtiéndose en una herramienta fundamental en el funcionamiento de muchas actividades cotidianas en todo el mundo; por lo que a la mayoría de los problemas o situaciones imprevistas que ocurren, se les trata de dar una solución a base del uso de tecnología.</w:t>
+      </w:r>
+    </w:p>
+    <w:p>
+      <w:pPr>
+        <w:spacing w:line="276" w:lineRule="auto"/>
+        <w:jc w:val="both"/>
+        <w:rPr>
+          <w:rFonts w:ascii="Arial" w:hAnsi="Arial" w:cs="Arial"/>
+          <w:sz w:val="24"/>
+          <w:szCs w:val="24"/>
+          <w:lang w:val="es-MX"/>
+        </w:rPr>
+      </w:pPr>
+      <w:r>
+        <w:rPr>
+          <w:rFonts w:ascii="Arial" w:hAnsi="Arial" w:cs="Arial"/>
+          <w:sz w:val="24"/>
+          <w:szCs w:val="24"/>
+          <w:lang w:val="es-MX"/>
+        </w:rPr>
+        <w:t xml:space="preserve">Las tecnologías </w:t>
+      </w:r>
+      <w:proofErr w:type="spellStart"/>
+      <w:r>
+        <w:rPr>
+          <w:rFonts w:ascii="Arial" w:hAnsi="Arial" w:cs="Arial"/>
+          <w:sz w:val="24"/>
+          <w:szCs w:val="24"/>
+          <w:lang w:val="es-MX"/>
+        </w:rPr>
+        <w:t>mas</w:t>
+      </w:r>
+      <w:proofErr w:type="spellEnd"/>
+      <w:r>
+        <w:rPr>
+          <w:rFonts w:ascii="Arial" w:hAnsi="Arial" w:cs="Arial"/>
+          <w:sz w:val="24"/>
+          <w:szCs w:val="24"/>
+          <w:lang w:val="es-MX"/>
+        </w:rPr>
+        <w:t xml:space="preserve"> utilizadas son los dispositivos móviles por su característica de fácil transporte, uso y adaptabilidad; agregándole que estos dispositivos facilitan la comunicación a distancia. Al ser de uso frecuente sus principales herramientas (las aplicaciones móviles) tienen diferentes objetivos de uso y cada una se especializa en una actividad o categoría.</w:t>
+      </w:r>
+    </w:p>
+    <w:p>
+      <w:pPr>
+        <w:spacing w:line="276" w:lineRule="auto"/>
+        <w:jc w:val="both"/>
+        <w:rPr>
+          <w:rFonts w:ascii="Arial" w:hAnsi="Arial" w:cs="Arial"/>
+          <w:sz w:val="24"/>
+          <w:szCs w:val="24"/>
+          <w:lang w:val="es-MX"/>
+        </w:rPr>
+      </w:pPr>
+      <w:r>
+        <w:rPr>
+          <w:rFonts w:ascii="Arial" w:hAnsi="Arial" w:cs="Arial"/>
+          <w:sz w:val="24"/>
+          <w:szCs w:val="24"/>
+          <w:lang w:val="es-MX"/>
+        </w:rPr>
+        <w:t>En la actualidad, gracias al distanciamiento y normas de bioseguridad se han buscado otras alternativas para la realización de algunas actividades como lo son chequeos médicos de todo tipo; y una de esas alternativas ha sido mediante el uso de apps móviles para la programación de citas o procedimientos médicos varios.</w:t>
+      </w:r>
+    </w:p>
+    <w:p>
+      <w:pPr>
+        <w:spacing w:line="276" w:lineRule="auto"/>
+        <w:rPr>
+          <w:rFonts w:ascii="Arial" w:hAnsi="Arial" w:cs="Arial"/>
+          <w:b/>
+          <w:bCs/>
+          <w:sz w:val="32"/>
+          <w:szCs w:val="32"/>
+          <w:u w:val="single"/>
+          <w:lang w:val="es-MX"/>
+        </w:rPr>
+      </w:pPr>
+    </w:p>
+    <w:p>
+      <w:pPr>
+        <w:spacing w:line="276" w:lineRule="auto"/>
+        <w:rPr>
+          <w:rFonts w:ascii="Arial" w:hAnsi="Arial" w:cs="Arial"/>
+          <w:b/>
+          <w:bCs/>
+          <w:sz w:val="32"/>
+          <w:szCs w:val="32"/>
+          <w:u w:val="single"/>
+          <w:lang w:val="es-MX"/>
+        </w:rPr>
+      </w:pPr>
+    </w:p>
+    <w:p>
+      <w:pPr>
+        <w:spacing w:line="276" w:lineRule="auto"/>
+        <w:rPr>
+          <w:rFonts w:ascii="Arial" w:hAnsi="Arial" w:cs="Arial"/>
+          <w:b/>
+          <w:bCs/>
+          <w:sz w:val="32"/>
+          <w:szCs w:val="32"/>
+          <w:u w:val="single"/>
+          <w:lang w:val="es-MX"/>
+        </w:rPr>
+      </w:pPr>
+    </w:p>
+    <w:p>
+      <w:pPr>
+        <w:spacing w:line="276" w:lineRule="auto"/>
+        <w:rPr>
+          <w:rFonts w:ascii="Arial" w:hAnsi="Arial" w:cs="Arial"/>
+          <w:b/>
+          <w:bCs/>
+          <w:sz w:val="32"/>
+          <w:szCs w:val="32"/>
+          <w:u w:val="single"/>
+          <w:lang w:val="es-MX"/>
+        </w:rPr>
+      </w:pPr>
+    </w:p>
+    <w:p>
+      <w:pPr>
+        <w:spacing w:line="276" w:lineRule="auto"/>
+        <w:rPr>
+          <w:rFonts w:ascii="Arial" w:hAnsi="Arial" w:cs="Arial"/>
+          <w:b/>
+          <w:bCs/>
+          <w:sz w:val="32"/>
+          <w:szCs w:val="32"/>
+          <w:u w:val="single"/>
+          <w:lang w:val="es-MX"/>
+        </w:rPr>
+      </w:pPr>
+    </w:p>
+    <w:p>
+      <w:pPr>
+        <w:spacing w:line="276" w:lineRule="auto"/>
+        <w:rPr>
+          <w:rFonts w:ascii="Arial" w:hAnsi="Arial" w:cs="Arial"/>
+          <w:b/>
+          <w:bCs/>
+          <w:sz w:val="32"/>
+          <w:szCs w:val="32"/>
+          <w:u w:val="single"/>
+          <w:lang w:val="es-MX"/>
+        </w:rPr>
+      </w:pPr>
+    </w:p>
+    <w:p>
+      <w:pPr>
+        <w:spacing w:line="276" w:lineRule="auto"/>
+        <w:rPr>
+          <w:rFonts w:ascii="Arial" w:hAnsi="Arial" w:cs="Arial"/>
+          <w:b/>
+          <w:bCs/>
+          <w:sz w:val="32"/>
+          <w:szCs w:val="32"/>
+          <w:u w:val="single"/>
+          <w:lang w:val="es-MX"/>
+        </w:rPr>
+      </w:pPr>
+    </w:p>
+    <w:p>
+      <w:pPr>
+        <w:spacing w:line="276" w:lineRule="auto"/>
+        <w:rPr>
+          <w:rFonts w:ascii="Arial" w:hAnsi="Arial" w:cs="Arial"/>
+          <w:b/>
+          <w:bCs/>
+          <w:sz w:val="32"/>
+          <w:szCs w:val="32"/>
+          <w:u w:val="single"/>
+          <w:lang w:val="es-MX"/>
+        </w:rPr>
+      </w:pPr>
+    </w:p>
+    <w:p>
+      <w:pPr>
+        <w:spacing w:line="276" w:lineRule="auto"/>
+        <w:rPr>
+          <w:rFonts w:ascii="Arial" w:hAnsi="Arial" w:cs="Arial"/>
+          <w:b/>
+          <w:bCs/>
+          <w:sz w:val="32"/>
+          <w:szCs w:val="32"/>
+          <w:u w:val="single"/>
+          <w:lang w:val="es-MX"/>
+        </w:rPr>
+      </w:pPr>
+    </w:p>
+    <w:p>
+      <w:pPr>
+        <w:spacing w:line="276" w:lineRule="auto"/>
+        <w:rPr>
+          <w:rFonts w:ascii="Arial" w:hAnsi="Arial" w:cs="Arial"/>
+          <w:b/>
+          <w:bCs/>
+          <w:sz w:val="32"/>
+          <w:szCs w:val="32"/>
+          <w:u w:val="single"/>
+          <w:lang w:val="es-MX"/>
+        </w:rPr>
+      </w:pPr>
+    </w:p>
+    <w:p>
+      <w:pPr>
+        <w:spacing w:line="276" w:lineRule="auto"/>
+        <w:rPr>
+          <w:rFonts w:ascii="Arial" w:hAnsi="Arial" w:cs="Arial"/>
+          <w:b/>
+          <w:bCs/>
+          <w:sz w:val="32"/>
+          <w:szCs w:val="32"/>
+          <w:u w:val="single"/>
+          <w:lang w:val="es-MX"/>
+        </w:rPr>
+      </w:pPr>
+    </w:p>
+    <w:p>
+      <w:pPr>
+        <w:spacing w:line="276" w:lineRule="auto"/>
+        <w:rPr>
+          <w:rFonts w:ascii="Arial" w:hAnsi="Arial" w:cs="Arial"/>
+          <w:b/>
+          <w:bCs/>
+          <w:sz w:val="32"/>
+          <w:szCs w:val="32"/>
+          <w:u w:val="single"/>
+          <w:lang w:val="es-MX"/>
+        </w:rPr>
+      </w:pPr>
+    </w:p>
+    <w:p>
+      <w:pPr>
+        <w:pStyle w:val="Ttulo1"/>
+        <w:rPr>
+          <w:rFonts w:ascii="Arial" w:hAnsi="Arial" w:cs="Arial"/>
+          <w:lang w:val="es-MX"/>
+        </w:rPr>
+      </w:pPr>
+      <w:bookmarkStart w:id="1" w:name="_Toc65878438"/>
+      <w:r>
+        <w:rPr>
+          <w:rFonts w:ascii="Arial" w:hAnsi="Arial" w:cs="Arial"/>
+          <w:lang w:val="es-MX"/>
+        </w:rPr>
         <w:lastRenderedPageBreak/>
         <w:t>Objetivos.</w:t>
       </w:r>
+      <w:bookmarkEnd w:id="1"/>
     </w:p>
     <w:p>
       <w:pPr>
@@ -740,31 +1963,22 @@
     </w:p>
     <w:p>
       <w:pPr>
-        <w:spacing w:line="276" w:lineRule="auto"/>
-        <w:jc w:val="both"/>
-        <w:rPr>
-          <w:rFonts w:ascii="Arial" w:hAnsi="Arial" w:cs="Arial"/>
-          <w:b/>
-          <w:bCs/>
-          <w:sz w:val="28"/>
-          <w:szCs w:val="28"/>
-          <w:u w:val="single"/>
-          <w:lang w:val="es-MX"/>
-        </w:rPr>
-      </w:pPr>
-      <w:r>
-        <w:rPr>
-          <w:rFonts w:ascii="Arial" w:hAnsi="Arial" w:cs="Arial"/>
-          <w:b/>
-          <w:bCs/>
-          <w:sz w:val="28"/>
-          <w:szCs w:val="28"/>
-          <w:u w:val="single"/>
+        <w:pStyle w:val="Ttulo1"/>
+        <w:rPr>
+          <w:rFonts w:ascii="Arial" w:hAnsi="Arial" w:cs="Arial"/>
+          <w:lang w:val="es-MX"/>
+        </w:rPr>
+      </w:pPr>
+      <w:bookmarkStart w:id="2" w:name="_Toc65878439"/>
+      <w:r>
+        <w:rPr>
+          <w:rFonts w:ascii="Arial" w:hAnsi="Arial" w:cs="Arial"/>
           <w:lang w:val="es-MX"/>
         </w:rPr>
         <w:lastRenderedPageBreak/>
         <w:t>Lógica del proyecto:</w:t>
       </w:r>
+      <w:bookmarkEnd w:id="2"/>
     </w:p>
     <w:p>
       <w:pPr>
@@ -869,7 +2083,7 @@
           <w:noProof/>
         </w:rPr>
         <w:drawing>
-          <wp:inline distT="0" distB="0" distL="0" distR="0" wp14:anchorId="093E2B72" wp14:editId="31157AC6">
+          <wp:inline distT="0" distB="0" distL="0" distR="0" wp14:anchorId="04E45C7F" wp14:editId="47BD29B6">
             <wp:extent cx="2477135" cy="1849755"/>
             <wp:effectExtent l="0" t="0" r="0" b="0"/>
             <wp:docPr id="1" name="Imagen 1"/>
@@ -1006,6 +2220,15 @@
           <w:szCs w:val="24"/>
         </w:rPr>
       </w:pPr>
+      <w:r>
+        <w:rPr>
+          <w:rFonts w:ascii="Arial" w:hAnsi="Arial" w:cs="Arial"/>
+          <w:sz w:val="24"/>
+          <w:szCs w:val="24"/>
+        </w:rPr>
+        <w:t>Nuestra app estaría orientada al propósito anteriormente descrito sobre las citas dentales, y seria desarrollada nativamente para el sistema operativo de Android.</w:t>
+      </w:r>
+      <w:bookmarkStart w:id="3" w:name="_Toc65878440"/>
     </w:p>
     <w:p>
       <w:pPr>
@@ -1017,51 +2240,1684 @@
           <w:szCs w:val="24"/>
         </w:rPr>
       </w:pPr>
-      <w:r>
-        <w:rPr>
-          <w:rFonts w:ascii="Arial" w:hAnsi="Arial" w:cs="Arial"/>
-          <w:sz w:val="24"/>
-          <w:szCs w:val="24"/>
-        </w:rPr>
-        <w:t>Nuestra app estaría orientada al propósito anteriormente descrito sobre las citas dentales, y seria desarrollada nativamente para el sistema operativo de Android.</w:t>
-      </w:r>
-    </w:p>
-    <w:p>
-      <w:pPr>
-        <w:spacing w:line="276" w:lineRule="auto"/>
+    </w:p>
+    <w:p>
+      <w:pPr>
+        <w:pStyle w:val="Ttulo1"/>
+        <w:rPr>
+          <w:rFonts w:ascii="Arial" w:hAnsi="Arial" w:cs="Arial"/>
+        </w:rPr>
+      </w:pPr>
+      <w:r>
+        <w:rPr>
+          <w:rFonts w:ascii="Arial" w:hAnsi="Arial" w:cs="Arial"/>
+        </w:rPr>
+        <w:lastRenderedPageBreak/>
+        <w:t>Diseños UX/UI</w:t>
+      </w:r>
+      <w:r>
+        <w:rPr>
+          <w:rFonts w:ascii="Arial" w:hAnsi="Arial" w:cs="Arial"/>
+        </w:rPr>
+        <w:t>:</w:t>
+      </w:r>
+      <w:bookmarkEnd w:id="3"/>
+    </w:p>
+    <w:p/>
+    <w:p>
+      <w:pPr>
         <w:jc w:val="both"/>
         <w:rPr>
           <w:rFonts w:ascii="Arial" w:hAnsi="Arial" w:cs="Arial"/>
-          <w:b/>
-          <w:bCs/>
-          <w:sz w:val="24"/>
-          <w:szCs w:val="24"/>
-          <w:u w:val="single"/>
-        </w:rPr>
-      </w:pPr>
-      <w:r>
-        <w:rPr>
-          <w:rFonts w:ascii="Arial" w:hAnsi="Arial" w:cs="Arial"/>
-          <w:b/>
-          <w:bCs/>
-          <w:sz w:val="28"/>
-          <w:szCs w:val="28"/>
-          <w:u w:val="single"/>
+          <w:sz w:val="24"/>
+          <w:szCs w:val="24"/>
+        </w:rPr>
+      </w:pPr>
+      <w:r>
+        <w:rPr>
+          <w:rFonts w:ascii="Arial" w:hAnsi="Arial" w:cs="Arial"/>
+          <w:sz w:val="24"/>
+          <w:szCs w:val="24"/>
+        </w:rPr>
+        <w:t>Para el proceso de creación de la app es de suma importancia tener algunos elementos visuales ya definidos o con una estructura para el diseño, por lo que se crearon tanto el logo de la aplicación como los mockups de las diferentes pantallas o vistas de la app. Con esto ya hay una base para comenzar el diseño de la interfaz de la aplicación y su posterior funcionamiento.</w:t>
+      </w:r>
+    </w:p>
+    <w:tbl>
+      <w:tblPr>
+        <w:tblStyle w:val="Tablaconcuadrcula"/>
+        <w:tblW w:w="0" w:type="auto"/>
+        <w:tblLook w:val="04A0" w:firstRow="1" w:lastRow="0" w:firstColumn="1" w:lastColumn="0" w:noHBand="0" w:noVBand="1"/>
+      </w:tblPr>
+      <w:tblGrid>
+        <w:gridCol w:w="3114"/>
+        <w:gridCol w:w="5714"/>
+      </w:tblGrid>
+      <w:tr>
+        <w:trPr>
+          <w:trHeight w:val="2305"/>
+        </w:trPr>
+        <w:tc>
+          <w:tcPr>
+            <w:tcW w:w="3114" w:type="dxa"/>
+          </w:tcPr>
+          <w:p>
+            <w:pPr>
+              <w:jc w:val="center"/>
+            </w:pPr>
+          </w:p>
+          <w:p>
+            <w:pPr>
+              <w:jc w:val="center"/>
+            </w:pPr>
+          </w:p>
+          <w:p>
+            <w:pPr>
+              <w:jc w:val="center"/>
+            </w:pPr>
+          </w:p>
+          <w:p>
+            <w:pPr>
+              <w:jc w:val="center"/>
+              <w:rPr>
+                <w:rFonts w:ascii="Arial" w:hAnsi="Arial" w:cs="Arial"/>
+              </w:rPr>
+            </w:pPr>
+            <w:r>
+              <w:rPr>
+                <w:rFonts w:ascii="Arial" w:hAnsi="Arial" w:cs="Arial"/>
+                <w:sz w:val="32"/>
+                <w:szCs w:val="32"/>
+              </w:rPr>
+              <w:t xml:space="preserve">Logo </w:t>
+            </w:r>
+          </w:p>
+        </w:tc>
+        <w:tc>
+          <w:tcPr>
+            <w:tcW w:w="5714" w:type="dxa"/>
+          </w:tcPr>
+          <w:p>
+            <w:pPr>
+              <w:spacing w:before="240"/>
+              <w:jc w:val="center"/>
+            </w:pPr>
+            <w:r>
+              <w:rPr>
+                <w:noProof/>
+              </w:rPr>
+              <w:drawing>
+                <wp:inline distT="0" distB="0" distL="0" distR="0" wp14:anchorId="3EF60016" wp14:editId="7E6E2514">
+                  <wp:extent cx="3145274" cy="1201479"/>
+                  <wp:effectExtent l="0" t="0" r="0" b="0"/>
+                  <wp:docPr id="4" name="Imagen 4"/>
+                  <wp:cNvGraphicFramePr>
+                    <a:graphicFrameLocks xmlns:a="http://schemas.openxmlformats.org/drawingml/2006/main" noChangeAspect="1"/>
+                  </wp:cNvGraphicFramePr>
+                  <a:graphic xmlns:a="http://schemas.openxmlformats.org/drawingml/2006/main">
+                    <a:graphicData uri="http://schemas.openxmlformats.org/drawingml/2006/picture">
+                      <pic:pic xmlns:pic="http://schemas.openxmlformats.org/drawingml/2006/picture">
+                        <pic:nvPicPr>
+                          <pic:cNvPr id="4" name="Imagen 4"/>
+                          <pic:cNvPicPr/>
+                        </pic:nvPicPr>
+                        <pic:blipFill>
+                          <a:blip r:embed="rId7">
+                            <a:extLst>
+                              <a:ext uri="{28A0092B-C50C-407E-A947-70E740481C1C}">
+                                <a14:useLocalDpi xmlns:a14="http://schemas.microsoft.com/office/drawing/2010/main" val="0"/>
+                              </a:ext>
+                            </a:extLst>
+                          </a:blip>
+                          <a:stretch>
+                            <a:fillRect/>
+                          </a:stretch>
+                        </pic:blipFill>
+                        <pic:spPr>
+                          <a:xfrm>
+                            <a:off x="0" y="0"/>
+                            <a:ext cx="3165278" cy="1209120"/>
+                          </a:xfrm>
+                          <a:prstGeom prst="rect">
+                            <a:avLst/>
+                          </a:prstGeom>
+                          <a:blipFill>
+                            <a:blip r:embed="rId8"/>
+                            <a:tile tx="0" ty="0" sx="100000" sy="100000" flip="none" algn="tl"/>
+                          </a:blipFill>
+                        </pic:spPr>
+                      </pic:pic>
+                    </a:graphicData>
+                  </a:graphic>
+                </wp:inline>
+              </w:drawing>
+            </w:r>
+          </w:p>
+        </w:tc>
+      </w:tr>
+    </w:tbl>
+    <w:p/>
+    <w:tbl>
+      <w:tblPr>
+        <w:tblStyle w:val="Tablaconcuadrcula"/>
+        <w:tblW w:w="0" w:type="auto"/>
+        <w:tblLook w:val="04A0" w:firstRow="1" w:lastRow="0" w:firstColumn="1" w:lastColumn="0" w:noHBand="0" w:noVBand="1"/>
+      </w:tblPr>
+      <w:tblGrid>
+        <w:gridCol w:w="2207"/>
+        <w:gridCol w:w="2207"/>
+        <w:gridCol w:w="2207"/>
+        <w:gridCol w:w="2207"/>
+      </w:tblGrid>
+      <w:tr>
+        <w:trPr>
+          <w:trHeight w:val="672"/>
+        </w:trPr>
+        <w:tc>
+          <w:tcPr>
+            <w:tcW w:w="8828" w:type="dxa"/>
+            <w:gridSpan w:val="4"/>
+          </w:tcPr>
+          <w:p>
+            <w:pPr>
+              <w:spacing w:before="240"/>
+              <w:jc w:val="center"/>
+              <w:rPr>
+                <w:rFonts w:ascii="Arial" w:hAnsi="Arial" w:cs="Arial"/>
+              </w:rPr>
+            </w:pPr>
+            <w:r>
+              <w:rPr>
+                <w:rFonts w:ascii="Arial" w:hAnsi="Arial" w:cs="Arial"/>
+                <w:sz w:val="36"/>
+                <w:szCs w:val="36"/>
+              </w:rPr>
+              <w:t>Mockups</w:t>
+            </w:r>
+          </w:p>
+        </w:tc>
+      </w:tr>
+      <w:tr>
+        <w:trPr>
+          <w:trHeight w:val="2679"/>
+        </w:trPr>
+        <w:tc>
+          <w:tcPr>
+            <w:tcW w:w="2207" w:type="dxa"/>
+          </w:tcPr>
+          <w:p>
+            <w:pPr>
+              <w:jc w:val="center"/>
+              <w:rPr>
+                <w:sz w:val="28"/>
+                <w:szCs w:val="28"/>
+              </w:rPr>
+            </w:pPr>
+          </w:p>
+          <w:p>
+            <w:pPr>
+              <w:rPr>
+                <w:sz w:val="28"/>
+                <w:szCs w:val="28"/>
+              </w:rPr>
+            </w:pPr>
+          </w:p>
+          <w:p>
+            <w:pPr>
+              <w:jc w:val="center"/>
+              <w:rPr>
+                <w:sz w:val="28"/>
+                <w:szCs w:val="28"/>
+              </w:rPr>
+            </w:pPr>
+            <w:r>
+              <w:rPr>
+                <w:sz w:val="28"/>
+                <w:szCs w:val="28"/>
+              </w:rPr>
+              <w:t>Mockup</w:t>
+            </w:r>
+            <w:r>
+              <w:rPr>
+                <w:sz w:val="28"/>
+                <w:szCs w:val="28"/>
+              </w:rPr>
+              <w:t xml:space="preserve"> 01</w:t>
+            </w:r>
+          </w:p>
+          <w:p>
+            <w:pPr>
+              <w:jc w:val="center"/>
+              <w:rPr>
+                <w:rFonts w:ascii="Arial" w:hAnsi="Arial" w:cs="Arial"/>
+              </w:rPr>
+            </w:pPr>
+            <w:r>
+              <w:rPr>
+                <w:sz w:val="28"/>
+                <w:szCs w:val="28"/>
+              </w:rPr>
+              <w:t>Pantalla de carga.</w:t>
+            </w:r>
+          </w:p>
+        </w:tc>
+        <w:tc>
+          <w:tcPr>
+            <w:tcW w:w="2207" w:type="dxa"/>
+          </w:tcPr>
+          <w:p>
+            <w:pPr>
+              <w:jc w:val="center"/>
+              <w:rPr>
+                <w:rFonts w:ascii="Arial" w:hAnsi="Arial" w:cs="Arial"/>
+              </w:rPr>
+            </w:pPr>
+            <w:r>
+              <w:rPr>
+                <w:noProof/>
+              </w:rPr>
+              <w:drawing>
+                <wp:inline distT="0" distB="0" distL="0" distR="0" wp14:anchorId="62916F58" wp14:editId="00695F36">
+                  <wp:extent cx="834752" cy="1677894"/>
+                  <wp:effectExtent l="0" t="0" r="3810" b="0"/>
+                  <wp:docPr id="6" name="Imagen 6"/>
+                  <wp:cNvGraphicFramePr>
+                    <a:graphicFrameLocks xmlns:a="http://schemas.openxmlformats.org/drawingml/2006/main" noChangeAspect="1"/>
+                  </wp:cNvGraphicFramePr>
+                  <a:graphic xmlns:a="http://schemas.openxmlformats.org/drawingml/2006/main">
+                    <a:graphicData uri="http://schemas.openxmlformats.org/drawingml/2006/picture">
+                      <pic:pic xmlns:pic="http://schemas.openxmlformats.org/drawingml/2006/picture">
+                        <pic:nvPicPr>
+                          <pic:cNvPr id="6" name="Imagen 6"/>
+                          <pic:cNvPicPr/>
+                        </pic:nvPicPr>
+                        <pic:blipFill>
+                          <a:blip r:embed="rId9" cstate="print">
+                            <a:extLst>
+                              <a:ext uri="{28A0092B-C50C-407E-A947-70E740481C1C}">
+                                <a14:useLocalDpi xmlns:a14="http://schemas.microsoft.com/office/drawing/2010/main" val="0"/>
+                              </a:ext>
+                            </a:extLst>
+                          </a:blip>
+                          <a:stretch>
+                            <a:fillRect/>
+                          </a:stretch>
+                        </pic:blipFill>
+                        <pic:spPr>
+                          <a:xfrm>
+                            <a:off x="0" y="0"/>
+                            <a:ext cx="834752" cy="1677894"/>
+                          </a:xfrm>
+                          <a:prstGeom prst="rect">
+                            <a:avLst/>
+                          </a:prstGeom>
+                        </pic:spPr>
+                      </pic:pic>
+                    </a:graphicData>
+                  </a:graphic>
+                </wp:inline>
+              </w:drawing>
+            </w:r>
+          </w:p>
+        </w:tc>
+        <w:tc>
+          <w:tcPr>
+            <w:tcW w:w="2207" w:type="dxa"/>
+          </w:tcPr>
+          <w:p>
+            <w:pPr>
+              <w:jc w:val="center"/>
+              <w:rPr>
+                <w:sz w:val="28"/>
+                <w:szCs w:val="28"/>
+              </w:rPr>
+            </w:pPr>
+          </w:p>
+          <w:p>
+            <w:pPr>
+              <w:rPr>
+                <w:sz w:val="28"/>
+                <w:szCs w:val="28"/>
+              </w:rPr>
+            </w:pPr>
+          </w:p>
+          <w:p>
+            <w:pPr>
+              <w:jc w:val="center"/>
+              <w:rPr>
+                <w:sz w:val="28"/>
+                <w:szCs w:val="28"/>
+              </w:rPr>
+            </w:pPr>
+            <w:r>
+              <w:rPr>
+                <w:sz w:val="28"/>
+                <w:szCs w:val="28"/>
+              </w:rPr>
+              <w:t>Mockup</w:t>
+            </w:r>
+            <w:r>
+              <w:rPr>
+                <w:sz w:val="28"/>
+                <w:szCs w:val="28"/>
+              </w:rPr>
+              <w:t xml:space="preserve"> 02</w:t>
+            </w:r>
+          </w:p>
+          <w:p>
+            <w:pPr>
+              <w:jc w:val="center"/>
+              <w:rPr>
+                <w:rFonts w:ascii="Arial" w:hAnsi="Arial" w:cs="Arial"/>
+              </w:rPr>
+            </w:pPr>
+            <w:r>
+              <w:rPr>
+                <w:sz w:val="28"/>
+                <w:szCs w:val="28"/>
+              </w:rPr>
+              <w:t xml:space="preserve">Pantalla de </w:t>
+            </w:r>
+            <w:r>
+              <w:rPr>
+                <w:sz w:val="28"/>
+                <w:szCs w:val="28"/>
+              </w:rPr>
+              <w:t>‘Servicios’</w:t>
+            </w:r>
+            <w:r>
+              <w:rPr>
+                <w:sz w:val="28"/>
+                <w:szCs w:val="28"/>
+              </w:rPr>
+              <w:t>.</w:t>
+            </w:r>
+          </w:p>
+        </w:tc>
+        <w:tc>
+          <w:tcPr>
+            <w:tcW w:w="2207" w:type="dxa"/>
+          </w:tcPr>
+          <w:p>
+            <w:pPr>
+              <w:jc w:val="center"/>
+              <w:rPr>
+                <w:rFonts w:ascii="Arial" w:hAnsi="Arial" w:cs="Arial"/>
+              </w:rPr>
+            </w:pPr>
+            <w:r>
+              <w:rPr>
+                <w:noProof/>
+              </w:rPr>
+              <w:drawing>
+                <wp:inline distT="0" distB="0" distL="0" distR="0" wp14:anchorId="65763EBB" wp14:editId="04517AE8">
+                  <wp:extent cx="834753" cy="1671582"/>
+                  <wp:effectExtent l="0" t="0" r="3810" b="5080"/>
+                  <wp:docPr id="19" name="Imagen 19"/>
+                  <wp:cNvGraphicFramePr>
+                    <a:graphicFrameLocks xmlns:a="http://schemas.openxmlformats.org/drawingml/2006/main" noChangeAspect="1"/>
+                  </wp:cNvGraphicFramePr>
+                  <a:graphic xmlns:a="http://schemas.openxmlformats.org/drawingml/2006/main">
+                    <a:graphicData uri="http://schemas.openxmlformats.org/drawingml/2006/picture">
+                      <pic:pic xmlns:pic="http://schemas.openxmlformats.org/drawingml/2006/picture">
+                        <pic:nvPicPr>
+                          <pic:cNvPr id="19" name="Imagen 19"/>
+                          <pic:cNvPicPr/>
+                        </pic:nvPicPr>
+                        <pic:blipFill>
+                          <a:blip r:embed="rId10" cstate="print">
+                            <a:extLst>
+                              <a:ext uri="{28A0092B-C50C-407E-A947-70E740481C1C}">
+                                <a14:useLocalDpi xmlns:a14="http://schemas.microsoft.com/office/drawing/2010/main" val="0"/>
+                              </a:ext>
+                            </a:extLst>
+                          </a:blip>
+                          <a:stretch>
+                            <a:fillRect/>
+                          </a:stretch>
+                        </pic:blipFill>
+                        <pic:spPr>
+                          <a:xfrm>
+                            <a:off x="0" y="0"/>
+                            <a:ext cx="834753" cy="1671582"/>
+                          </a:xfrm>
+                          <a:prstGeom prst="rect">
+                            <a:avLst/>
+                          </a:prstGeom>
+                        </pic:spPr>
+                      </pic:pic>
+                    </a:graphicData>
+                  </a:graphic>
+                </wp:inline>
+              </w:drawing>
+            </w:r>
+          </w:p>
+        </w:tc>
+      </w:tr>
+      <w:tr>
+        <w:tc>
+          <w:tcPr>
+            <w:tcW w:w="2207" w:type="dxa"/>
+          </w:tcPr>
+          <w:p>
+            <w:pPr>
+              <w:jc w:val="center"/>
+              <w:rPr>
+                <w:sz w:val="28"/>
+                <w:szCs w:val="28"/>
+              </w:rPr>
+            </w:pPr>
+          </w:p>
+          <w:p>
+            <w:pPr>
+              <w:rPr>
+                <w:sz w:val="28"/>
+                <w:szCs w:val="28"/>
+              </w:rPr>
+            </w:pPr>
+          </w:p>
+          <w:p>
+            <w:pPr>
+              <w:jc w:val="center"/>
+              <w:rPr>
+                <w:sz w:val="28"/>
+                <w:szCs w:val="28"/>
+              </w:rPr>
+            </w:pPr>
+            <w:r>
+              <w:rPr>
+                <w:sz w:val="28"/>
+                <w:szCs w:val="28"/>
+              </w:rPr>
+              <w:t>Mockup</w:t>
+            </w:r>
+            <w:r>
+              <w:rPr>
+                <w:sz w:val="28"/>
+                <w:szCs w:val="28"/>
+              </w:rPr>
+              <w:t xml:space="preserve"> 03</w:t>
+            </w:r>
+          </w:p>
+          <w:p>
+            <w:pPr>
+              <w:jc w:val="center"/>
+              <w:rPr>
+                <w:rFonts w:ascii="Arial" w:hAnsi="Arial" w:cs="Arial"/>
+              </w:rPr>
+            </w:pPr>
+            <w:r>
+              <w:rPr>
+                <w:sz w:val="28"/>
+                <w:szCs w:val="28"/>
+              </w:rPr>
+              <w:t xml:space="preserve">Pantalla de </w:t>
+            </w:r>
+            <w:r>
+              <w:rPr>
+                <w:sz w:val="28"/>
+                <w:szCs w:val="28"/>
+              </w:rPr>
+              <w:t>‘Menú’</w:t>
+            </w:r>
+            <w:r>
+              <w:rPr>
+                <w:sz w:val="28"/>
+                <w:szCs w:val="28"/>
+              </w:rPr>
+              <w:t>.</w:t>
+            </w:r>
+          </w:p>
+        </w:tc>
+        <w:tc>
+          <w:tcPr>
+            <w:tcW w:w="2207" w:type="dxa"/>
+          </w:tcPr>
+          <w:p>
+            <w:pPr>
+              <w:jc w:val="center"/>
+              <w:rPr>
+                <w:rFonts w:ascii="Arial" w:hAnsi="Arial" w:cs="Arial"/>
+              </w:rPr>
+            </w:pPr>
+            <w:r>
+              <w:rPr>
+                <w:noProof/>
+              </w:rPr>
+              <w:drawing>
+                <wp:inline distT="0" distB="0" distL="0" distR="0" wp14:anchorId="44E4D885" wp14:editId="1A532FAD">
+                  <wp:extent cx="819461" cy="1626782"/>
+                  <wp:effectExtent l="0" t="0" r="0" b="0"/>
+                  <wp:docPr id="11" name="Imagen 11"/>
+                  <wp:cNvGraphicFramePr>
+                    <a:graphicFrameLocks xmlns:a="http://schemas.openxmlformats.org/drawingml/2006/main" noChangeAspect="1"/>
+                  </wp:cNvGraphicFramePr>
+                  <a:graphic xmlns:a="http://schemas.openxmlformats.org/drawingml/2006/main">
+                    <a:graphicData uri="http://schemas.openxmlformats.org/drawingml/2006/picture">
+                      <pic:pic xmlns:pic="http://schemas.openxmlformats.org/drawingml/2006/picture">
+                        <pic:nvPicPr>
+                          <pic:cNvPr id="11" name="Imagen 11"/>
+                          <pic:cNvPicPr/>
+                        </pic:nvPicPr>
+                        <pic:blipFill>
+                          <a:blip r:embed="rId11" cstate="print">
+                            <a:extLst>
+                              <a:ext uri="{28A0092B-C50C-407E-A947-70E740481C1C}">
+                                <a14:useLocalDpi xmlns:a14="http://schemas.microsoft.com/office/drawing/2010/main" val="0"/>
+                              </a:ext>
+                            </a:extLst>
+                          </a:blip>
+                          <a:stretch>
+                            <a:fillRect/>
+                          </a:stretch>
+                        </pic:blipFill>
+                        <pic:spPr>
+                          <a:xfrm>
+                            <a:off x="0" y="0"/>
+                            <a:ext cx="820994" cy="1629824"/>
+                          </a:xfrm>
+                          <a:prstGeom prst="rect">
+                            <a:avLst/>
+                          </a:prstGeom>
+                        </pic:spPr>
+                      </pic:pic>
+                    </a:graphicData>
+                  </a:graphic>
+                </wp:inline>
+              </w:drawing>
+            </w:r>
+          </w:p>
+        </w:tc>
+        <w:tc>
+          <w:tcPr>
+            <w:tcW w:w="2207" w:type="dxa"/>
+          </w:tcPr>
+          <w:p>
+            <w:pPr>
+              <w:jc w:val="center"/>
+              <w:rPr>
+                <w:sz w:val="28"/>
+                <w:szCs w:val="28"/>
+              </w:rPr>
+            </w:pPr>
+          </w:p>
+          <w:p>
+            <w:pPr>
+              <w:rPr>
+                <w:sz w:val="28"/>
+                <w:szCs w:val="28"/>
+              </w:rPr>
+            </w:pPr>
+          </w:p>
+          <w:p>
+            <w:pPr>
+              <w:jc w:val="center"/>
+              <w:rPr>
+                <w:sz w:val="28"/>
+                <w:szCs w:val="28"/>
+              </w:rPr>
+            </w:pPr>
+            <w:r>
+              <w:rPr>
+                <w:sz w:val="28"/>
+                <w:szCs w:val="28"/>
+              </w:rPr>
+              <w:t>Mockup</w:t>
+            </w:r>
+            <w:r>
+              <w:rPr>
+                <w:sz w:val="28"/>
+                <w:szCs w:val="28"/>
+              </w:rPr>
+              <w:t xml:space="preserve"> 04</w:t>
+            </w:r>
+          </w:p>
+          <w:p>
+            <w:pPr>
+              <w:jc w:val="center"/>
+              <w:rPr>
+                <w:rFonts w:ascii="Arial" w:hAnsi="Arial" w:cs="Arial"/>
+              </w:rPr>
+            </w:pPr>
+            <w:r>
+              <w:rPr>
+                <w:sz w:val="28"/>
+                <w:szCs w:val="28"/>
+              </w:rPr>
+              <w:t xml:space="preserve">Pantalla de </w:t>
+            </w:r>
+            <w:r>
+              <w:rPr>
+                <w:sz w:val="28"/>
+                <w:szCs w:val="28"/>
+              </w:rPr>
+              <w:t>‘Agendar cita’</w:t>
+            </w:r>
+            <w:r>
+              <w:rPr>
+                <w:sz w:val="28"/>
+                <w:szCs w:val="28"/>
+              </w:rPr>
+              <w:t>.</w:t>
+            </w:r>
+          </w:p>
+        </w:tc>
+        <w:tc>
+          <w:tcPr>
+            <w:tcW w:w="2207" w:type="dxa"/>
+          </w:tcPr>
+          <w:p>
+            <w:pPr>
+              <w:jc w:val="center"/>
+              <w:rPr>
+                <w:rFonts w:ascii="Arial" w:hAnsi="Arial" w:cs="Arial"/>
+              </w:rPr>
+            </w:pPr>
+            <w:r>
+              <w:rPr>
+                <w:noProof/>
+              </w:rPr>
+              <w:drawing>
+                <wp:inline distT="0" distB="0" distL="0" distR="0" wp14:anchorId="0458ACA9" wp14:editId="58E47455">
+                  <wp:extent cx="834753" cy="1653138"/>
+                  <wp:effectExtent l="0" t="0" r="3810" b="4445"/>
+                  <wp:docPr id="18" name="Imagen 18"/>
+                  <wp:cNvGraphicFramePr>
+                    <a:graphicFrameLocks xmlns:a="http://schemas.openxmlformats.org/drawingml/2006/main" noChangeAspect="1"/>
+                  </wp:cNvGraphicFramePr>
+                  <a:graphic xmlns:a="http://schemas.openxmlformats.org/drawingml/2006/main">
+                    <a:graphicData uri="http://schemas.openxmlformats.org/drawingml/2006/picture">
+                      <pic:pic xmlns:pic="http://schemas.openxmlformats.org/drawingml/2006/picture">
+                        <pic:nvPicPr>
+                          <pic:cNvPr id="18" name="Imagen 18"/>
+                          <pic:cNvPicPr/>
+                        </pic:nvPicPr>
+                        <pic:blipFill>
+                          <a:blip r:embed="rId12" cstate="print">
+                            <a:extLst>
+                              <a:ext uri="{28A0092B-C50C-407E-A947-70E740481C1C}">
+                                <a14:useLocalDpi xmlns:a14="http://schemas.microsoft.com/office/drawing/2010/main" val="0"/>
+                              </a:ext>
+                            </a:extLst>
+                          </a:blip>
+                          <a:stretch>
+                            <a:fillRect/>
+                          </a:stretch>
+                        </pic:blipFill>
+                        <pic:spPr>
+                          <a:xfrm>
+                            <a:off x="0" y="0"/>
+                            <a:ext cx="834753" cy="1653138"/>
+                          </a:xfrm>
+                          <a:prstGeom prst="rect">
+                            <a:avLst/>
+                          </a:prstGeom>
+                        </pic:spPr>
+                      </pic:pic>
+                    </a:graphicData>
+                  </a:graphic>
+                </wp:inline>
+              </w:drawing>
+            </w:r>
+          </w:p>
+        </w:tc>
+      </w:tr>
+      <w:tr>
+        <w:tc>
+          <w:tcPr>
+            <w:tcW w:w="2207" w:type="dxa"/>
+          </w:tcPr>
+          <w:p>
+            <w:pPr>
+              <w:jc w:val="center"/>
+              <w:rPr>
+                <w:sz w:val="28"/>
+                <w:szCs w:val="28"/>
+              </w:rPr>
+            </w:pPr>
+          </w:p>
+          <w:p>
+            <w:pPr>
+              <w:rPr>
+                <w:sz w:val="28"/>
+                <w:szCs w:val="28"/>
+              </w:rPr>
+            </w:pPr>
+          </w:p>
+          <w:p>
+            <w:pPr>
+              <w:jc w:val="center"/>
+              <w:rPr>
+                <w:sz w:val="28"/>
+                <w:szCs w:val="28"/>
+              </w:rPr>
+            </w:pPr>
+            <w:r>
+              <w:rPr>
+                <w:sz w:val="28"/>
+                <w:szCs w:val="28"/>
+              </w:rPr>
+              <w:t>Mockup</w:t>
+            </w:r>
+            <w:r>
+              <w:rPr>
+                <w:sz w:val="28"/>
+                <w:szCs w:val="28"/>
+              </w:rPr>
+              <w:t xml:space="preserve"> 05</w:t>
+            </w:r>
+          </w:p>
+          <w:p>
+            <w:pPr>
+              <w:jc w:val="center"/>
+              <w:rPr>
+                <w:sz w:val="28"/>
+                <w:szCs w:val="28"/>
+              </w:rPr>
+            </w:pPr>
+            <w:r>
+              <w:rPr>
+                <w:sz w:val="28"/>
+                <w:szCs w:val="28"/>
+              </w:rPr>
+              <w:t xml:space="preserve">Pantalla de </w:t>
+            </w:r>
+            <w:r>
+              <w:rPr>
+                <w:sz w:val="28"/>
+                <w:szCs w:val="28"/>
+              </w:rPr>
+              <w:t xml:space="preserve">‘Agendar cita </w:t>
+            </w:r>
+          </w:p>
+          <w:p>
+            <w:pPr>
+              <w:jc w:val="center"/>
+              <w:rPr>
+                <w:rFonts w:ascii="Arial" w:hAnsi="Arial" w:cs="Arial"/>
+              </w:rPr>
+            </w:pPr>
+            <w:r>
+              <w:rPr>
+                <w:sz w:val="28"/>
+                <w:szCs w:val="28"/>
+              </w:rPr>
+              <w:t xml:space="preserve">(set </w:t>
+            </w:r>
+            <w:proofErr w:type="spellStart"/>
+            <w:r>
+              <w:rPr>
+                <w:sz w:val="28"/>
+                <w:szCs w:val="28"/>
+              </w:rPr>
+              <w:t>day</w:t>
+            </w:r>
+            <w:proofErr w:type="spellEnd"/>
+            <w:r>
+              <w:rPr>
+                <w:sz w:val="28"/>
+                <w:szCs w:val="28"/>
+              </w:rPr>
+              <w:t>)’</w:t>
+            </w:r>
+            <w:r>
+              <w:rPr>
+                <w:sz w:val="28"/>
+                <w:szCs w:val="28"/>
+              </w:rPr>
+              <w:t>.</w:t>
+            </w:r>
+          </w:p>
+        </w:tc>
+        <w:tc>
+          <w:tcPr>
+            <w:tcW w:w="2207" w:type="dxa"/>
+          </w:tcPr>
+          <w:p>
+            <w:pPr>
+              <w:jc w:val="center"/>
+              <w:rPr>
+                <w:rFonts w:ascii="Arial" w:hAnsi="Arial" w:cs="Arial"/>
+              </w:rPr>
+            </w:pPr>
+            <w:r>
+              <w:rPr>
+                <w:noProof/>
+              </w:rPr>
+              <w:drawing>
+                <wp:inline distT="0" distB="0" distL="0" distR="0" wp14:anchorId="4F4FCFC6" wp14:editId="43E2B22D">
+                  <wp:extent cx="834753" cy="1669506"/>
+                  <wp:effectExtent l="0" t="0" r="3810" b="6985"/>
+                  <wp:docPr id="12" name="Imagen 12"/>
+                  <wp:cNvGraphicFramePr>
+                    <a:graphicFrameLocks xmlns:a="http://schemas.openxmlformats.org/drawingml/2006/main" noChangeAspect="1"/>
+                  </wp:cNvGraphicFramePr>
+                  <a:graphic xmlns:a="http://schemas.openxmlformats.org/drawingml/2006/main">
+                    <a:graphicData uri="http://schemas.openxmlformats.org/drawingml/2006/picture">
+                      <pic:pic xmlns:pic="http://schemas.openxmlformats.org/drawingml/2006/picture">
+                        <pic:nvPicPr>
+                          <pic:cNvPr id="12" name="Imagen 12"/>
+                          <pic:cNvPicPr/>
+                        </pic:nvPicPr>
+                        <pic:blipFill>
+                          <a:blip r:embed="rId13" cstate="print">
+                            <a:extLst>
+                              <a:ext uri="{28A0092B-C50C-407E-A947-70E740481C1C}">
+                                <a14:useLocalDpi xmlns:a14="http://schemas.microsoft.com/office/drawing/2010/main" val="0"/>
+                              </a:ext>
+                            </a:extLst>
+                          </a:blip>
+                          <a:stretch>
+                            <a:fillRect/>
+                          </a:stretch>
+                        </pic:blipFill>
+                        <pic:spPr>
+                          <a:xfrm>
+                            <a:off x="0" y="0"/>
+                            <a:ext cx="834753" cy="1669506"/>
+                          </a:xfrm>
+                          <a:prstGeom prst="rect">
+                            <a:avLst/>
+                          </a:prstGeom>
+                        </pic:spPr>
+                      </pic:pic>
+                    </a:graphicData>
+                  </a:graphic>
+                </wp:inline>
+              </w:drawing>
+            </w:r>
+          </w:p>
+        </w:tc>
+        <w:tc>
+          <w:tcPr>
+            <w:tcW w:w="2207" w:type="dxa"/>
+          </w:tcPr>
+          <w:p>
+            <w:pPr>
+              <w:jc w:val="center"/>
+              <w:rPr>
+                <w:sz w:val="28"/>
+                <w:szCs w:val="28"/>
+              </w:rPr>
+            </w:pPr>
+          </w:p>
+          <w:p>
+            <w:pPr>
+              <w:rPr>
+                <w:sz w:val="28"/>
+                <w:szCs w:val="28"/>
+              </w:rPr>
+            </w:pPr>
+          </w:p>
+          <w:p>
+            <w:pPr>
+              <w:jc w:val="center"/>
+              <w:rPr>
+                <w:sz w:val="28"/>
+                <w:szCs w:val="28"/>
+              </w:rPr>
+            </w:pPr>
+            <w:r>
+              <w:rPr>
+                <w:sz w:val="28"/>
+                <w:szCs w:val="28"/>
+              </w:rPr>
+              <w:t>Mockup</w:t>
+            </w:r>
+            <w:r>
+              <w:rPr>
+                <w:sz w:val="28"/>
+                <w:szCs w:val="28"/>
+              </w:rPr>
+              <w:t xml:space="preserve"> 06</w:t>
+            </w:r>
+          </w:p>
+          <w:p>
+            <w:pPr>
+              <w:jc w:val="center"/>
+              <w:rPr>
+                <w:sz w:val="28"/>
+                <w:szCs w:val="28"/>
+              </w:rPr>
+            </w:pPr>
+            <w:r>
+              <w:rPr>
+                <w:sz w:val="28"/>
+                <w:szCs w:val="28"/>
+              </w:rPr>
+              <w:t xml:space="preserve">Pantalla de </w:t>
+            </w:r>
+            <w:r>
+              <w:rPr>
+                <w:sz w:val="28"/>
+                <w:szCs w:val="28"/>
+              </w:rPr>
+              <w:t xml:space="preserve">‘Agendar cita </w:t>
+            </w:r>
+          </w:p>
+          <w:p>
+            <w:pPr>
+              <w:jc w:val="center"/>
+              <w:rPr>
+                <w:rFonts w:ascii="Arial" w:hAnsi="Arial" w:cs="Arial"/>
+              </w:rPr>
+            </w:pPr>
+            <w:r>
+              <w:rPr>
+                <w:sz w:val="28"/>
+                <w:szCs w:val="28"/>
+              </w:rPr>
+              <w:t>(set time)’</w:t>
+            </w:r>
+            <w:r>
+              <w:rPr>
+                <w:sz w:val="28"/>
+                <w:szCs w:val="28"/>
+              </w:rPr>
+              <w:t>.</w:t>
+            </w:r>
+          </w:p>
+        </w:tc>
+        <w:tc>
+          <w:tcPr>
+            <w:tcW w:w="2207" w:type="dxa"/>
+          </w:tcPr>
+          <w:p>
+            <w:pPr>
+              <w:jc w:val="center"/>
+              <w:rPr>
+                <w:rFonts w:ascii="Arial" w:hAnsi="Arial" w:cs="Arial"/>
+              </w:rPr>
+            </w:pPr>
+            <w:r>
+              <w:rPr>
+                <w:noProof/>
+              </w:rPr>
+              <w:drawing>
+                <wp:inline distT="0" distB="0" distL="0" distR="0" wp14:anchorId="6ADA3A9E" wp14:editId="5107AA2C">
+                  <wp:extent cx="834753" cy="1661281"/>
+                  <wp:effectExtent l="0" t="0" r="3810" b="0"/>
+                  <wp:docPr id="17" name="Imagen 17"/>
+                  <wp:cNvGraphicFramePr>
+                    <a:graphicFrameLocks xmlns:a="http://schemas.openxmlformats.org/drawingml/2006/main" noChangeAspect="1"/>
+                  </wp:cNvGraphicFramePr>
+                  <a:graphic xmlns:a="http://schemas.openxmlformats.org/drawingml/2006/main">
+                    <a:graphicData uri="http://schemas.openxmlformats.org/drawingml/2006/picture">
+                      <pic:pic xmlns:pic="http://schemas.openxmlformats.org/drawingml/2006/picture">
+                        <pic:nvPicPr>
+                          <pic:cNvPr id="17" name="Imagen 17"/>
+                          <pic:cNvPicPr/>
+                        </pic:nvPicPr>
+                        <pic:blipFill>
+                          <a:blip r:embed="rId14" cstate="print">
+                            <a:extLst>
+                              <a:ext uri="{28A0092B-C50C-407E-A947-70E740481C1C}">
+                                <a14:useLocalDpi xmlns:a14="http://schemas.microsoft.com/office/drawing/2010/main" val="0"/>
+                              </a:ext>
+                            </a:extLst>
+                          </a:blip>
+                          <a:stretch>
+                            <a:fillRect/>
+                          </a:stretch>
+                        </pic:blipFill>
+                        <pic:spPr>
+                          <a:xfrm>
+                            <a:off x="0" y="0"/>
+                            <a:ext cx="834753" cy="1661281"/>
+                          </a:xfrm>
+                          <a:prstGeom prst="rect">
+                            <a:avLst/>
+                          </a:prstGeom>
+                        </pic:spPr>
+                      </pic:pic>
+                    </a:graphicData>
+                  </a:graphic>
+                </wp:inline>
+              </w:drawing>
+            </w:r>
+          </w:p>
+        </w:tc>
+      </w:tr>
+      <w:tr>
+        <w:tc>
+          <w:tcPr>
+            <w:tcW w:w="2207" w:type="dxa"/>
+          </w:tcPr>
+          <w:p>
+            <w:pPr>
+              <w:jc w:val="center"/>
+              <w:rPr>
+                <w:sz w:val="28"/>
+                <w:szCs w:val="28"/>
+              </w:rPr>
+            </w:pPr>
+          </w:p>
+          <w:p>
+            <w:pPr>
+              <w:rPr>
+                <w:sz w:val="28"/>
+                <w:szCs w:val="28"/>
+              </w:rPr>
+            </w:pPr>
+          </w:p>
+          <w:p>
+            <w:pPr>
+              <w:jc w:val="center"/>
+              <w:rPr>
+                <w:sz w:val="28"/>
+                <w:szCs w:val="28"/>
+              </w:rPr>
+            </w:pPr>
+            <w:r>
+              <w:rPr>
+                <w:sz w:val="28"/>
+                <w:szCs w:val="28"/>
+              </w:rPr>
+              <w:t>Mockup</w:t>
+            </w:r>
+            <w:r>
+              <w:rPr>
+                <w:sz w:val="28"/>
+                <w:szCs w:val="28"/>
+              </w:rPr>
+              <w:t xml:space="preserve"> 07</w:t>
+            </w:r>
+          </w:p>
+          <w:p>
+            <w:pPr>
+              <w:jc w:val="center"/>
+              <w:rPr>
+                <w:sz w:val="28"/>
+                <w:szCs w:val="28"/>
+              </w:rPr>
+            </w:pPr>
+            <w:r>
+              <w:rPr>
+                <w:sz w:val="28"/>
+                <w:szCs w:val="28"/>
+              </w:rPr>
+              <w:t xml:space="preserve">Pantalla de </w:t>
+            </w:r>
+          </w:p>
+          <w:p>
+            <w:pPr>
+              <w:jc w:val="center"/>
+              <w:rPr>
+                <w:rFonts w:ascii="Arial" w:hAnsi="Arial" w:cs="Arial"/>
+              </w:rPr>
+            </w:pPr>
+            <w:r>
+              <w:rPr>
+                <w:sz w:val="28"/>
+                <w:szCs w:val="28"/>
+              </w:rPr>
+              <w:t>‘Mis citas’</w:t>
+            </w:r>
+            <w:r>
+              <w:rPr>
+                <w:sz w:val="28"/>
+                <w:szCs w:val="28"/>
+              </w:rPr>
+              <w:t>.</w:t>
+            </w:r>
+          </w:p>
+        </w:tc>
+        <w:tc>
+          <w:tcPr>
+            <w:tcW w:w="2207" w:type="dxa"/>
+          </w:tcPr>
+          <w:p>
+            <w:pPr>
+              <w:jc w:val="center"/>
+              <w:rPr>
+                <w:rFonts w:ascii="Arial" w:hAnsi="Arial" w:cs="Arial"/>
+              </w:rPr>
+            </w:pPr>
+            <w:r>
+              <w:rPr>
+                <w:noProof/>
+              </w:rPr>
+              <w:drawing>
+                <wp:inline distT="0" distB="0" distL="0" distR="0" wp14:anchorId="2E182DAE" wp14:editId="709D41ED">
+                  <wp:extent cx="834753" cy="1649046"/>
+                  <wp:effectExtent l="0" t="0" r="3810" b="8890"/>
+                  <wp:docPr id="13" name="Imagen 13"/>
+                  <wp:cNvGraphicFramePr>
+                    <a:graphicFrameLocks xmlns:a="http://schemas.openxmlformats.org/drawingml/2006/main" noChangeAspect="1"/>
+                  </wp:cNvGraphicFramePr>
+                  <a:graphic xmlns:a="http://schemas.openxmlformats.org/drawingml/2006/main">
+                    <a:graphicData uri="http://schemas.openxmlformats.org/drawingml/2006/picture">
+                      <pic:pic xmlns:pic="http://schemas.openxmlformats.org/drawingml/2006/picture">
+                        <pic:nvPicPr>
+                          <pic:cNvPr id="13" name="Imagen 13"/>
+                          <pic:cNvPicPr/>
+                        </pic:nvPicPr>
+                        <pic:blipFill>
+                          <a:blip r:embed="rId15" cstate="print">
+                            <a:extLst>
+                              <a:ext uri="{28A0092B-C50C-407E-A947-70E740481C1C}">
+                                <a14:useLocalDpi xmlns:a14="http://schemas.microsoft.com/office/drawing/2010/main" val="0"/>
+                              </a:ext>
+                            </a:extLst>
+                          </a:blip>
+                          <a:stretch>
+                            <a:fillRect/>
+                          </a:stretch>
+                        </pic:blipFill>
+                        <pic:spPr>
+                          <a:xfrm>
+                            <a:off x="0" y="0"/>
+                            <a:ext cx="834753" cy="1649046"/>
+                          </a:xfrm>
+                          <a:prstGeom prst="rect">
+                            <a:avLst/>
+                          </a:prstGeom>
+                        </pic:spPr>
+                      </pic:pic>
+                    </a:graphicData>
+                  </a:graphic>
+                </wp:inline>
+              </w:drawing>
+            </w:r>
+          </w:p>
+        </w:tc>
+        <w:tc>
+          <w:tcPr>
+            <w:tcW w:w="2207" w:type="dxa"/>
+          </w:tcPr>
+          <w:p>
+            <w:pPr>
+              <w:jc w:val="center"/>
+              <w:rPr>
+                <w:sz w:val="28"/>
+                <w:szCs w:val="28"/>
+              </w:rPr>
+            </w:pPr>
+          </w:p>
+          <w:p>
+            <w:pPr>
+              <w:rPr>
+                <w:sz w:val="28"/>
+                <w:szCs w:val="28"/>
+              </w:rPr>
+            </w:pPr>
+          </w:p>
+          <w:p>
+            <w:pPr>
+              <w:jc w:val="center"/>
+              <w:rPr>
+                <w:sz w:val="28"/>
+                <w:szCs w:val="28"/>
+              </w:rPr>
+            </w:pPr>
+            <w:r>
+              <w:rPr>
+                <w:sz w:val="28"/>
+                <w:szCs w:val="28"/>
+              </w:rPr>
+              <w:t>Mockup</w:t>
+            </w:r>
+            <w:r>
+              <w:rPr>
+                <w:sz w:val="28"/>
+                <w:szCs w:val="28"/>
+              </w:rPr>
+              <w:t xml:space="preserve"> 08</w:t>
+            </w:r>
+          </w:p>
+          <w:p>
+            <w:pPr>
+              <w:jc w:val="center"/>
+              <w:rPr>
+                <w:rFonts w:ascii="Arial" w:hAnsi="Arial" w:cs="Arial"/>
+              </w:rPr>
+            </w:pPr>
+            <w:r>
+              <w:rPr>
+                <w:sz w:val="28"/>
+                <w:szCs w:val="28"/>
+              </w:rPr>
+              <w:t xml:space="preserve">Pantalla de </w:t>
+            </w:r>
+            <w:r>
+              <w:rPr>
+                <w:sz w:val="28"/>
+                <w:szCs w:val="28"/>
+              </w:rPr>
+              <w:t>‘</w:t>
+            </w:r>
+            <w:proofErr w:type="spellStart"/>
+            <w:r>
+              <w:rPr>
+                <w:sz w:val="28"/>
+                <w:szCs w:val="28"/>
+              </w:rPr>
+              <w:t>Tips</w:t>
+            </w:r>
+            <w:proofErr w:type="spellEnd"/>
+            <w:r>
+              <w:rPr>
+                <w:sz w:val="28"/>
+                <w:szCs w:val="28"/>
+              </w:rPr>
+              <w:t>’</w:t>
+            </w:r>
+            <w:r>
+              <w:rPr>
+                <w:sz w:val="28"/>
+                <w:szCs w:val="28"/>
+              </w:rPr>
+              <w:t>.</w:t>
+            </w:r>
+          </w:p>
+        </w:tc>
+        <w:tc>
+          <w:tcPr>
+            <w:tcW w:w="2207" w:type="dxa"/>
+          </w:tcPr>
+          <w:p>
+            <w:pPr>
+              <w:jc w:val="center"/>
+              <w:rPr>
+                <w:rFonts w:ascii="Arial" w:hAnsi="Arial" w:cs="Arial"/>
+              </w:rPr>
+            </w:pPr>
+            <w:r>
+              <w:rPr>
+                <w:noProof/>
+              </w:rPr>
+              <w:drawing>
+                <wp:inline distT="0" distB="0" distL="0" distR="0" wp14:anchorId="5BF71982" wp14:editId="319A662C">
+                  <wp:extent cx="834753" cy="1647055"/>
+                  <wp:effectExtent l="0" t="0" r="3810" b="0"/>
+                  <wp:docPr id="15" name="Imagen 15"/>
+                  <wp:cNvGraphicFramePr>
+                    <a:graphicFrameLocks xmlns:a="http://schemas.openxmlformats.org/drawingml/2006/main" noChangeAspect="1"/>
+                  </wp:cNvGraphicFramePr>
+                  <a:graphic xmlns:a="http://schemas.openxmlformats.org/drawingml/2006/main">
+                    <a:graphicData uri="http://schemas.openxmlformats.org/drawingml/2006/picture">
+                      <pic:pic xmlns:pic="http://schemas.openxmlformats.org/drawingml/2006/picture">
+                        <pic:nvPicPr>
+                          <pic:cNvPr id="15" name="Imagen 15"/>
+                          <pic:cNvPicPr/>
+                        </pic:nvPicPr>
+                        <pic:blipFill>
+                          <a:blip r:embed="rId16" cstate="print">
+                            <a:extLst>
+                              <a:ext uri="{28A0092B-C50C-407E-A947-70E740481C1C}">
+                                <a14:useLocalDpi xmlns:a14="http://schemas.microsoft.com/office/drawing/2010/main" val="0"/>
+                              </a:ext>
+                            </a:extLst>
+                          </a:blip>
+                          <a:stretch>
+                            <a:fillRect/>
+                          </a:stretch>
+                        </pic:blipFill>
+                        <pic:spPr>
+                          <a:xfrm>
+                            <a:off x="0" y="0"/>
+                            <a:ext cx="834753" cy="1647055"/>
+                          </a:xfrm>
+                          <a:prstGeom prst="rect">
+                            <a:avLst/>
+                          </a:prstGeom>
+                        </pic:spPr>
+                      </pic:pic>
+                    </a:graphicData>
+                  </a:graphic>
+                </wp:inline>
+              </w:drawing>
+            </w:r>
+          </w:p>
+        </w:tc>
+      </w:tr>
+      <w:tr>
+        <w:trPr>
+          <w:trHeight w:val="2653"/>
+        </w:trPr>
+        <w:tc>
+          <w:tcPr>
+            <w:tcW w:w="2207" w:type="dxa"/>
+          </w:tcPr>
+          <w:p>
+            <w:pPr>
+              <w:jc w:val="center"/>
+              <w:rPr>
+                <w:sz w:val="28"/>
+                <w:szCs w:val="28"/>
+              </w:rPr>
+            </w:pPr>
+          </w:p>
+          <w:p>
+            <w:pPr>
+              <w:rPr>
+                <w:sz w:val="28"/>
+                <w:szCs w:val="28"/>
+              </w:rPr>
+            </w:pPr>
+          </w:p>
+          <w:p>
+            <w:pPr>
+              <w:jc w:val="center"/>
+              <w:rPr>
+                <w:sz w:val="28"/>
+                <w:szCs w:val="28"/>
+              </w:rPr>
+            </w:pPr>
+            <w:r>
+              <w:rPr>
+                <w:sz w:val="28"/>
+                <w:szCs w:val="28"/>
+              </w:rPr>
+              <w:t>Mockup</w:t>
+            </w:r>
+            <w:r>
+              <w:rPr>
+                <w:sz w:val="28"/>
+                <w:szCs w:val="28"/>
+              </w:rPr>
+              <w:t xml:space="preserve"> 09</w:t>
+            </w:r>
+          </w:p>
+          <w:p>
+            <w:pPr>
+              <w:jc w:val="center"/>
+              <w:rPr>
+                <w:rFonts w:ascii="Arial" w:hAnsi="Arial" w:cs="Arial"/>
+              </w:rPr>
+            </w:pPr>
+            <w:r>
+              <w:rPr>
+                <w:sz w:val="28"/>
+                <w:szCs w:val="28"/>
+              </w:rPr>
+              <w:t xml:space="preserve">Pantalla de </w:t>
+            </w:r>
+            <w:r>
+              <w:rPr>
+                <w:sz w:val="28"/>
+                <w:szCs w:val="28"/>
+              </w:rPr>
+              <w:t>‘Ubicación’</w:t>
+            </w:r>
+            <w:r>
+              <w:rPr>
+                <w:sz w:val="28"/>
+                <w:szCs w:val="28"/>
+              </w:rPr>
+              <w:t>.</w:t>
+            </w:r>
+          </w:p>
+        </w:tc>
+        <w:tc>
+          <w:tcPr>
+            <w:tcW w:w="2207" w:type="dxa"/>
+          </w:tcPr>
+          <w:p>
+            <w:pPr>
+              <w:jc w:val="center"/>
+              <w:rPr>
+                <w:rFonts w:ascii="Arial" w:hAnsi="Arial" w:cs="Arial"/>
+              </w:rPr>
+            </w:pPr>
+            <w:r>
+              <w:rPr>
+                <w:noProof/>
+              </w:rPr>
+              <w:drawing>
+                <wp:inline distT="0" distB="0" distL="0" distR="0" wp14:anchorId="0B4E6693" wp14:editId="59C1DEE8">
+                  <wp:extent cx="834753" cy="1651047"/>
+                  <wp:effectExtent l="0" t="0" r="3810" b="6350"/>
+                  <wp:docPr id="14" name="Imagen 14"/>
+                  <wp:cNvGraphicFramePr>
+                    <a:graphicFrameLocks xmlns:a="http://schemas.openxmlformats.org/drawingml/2006/main" noChangeAspect="1"/>
+                  </wp:cNvGraphicFramePr>
+                  <a:graphic xmlns:a="http://schemas.openxmlformats.org/drawingml/2006/main">
+                    <a:graphicData uri="http://schemas.openxmlformats.org/drawingml/2006/picture">
+                      <pic:pic xmlns:pic="http://schemas.openxmlformats.org/drawingml/2006/picture">
+                        <pic:nvPicPr>
+                          <pic:cNvPr id="14" name="Imagen 14"/>
+                          <pic:cNvPicPr/>
+                        </pic:nvPicPr>
+                        <pic:blipFill>
+                          <a:blip r:embed="rId17" cstate="print">
+                            <a:extLst>
+                              <a:ext uri="{28A0092B-C50C-407E-A947-70E740481C1C}">
+                                <a14:useLocalDpi xmlns:a14="http://schemas.microsoft.com/office/drawing/2010/main" val="0"/>
+                              </a:ext>
+                            </a:extLst>
+                          </a:blip>
+                          <a:stretch>
+                            <a:fillRect/>
+                          </a:stretch>
+                        </pic:blipFill>
+                        <pic:spPr>
+                          <a:xfrm>
+                            <a:off x="0" y="0"/>
+                            <a:ext cx="834753" cy="1651047"/>
+                          </a:xfrm>
+                          <a:prstGeom prst="rect">
+                            <a:avLst/>
+                          </a:prstGeom>
+                        </pic:spPr>
+                      </pic:pic>
+                    </a:graphicData>
+                  </a:graphic>
+                </wp:inline>
+              </w:drawing>
+            </w:r>
+          </w:p>
+        </w:tc>
+        <w:tc>
+          <w:tcPr>
+            <w:tcW w:w="2207" w:type="dxa"/>
+          </w:tcPr>
+          <w:p>
+            <w:pPr>
+              <w:jc w:val="center"/>
+              <w:rPr>
+                <w:sz w:val="28"/>
+                <w:szCs w:val="28"/>
+              </w:rPr>
+            </w:pPr>
+          </w:p>
+          <w:p>
+            <w:pPr>
+              <w:rPr>
+                <w:sz w:val="28"/>
+                <w:szCs w:val="28"/>
+              </w:rPr>
+            </w:pPr>
+          </w:p>
+          <w:p>
+            <w:pPr>
+              <w:jc w:val="center"/>
+              <w:rPr>
+                <w:sz w:val="28"/>
+                <w:szCs w:val="28"/>
+              </w:rPr>
+            </w:pPr>
+            <w:r>
+              <w:rPr>
+                <w:sz w:val="28"/>
+                <w:szCs w:val="28"/>
+              </w:rPr>
+              <w:t>Mockup</w:t>
+            </w:r>
+            <w:r>
+              <w:rPr>
+                <w:sz w:val="28"/>
+                <w:szCs w:val="28"/>
+              </w:rPr>
+              <w:t xml:space="preserve"> 10</w:t>
+            </w:r>
+          </w:p>
+          <w:p>
+            <w:pPr>
+              <w:jc w:val="center"/>
+              <w:rPr>
+                <w:rFonts w:ascii="Arial" w:hAnsi="Arial" w:cs="Arial"/>
+              </w:rPr>
+            </w:pPr>
+            <w:r>
+              <w:rPr>
+                <w:sz w:val="28"/>
+                <w:szCs w:val="28"/>
+              </w:rPr>
+              <w:t xml:space="preserve">Pantalla de </w:t>
+            </w:r>
+            <w:r>
+              <w:rPr>
+                <w:sz w:val="28"/>
+                <w:szCs w:val="28"/>
+              </w:rPr>
+              <w:t xml:space="preserve">‘Contac </w:t>
+            </w:r>
+            <w:proofErr w:type="spellStart"/>
+            <w:r>
+              <w:rPr>
+                <w:sz w:val="28"/>
+                <w:szCs w:val="28"/>
+              </w:rPr>
+              <w:t>us</w:t>
+            </w:r>
+            <w:proofErr w:type="spellEnd"/>
+            <w:r>
+              <w:rPr>
+                <w:sz w:val="28"/>
+                <w:szCs w:val="28"/>
+              </w:rPr>
+              <w:t>’</w:t>
+            </w:r>
+            <w:r>
+              <w:rPr>
+                <w:sz w:val="28"/>
+                <w:szCs w:val="28"/>
+              </w:rPr>
+              <w:t>.</w:t>
+            </w:r>
+          </w:p>
+        </w:tc>
+        <w:tc>
+          <w:tcPr>
+            <w:tcW w:w="2207" w:type="dxa"/>
+          </w:tcPr>
+          <w:p>
+            <w:pPr>
+              <w:jc w:val="center"/>
+              <w:rPr>
+                <w:rFonts w:ascii="Arial" w:hAnsi="Arial" w:cs="Arial"/>
+              </w:rPr>
+            </w:pPr>
+            <w:r>
+              <w:rPr>
+                <w:noProof/>
+              </w:rPr>
+              <w:drawing>
+                <wp:inline distT="0" distB="0" distL="0" distR="0" wp14:anchorId="7D914B63" wp14:editId="4A05FE63">
+                  <wp:extent cx="834753" cy="1651047"/>
+                  <wp:effectExtent l="0" t="0" r="3810" b="6350"/>
+                  <wp:docPr id="16" name="Imagen 16"/>
+                  <wp:cNvGraphicFramePr>
+                    <a:graphicFrameLocks xmlns:a="http://schemas.openxmlformats.org/drawingml/2006/main" noChangeAspect="1"/>
+                  </wp:cNvGraphicFramePr>
+                  <a:graphic xmlns:a="http://schemas.openxmlformats.org/drawingml/2006/main">
+                    <a:graphicData uri="http://schemas.openxmlformats.org/drawingml/2006/picture">
+                      <pic:pic xmlns:pic="http://schemas.openxmlformats.org/drawingml/2006/picture">
+                        <pic:nvPicPr>
+                          <pic:cNvPr id="16" name="Imagen 16"/>
+                          <pic:cNvPicPr/>
+                        </pic:nvPicPr>
+                        <pic:blipFill>
+                          <a:blip r:embed="rId18" cstate="print">
+                            <a:extLst>
+                              <a:ext uri="{28A0092B-C50C-407E-A947-70E740481C1C}">
+                                <a14:useLocalDpi xmlns:a14="http://schemas.microsoft.com/office/drawing/2010/main" val="0"/>
+                              </a:ext>
+                            </a:extLst>
+                          </a:blip>
+                          <a:stretch>
+                            <a:fillRect/>
+                          </a:stretch>
+                        </pic:blipFill>
+                        <pic:spPr>
+                          <a:xfrm>
+                            <a:off x="0" y="0"/>
+                            <a:ext cx="834753" cy="1651047"/>
+                          </a:xfrm>
+                          <a:prstGeom prst="rect">
+                            <a:avLst/>
+                          </a:prstGeom>
+                        </pic:spPr>
+                      </pic:pic>
+                    </a:graphicData>
+                  </a:graphic>
+                </wp:inline>
+              </w:drawing>
+            </w:r>
+          </w:p>
+        </w:tc>
+      </w:tr>
+    </w:tbl>
+    <w:p>
+      <w:pPr>
+        <w:pStyle w:val="Ttulo1"/>
+        <w:rPr>
+          <w:rFonts w:ascii="Arial" w:hAnsi="Arial" w:cs="Arial"/>
+        </w:rPr>
+      </w:pPr>
+    </w:p>
+    <w:p>
+      <w:pPr>
+        <w:pStyle w:val="Ttulo1"/>
+        <w:rPr>
+          <w:rFonts w:ascii="Arial" w:hAnsi="Arial" w:cs="Arial"/>
+        </w:rPr>
+      </w:pPr>
+    </w:p>
+    <w:p>
+      <w:pPr>
+        <w:pStyle w:val="Ttulo1"/>
+        <w:rPr>
+          <w:rFonts w:ascii="Arial" w:hAnsi="Arial" w:cs="Arial"/>
+        </w:rPr>
+      </w:pPr>
+    </w:p>
+    <w:p>
+      <w:pPr>
+        <w:pStyle w:val="Ttulo1"/>
+        <w:rPr>
+          <w:rFonts w:ascii="Arial" w:hAnsi="Arial" w:cs="Arial"/>
+        </w:rPr>
+      </w:pPr>
+    </w:p>
+    <w:p>
+      <w:pPr>
+        <w:pStyle w:val="Ttulo1"/>
+        <w:rPr>
+          <w:rFonts w:ascii="Arial" w:hAnsi="Arial" w:cs="Arial"/>
+        </w:rPr>
+      </w:pPr>
+    </w:p>
+    <w:p/>
+    <w:p/>
+    <w:p>
+      <w:pPr>
+        <w:pStyle w:val="Ttulo1"/>
+        <w:rPr>
+          <w:rFonts w:ascii="Arial" w:hAnsi="Arial" w:cs="Arial"/>
+          <w:sz w:val="24"/>
+          <w:szCs w:val="24"/>
+        </w:rPr>
+      </w:pPr>
+      <w:bookmarkStart w:id="4" w:name="_Toc65878441"/>
+      <w:r>
+        <w:rPr>
+          <w:rFonts w:ascii="Arial" w:hAnsi="Arial" w:cs="Arial"/>
         </w:rPr>
         <w:lastRenderedPageBreak/>
-        <w:t>Herramientas</w:t>
-      </w:r>
-      <w:r>
-        <w:rPr>
-          <w:rFonts w:ascii="Arial" w:hAnsi="Arial" w:cs="Arial"/>
-          <w:b/>
-          <w:bCs/>
-          <w:sz w:val="28"/>
-          <w:szCs w:val="28"/>
-          <w:u w:val="single"/>
-        </w:rPr>
-        <w:t>:</w:t>
-      </w:r>
+        <w:t>Herramientas:</w:t>
+      </w:r>
+      <w:bookmarkEnd w:id="4"/>
     </w:p>
     <w:p>
       <w:pPr>
@@ -1451,7 +4307,7 @@
           <w:sz w:val="24"/>
           <w:szCs w:val="24"/>
         </w:rPr>
-        <w:t>Dispositivo físico para realización de pruebas.</w:t>
+        <w:t>Dispositivo físico para realización de pruebas</w:t>
       </w:r>
     </w:p>
     <w:p>
@@ -1489,593 +4345,31 @@
     </w:p>
     <w:p>
       <w:pPr>
-        <w:spacing w:line="276" w:lineRule="auto"/>
-        <w:jc w:val="both"/>
-        <w:rPr>
-          <w:rFonts w:ascii="Arial" w:hAnsi="Arial" w:cs="Arial"/>
-          <w:sz w:val="24"/>
-          <w:szCs w:val="24"/>
-        </w:rPr>
-      </w:pPr>
-    </w:p>
-    <w:p>
-      <w:pPr>
-        <w:spacing w:line="276" w:lineRule="auto"/>
-        <w:jc w:val="both"/>
-        <w:rPr>
-          <w:rFonts w:ascii="Arial" w:hAnsi="Arial" w:cs="Arial"/>
-          <w:sz w:val="24"/>
-          <w:szCs w:val="24"/>
-        </w:rPr>
-      </w:pPr>
-    </w:p>
-    <w:p>
-      <w:pPr>
-        <w:spacing w:line="276" w:lineRule="auto"/>
-        <w:jc w:val="both"/>
-        <w:rPr>
-          <w:rFonts w:ascii="Arial" w:hAnsi="Arial" w:cs="Arial"/>
-          <w:sz w:val="24"/>
-          <w:szCs w:val="24"/>
-        </w:rPr>
-      </w:pPr>
-    </w:p>
-    <w:p>
-      <w:pPr>
-        <w:spacing w:line="276" w:lineRule="auto"/>
-        <w:jc w:val="both"/>
-        <w:rPr>
-          <w:rFonts w:ascii="Arial" w:hAnsi="Arial" w:cs="Arial"/>
-          <w:sz w:val="24"/>
-          <w:szCs w:val="24"/>
-        </w:rPr>
-      </w:pPr>
-    </w:p>
-    <w:p>
-      <w:pPr>
-        <w:spacing w:line="276" w:lineRule="auto"/>
-        <w:jc w:val="both"/>
-        <w:rPr>
-          <w:rFonts w:ascii="Arial" w:hAnsi="Arial" w:cs="Arial"/>
-          <w:sz w:val="24"/>
-          <w:szCs w:val="24"/>
-        </w:rPr>
-      </w:pPr>
-    </w:p>
-    <w:p>
-      <w:pPr>
-        <w:spacing w:line="276" w:lineRule="auto"/>
-        <w:jc w:val="both"/>
-        <w:rPr>
-          <w:rFonts w:ascii="Arial" w:hAnsi="Arial" w:cs="Arial"/>
-          <w:sz w:val="24"/>
-          <w:szCs w:val="24"/>
-        </w:rPr>
-      </w:pPr>
-    </w:p>
-    <w:p>
-      <w:pPr>
-        <w:spacing w:line="276" w:lineRule="auto"/>
-        <w:jc w:val="both"/>
-        <w:rPr>
-          <w:rFonts w:ascii="Arial" w:hAnsi="Arial" w:cs="Arial"/>
-          <w:sz w:val="24"/>
-          <w:szCs w:val="24"/>
-        </w:rPr>
-      </w:pPr>
-    </w:p>
-    <w:p>
-      <w:pPr>
-        <w:spacing w:line="276" w:lineRule="auto"/>
-        <w:jc w:val="both"/>
-        <w:rPr>
-          <w:rFonts w:ascii="Arial" w:hAnsi="Arial" w:cs="Arial"/>
-          <w:sz w:val="24"/>
-          <w:szCs w:val="24"/>
-        </w:rPr>
-      </w:pPr>
-    </w:p>
-    <w:p>
-      <w:pPr>
-        <w:spacing w:line="276" w:lineRule="auto"/>
-        <w:jc w:val="both"/>
-        <w:rPr>
-          <w:rFonts w:ascii="Arial" w:hAnsi="Arial" w:cs="Arial"/>
-          <w:b/>
-          <w:bCs/>
-          <w:sz w:val="24"/>
-          <w:szCs w:val="24"/>
-          <w:u w:val="single"/>
-        </w:rPr>
-      </w:pPr>
-      <w:r>
-        <w:rPr>
-          <w:rFonts w:ascii="Arial" w:hAnsi="Arial" w:cs="Arial"/>
-          <w:b/>
-          <w:bCs/>
-          <w:sz w:val="28"/>
-          <w:szCs w:val="28"/>
-          <w:u w:val="single"/>
+        <w:pStyle w:val="Ttulo1"/>
+        <w:rPr>
+          <w:rFonts w:ascii="Arial" w:hAnsi="Arial" w:cs="Arial"/>
+        </w:rPr>
+      </w:pPr>
+      <w:bookmarkStart w:id="5" w:name="_Toc65878442"/>
+      <w:r>
+        <w:rPr>
+          <w:rFonts w:ascii="Arial" w:hAnsi="Arial" w:cs="Arial"/>
+          <w:noProof/>
         </w:rPr>
         <w:lastRenderedPageBreak/>
-        <w:t>Fuentes de Consulta:</w:t>
-      </w:r>
-    </w:p>
-    <w:p>
-      <w:pPr>
-        <w:pStyle w:val="Prrafodelista"/>
-        <w:numPr>
-          <w:ilvl w:val="0"/>
-          <w:numId w:val="8"/>
-        </w:numPr>
-        <w:spacing w:line="276" w:lineRule="auto"/>
-        <w:rPr>
-          <w:rFonts w:ascii="Arial" w:hAnsi="Arial" w:cs="Arial"/>
-          <w:sz w:val="24"/>
-          <w:szCs w:val="24"/>
-        </w:rPr>
-      </w:pPr>
-      <w:r>
-        <w:rPr>
-          <w:rFonts w:ascii="Arial" w:hAnsi="Arial" w:cs="Arial"/>
-          <w:color w:val="000000"/>
-          <w:sz w:val="24"/>
-          <w:szCs w:val="24"/>
-        </w:rPr>
-        <w:t>Sergio Miranda-Zambrano. (2015). A</w:t>
-      </w:r>
-      <w:r>
-        <w:rPr>
-          <w:rFonts w:ascii="Arial" w:hAnsi="Arial" w:cs="Arial"/>
-          <w:color w:val="000000"/>
-          <w:sz w:val="24"/>
-          <w:szCs w:val="24"/>
-        </w:rPr>
-        <w:t>nálisis</w:t>
-      </w:r>
-      <w:r>
-        <w:rPr>
-          <w:rFonts w:ascii="Arial" w:hAnsi="Arial" w:cs="Arial"/>
-          <w:color w:val="000000"/>
-          <w:sz w:val="24"/>
-          <w:szCs w:val="24"/>
-        </w:rPr>
-        <w:t xml:space="preserve"> </w:t>
-      </w:r>
-      <w:r>
-        <w:rPr>
-          <w:rFonts w:ascii="Arial" w:hAnsi="Arial" w:cs="Arial"/>
-          <w:color w:val="000000"/>
-          <w:sz w:val="24"/>
-          <w:szCs w:val="24"/>
-        </w:rPr>
-        <w:t>y</w:t>
-      </w:r>
-      <w:r>
-        <w:rPr>
-          <w:rFonts w:ascii="Arial" w:hAnsi="Arial" w:cs="Arial"/>
-          <w:color w:val="000000"/>
-          <w:sz w:val="24"/>
-          <w:szCs w:val="24"/>
-        </w:rPr>
-        <w:t xml:space="preserve"> D</w:t>
-      </w:r>
-      <w:r>
-        <w:rPr>
-          <w:rFonts w:ascii="Arial" w:hAnsi="Arial" w:cs="Arial"/>
-          <w:color w:val="000000"/>
-          <w:sz w:val="24"/>
-          <w:szCs w:val="24"/>
-        </w:rPr>
-        <w:t>iseño</w:t>
-      </w:r>
-      <w:r>
-        <w:rPr>
-          <w:rFonts w:ascii="Arial" w:hAnsi="Arial" w:cs="Arial"/>
-          <w:color w:val="000000"/>
-          <w:sz w:val="24"/>
-          <w:szCs w:val="24"/>
-        </w:rPr>
-        <w:t xml:space="preserve"> D</w:t>
-      </w:r>
-      <w:r>
-        <w:rPr>
-          <w:rFonts w:ascii="Arial" w:hAnsi="Arial" w:cs="Arial"/>
-          <w:color w:val="000000"/>
-          <w:sz w:val="24"/>
-          <w:szCs w:val="24"/>
-        </w:rPr>
-        <w:t>e</w:t>
-      </w:r>
-      <w:r>
-        <w:rPr>
-          <w:rFonts w:ascii="Arial" w:hAnsi="Arial" w:cs="Arial"/>
-          <w:color w:val="000000"/>
-          <w:sz w:val="24"/>
-          <w:szCs w:val="24"/>
-        </w:rPr>
-        <w:t xml:space="preserve"> A</w:t>
-      </w:r>
-      <w:r>
-        <w:rPr>
-          <w:rFonts w:ascii="Arial" w:hAnsi="Arial" w:cs="Arial"/>
-          <w:color w:val="000000"/>
-          <w:sz w:val="24"/>
-          <w:szCs w:val="24"/>
-        </w:rPr>
-        <w:t>plicación</w:t>
-      </w:r>
-      <w:r>
-        <w:rPr>
-          <w:rFonts w:ascii="Arial" w:hAnsi="Arial" w:cs="Arial"/>
-          <w:color w:val="000000"/>
-          <w:sz w:val="24"/>
-          <w:szCs w:val="24"/>
-        </w:rPr>
-        <w:t xml:space="preserve"> M</w:t>
-      </w:r>
-      <w:r>
-        <w:rPr>
-          <w:rFonts w:ascii="Arial" w:hAnsi="Arial" w:cs="Arial"/>
-          <w:color w:val="000000"/>
-          <w:sz w:val="24"/>
-          <w:szCs w:val="24"/>
-        </w:rPr>
-        <w:t>óvil</w:t>
-      </w:r>
-      <w:r>
-        <w:rPr>
-          <w:rFonts w:ascii="Arial" w:hAnsi="Arial" w:cs="Arial"/>
-          <w:color w:val="000000"/>
-          <w:sz w:val="24"/>
-          <w:szCs w:val="24"/>
-        </w:rPr>
-        <w:t xml:space="preserve"> P</w:t>
-      </w:r>
-      <w:r>
-        <w:rPr>
-          <w:rFonts w:ascii="Arial" w:hAnsi="Arial" w:cs="Arial"/>
-          <w:color w:val="000000"/>
-          <w:sz w:val="24"/>
-          <w:szCs w:val="24"/>
-        </w:rPr>
-        <w:t>ara</w:t>
-      </w:r>
-      <w:r>
-        <w:rPr>
-          <w:rFonts w:ascii="Arial" w:hAnsi="Arial" w:cs="Arial"/>
-          <w:color w:val="000000"/>
-          <w:sz w:val="24"/>
-          <w:szCs w:val="24"/>
-        </w:rPr>
-        <w:t xml:space="preserve"> C</w:t>
-      </w:r>
-      <w:r>
-        <w:rPr>
-          <w:rFonts w:ascii="Arial" w:hAnsi="Arial" w:cs="Arial"/>
-          <w:color w:val="000000"/>
-          <w:sz w:val="24"/>
-          <w:szCs w:val="24"/>
-        </w:rPr>
-        <w:t>itas</w:t>
-      </w:r>
-      <w:r>
-        <w:rPr>
-          <w:rFonts w:ascii="Arial" w:hAnsi="Arial" w:cs="Arial"/>
-          <w:color w:val="000000"/>
-          <w:sz w:val="24"/>
-          <w:szCs w:val="24"/>
-        </w:rPr>
-        <w:t xml:space="preserve"> E</w:t>
-      </w:r>
-      <w:r>
-        <w:rPr>
-          <w:rFonts w:ascii="Arial" w:hAnsi="Arial" w:cs="Arial"/>
-          <w:color w:val="000000"/>
-          <w:sz w:val="24"/>
-          <w:szCs w:val="24"/>
-        </w:rPr>
-        <w:t>n</w:t>
-      </w:r>
-      <w:r>
-        <w:rPr>
-          <w:rFonts w:ascii="Arial" w:hAnsi="Arial" w:cs="Arial"/>
-          <w:color w:val="000000"/>
-          <w:sz w:val="24"/>
-          <w:szCs w:val="24"/>
-        </w:rPr>
-        <w:t xml:space="preserve"> C</w:t>
-      </w:r>
-      <w:r>
-        <w:rPr>
-          <w:rFonts w:ascii="Arial" w:hAnsi="Arial" w:cs="Arial"/>
-          <w:color w:val="000000"/>
-          <w:sz w:val="24"/>
-          <w:szCs w:val="24"/>
-        </w:rPr>
-        <w:t>onsultorios</w:t>
-      </w:r>
-      <w:r>
-        <w:rPr>
-          <w:rFonts w:ascii="Arial" w:hAnsi="Arial" w:cs="Arial"/>
-          <w:color w:val="000000"/>
-          <w:sz w:val="24"/>
-          <w:szCs w:val="24"/>
-        </w:rPr>
-        <w:t>. febrero 20201, Universidad de Piura</w:t>
-      </w:r>
-      <w:r>
-        <w:rPr>
-          <w:rFonts w:ascii="Arial" w:hAnsi="Arial" w:cs="Arial"/>
-          <w:color w:val="000000"/>
-          <w:sz w:val="24"/>
-          <w:szCs w:val="24"/>
-        </w:rPr>
-        <w:t xml:space="preserve">: </w:t>
-      </w:r>
-      <w:hyperlink r:id="rId7" w:history="1">
-        <w:r>
-          <w:rPr>
-            <w:rStyle w:val="Hipervnculo"/>
-            <w:rFonts w:ascii="Arial" w:hAnsi="Arial" w:cs="Arial"/>
-            <w:sz w:val="18"/>
-            <w:szCs w:val="18"/>
-          </w:rPr>
-          <w:t>https://pirhua.udep.edu.pe/bitstream/handle/11042/2445/ING_559.pdf?sequence=1&amp;isAllowed=y</w:t>
-        </w:r>
-      </w:hyperlink>
-    </w:p>
-    <w:p>
-      <w:pPr>
-        <w:pStyle w:val="Prrafodelista"/>
-        <w:numPr>
-          <w:ilvl w:val="0"/>
-          <w:numId w:val="8"/>
-        </w:numPr>
-        <w:spacing w:line="276" w:lineRule="auto"/>
-        <w:rPr>
-          <w:rFonts w:ascii="Arial" w:hAnsi="Arial" w:cs="Arial"/>
-          <w:sz w:val="24"/>
-          <w:szCs w:val="24"/>
-        </w:rPr>
-      </w:pPr>
-      <w:r>
-        <w:rPr>
-          <w:rFonts w:ascii="Arial" w:hAnsi="Arial" w:cs="Arial"/>
-          <w:color w:val="000000"/>
-          <w:sz w:val="24"/>
-          <w:szCs w:val="24"/>
-        </w:rPr>
-        <w:t>Cl</w:t>
-      </w:r>
-      <w:r>
-        <w:rPr>
-          <w:rFonts w:ascii="Arial" w:hAnsi="Arial" w:cs="Arial"/>
-          <w:color w:val="000000"/>
-          <w:sz w:val="24"/>
-          <w:szCs w:val="24"/>
-        </w:rPr>
-        <w:t>i</w:t>
-      </w:r>
-      <w:r>
-        <w:rPr>
-          <w:rFonts w:ascii="Arial" w:hAnsi="Arial" w:cs="Arial"/>
-          <w:color w:val="000000"/>
-          <w:sz w:val="24"/>
-          <w:szCs w:val="24"/>
-        </w:rPr>
-        <w:t xml:space="preserve">nic Cloud. (2015). Apps para médicos. febrero 2021, Ingeniesia Desarrollo Cloud, S.L.: </w:t>
-      </w:r>
-      <w:r>
-        <w:rPr>
-          <w:rFonts w:ascii="Arial" w:hAnsi="Arial" w:cs="Arial"/>
-          <w:color w:val="000000"/>
-          <w:sz w:val="24"/>
-          <w:szCs w:val="24"/>
-        </w:rPr>
-        <w:t xml:space="preserve">                                                                          </w:t>
-      </w:r>
-      <w:hyperlink r:id="rId8" w:history="1">
-        <w:r>
-          <w:rPr>
-            <w:rStyle w:val="Hipervnculo"/>
-            <w:rFonts w:ascii="Arial" w:hAnsi="Arial" w:cs="Arial"/>
-            <w:sz w:val="18"/>
-            <w:szCs w:val="18"/>
-          </w:rPr>
-          <w:t>https://clinic-cloud.com/blog/apps-para-medicos-pacientes-que-facilitaran-tu-vida/</w:t>
-        </w:r>
-      </w:hyperlink>
-    </w:p>
-    <w:p>
-      <w:pPr>
-        <w:pStyle w:val="Prrafodelista"/>
-        <w:numPr>
-          <w:ilvl w:val="0"/>
-          <w:numId w:val="8"/>
-        </w:numPr>
-        <w:spacing w:line="276" w:lineRule="auto"/>
-        <w:rPr>
-          <w:rStyle w:val="Hipervnculo"/>
-          <w:rFonts w:ascii="Arial" w:hAnsi="Arial" w:cs="Arial"/>
-          <w:sz w:val="18"/>
-          <w:szCs w:val="18"/>
-        </w:rPr>
-      </w:pPr>
-      <w:r>
-        <w:rPr>
-          <w:rFonts w:ascii="Arial" w:hAnsi="Arial" w:cs="Arial"/>
-          <w:color w:val="000000"/>
-          <w:sz w:val="24"/>
-          <w:szCs w:val="24"/>
-        </w:rPr>
-        <w:t>magicalartstudio.com. (</w:t>
-      </w:r>
-      <w:r>
-        <w:rPr>
-          <w:rFonts w:ascii="Arial" w:hAnsi="Arial" w:cs="Arial"/>
-          <w:color w:val="000000"/>
-          <w:sz w:val="24"/>
-          <w:szCs w:val="24"/>
-        </w:rPr>
-        <w:t>/</w:t>
-      </w:r>
-      <w:r>
-        <w:rPr>
-          <w:rFonts w:ascii="Arial" w:hAnsi="Arial" w:cs="Arial"/>
-          <w:color w:val="000000"/>
-          <w:sz w:val="24"/>
-          <w:szCs w:val="24"/>
-        </w:rPr>
-        <w:t>). Plantilla de cita. marzo 2021,</w:t>
-      </w:r>
-      <w:r>
-        <w:rPr>
-          <w:rFonts w:ascii="Arial" w:hAnsi="Arial" w:cs="Arial"/>
-          <w:color w:val="000000"/>
-          <w:sz w:val="24"/>
-          <w:szCs w:val="24"/>
-        </w:rPr>
-        <w:t xml:space="preserve"> </w:t>
-      </w:r>
-      <w:r>
-        <w:rPr>
-          <w:rFonts w:ascii="Arial" w:hAnsi="Arial" w:cs="Arial"/>
-          <w:color w:val="000000"/>
-          <w:sz w:val="24"/>
-          <w:szCs w:val="24"/>
-        </w:rPr>
-        <w:t>Magical Art Studio</w:t>
-      </w:r>
-      <w:r>
-        <w:rPr>
-          <w:rFonts w:ascii="Arial" w:hAnsi="Arial" w:cs="Arial"/>
-          <w:color w:val="000000"/>
-          <w:sz w:val="24"/>
-          <w:szCs w:val="24"/>
-        </w:rPr>
-        <w:t xml:space="preserve">: </w:t>
-      </w:r>
-      <w:r>
-        <w:rPr>
-          <w:rFonts w:ascii="Arial" w:hAnsi="Arial" w:cs="Arial"/>
-          <w:color w:val="000000"/>
-          <w:sz w:val="24"/>
-          <w:szCs w:val="24"/>
-        </w:rPr>
-        <w:t xml:space="preserve">                               </w:t>
-      </w:r>
-      <w:hyperlink r:id="rId9" w:history="1">
-        <w:r>
-          <w:rPr>
-            <w:rStyle w:val="Hipervnculo"/>
-            <w:rFonts w:ascii="Arial" w:hAnsi="Arial" w:cs="Arial"/>
-            <w:sz w:val="18"/>
-            <w:szCs w:val="18"/>
-          </w:rPr>
-          <w:t>https://www.pinterest.es/pin/464926361518022845/?autologin=true</w:t>
-        </w:r>
-      </w:hyperlink>
-    </w:p>
-    <w:p>
-      <w:pPr>
-        <w:rPr>
-          <w:rStyle w:val="Hipervnculo"/>
-          <w:rFonts w:ascii="Arial" w:hAnsi="Arial" w:cs="Arial"/>
-          <w:sz w:val="18"/>
-          <w:szCs w:val="18"/>
-        </w:rPr>
-      </w:pPr>
-      <w:r>
-        <w:rPr>
-          <w:rStyle w:val="Hipervnculo"/>
-          <w:rFonts w:ascii="Arial" w:hAnsi="Arial" w:cs="Arial"/>
-          <w:sz w:val="18"/>
-          <w:szCs w:val="18"/>
-        </w:rPr>
-        <w:br w:type="page"/>
-      </w:r>
-    </w:p>
-    <w:p>
-      <w:pPr>
-        <w:pStyle w:val="Prrafodelista"/>
-        <w:spacing w:line="276" w:lineRule="auto"/>
-        <w:rPr>
-          <w:rFonts w:ascii="Arial" w:hAnsi="Arial" w:cs="Arial"/>
-          <w:b/>
-          <w:bCs/>
-          <w:sz w:val="32"/>
-          <w:szCs w:val="32"/>
-          <w:u w:val="single"/>
-        </w:rPr>
-      </w:pPr>
-      <w:r>
-        <w:rPr>
-          <w:rFonts w:ascii="Arial" w:hAnsi="Arial" w:cs="Arial"/>
-          <w:b/>
-          <w:bCs/>
-          <w:sz w:val="32"/>
-          <w:szCs w:val="32"/>
-          <w:u w:val="single"/>
-        </w:rPr>
-        <w:lastRenderedPageBreak/>
-        <w:t xml:space="preserve">Modelo </w:t>
-      </w:r>
-      <w:proofErr w:type="spellStart"/>
-      <w:r>
-        <w:rPr>
-          <w:rFonts w:ascii="Arial" w:hAnsi="Arial" w:cs="Arial"/>
-          <w:b/>
-          <w:bCs/>
-          <w:sz w:val="32"/>
-          <w:szCs w:val="32"/>
-          <w:u w:val="single"/>
-        </w:rPr>
-        <w:t>Canvas</w:t>
-      </w:r>
-      <w:proofErr w:type="spellEnd"/>
-      <w:r>
-        <w:rPr>
-          <w:rFonts w:ascii="Arial" w:hAnsi="Arial" w:cs="Arial"/>
-          <w:b/>
-          <w:bCs/>
-          <w:sz w:val="32"/>
-          <w:szCs w:val="32"/>
-          <w:u w:val="single"/>
-        </w:rPr>
-        <w:t>.</w:t>
-      </w:r>
-    </w:p>
-    <w:p>
-      <w:pPr>
-        <w:pStyle w:val="Prrafodelista"/>
-        <w:spacing w:line="276" w:lineRule="auto"/>
-        <w:rPr>
-          <w:rFonts w:ascii="Arial" w:hAnsi="Arial" w:cs="Arial"/>
-          <w:b/>
-          <w:bCs/>
-          <w:sz w:val="32"/>
-          <w:szCs w:val="32"/>
-          <w:u w:val="single"/>
-        </w:rPr>
-      </w:pPr>
-      <w:r>
-        <w:rPr>
-          <w:noProof/>
-        </w:rPr>
         <w:drawing>
-          <wp:anchor distT="0" distB="0" distL="114300" distR="114300" simplePos="0" relativeHeight="251659264" behindDoc="0" locked="0" layoutInCell="1" allowOverlap="1" wp14:anchorId="1040662B" wp14:editId="2D3B25B0">
+          <wp:anchor distT="0" distB="0" distL="114300" distR="114300" simplePos="0" relativeHeight="251660288" behindDoc="0" locked="0" layoutInCell="1" allowOverlap="1" wp14:anchorId="62FD0BAE" wp14:editId="20B60BBF">
             <wp:simplePos x="0" y="0"/>
-            <wp:positionH relativeFrom="page">
-              <wp:align>left</wp:align>
+            <wp:positionH relativeFrom="column">
+              <wp:posOffset>-775335</wp:posOffset>
             </wp:positionH>
-            <wp:positionV relativeFrom="paragraph">
-              <wp:posOffset>840740</wp:posOffset>
+            <wp:positionV relativeFrom="page">
+              <wp:posOffset>1171575</wp:posOffset>
             </wp:positionV>
-            <wp:extent cx="7714984" cy="5057775"/>
-            <wp:effectExtent l="0" t="0" r="635" b="0"/>
+            <wp:extent cx="7212330" cy="4769485"/>
+            <wp:effectExtent l="0" t="0" r="7620" b="0"/>
             <wp:wrapSquare wrapText="bothSides"/>
-            <wp:docPr id="4" name="Imagen 4"/>
+            <wp:docPr id="3" name="Imagen 3"/>
             <wp:cNvGraphicFramePr>
               <a:graphicFrameLocks xmlns:a="http://schemas.openxmlformats.org/drawingml/2006/main" noChangeAspect="1"/>
             </wp:cNvGraphicFramePr>
@@ -2087,7 +4381,7 @@
                     <pic:cNvPicPr/>
                   </pic:nvPicPr>
                   <pic:blipFill>
-                    <a:blip r:embed="rId10">
+                    <a:blip r:embed="rId19">
                       <a:extLst>
                         <a:ext uri="{28A0092B-C50C-407E-A947-70E740481C1C}">
                           <a14:useLocalDpi xmlns:a14="http://schemas.microsoft.com/office/drawing/2010/main" val="0"/>
@@ -2101,7 +4395,7 @@
                   <pic:spPr>
                     <a:xfrm>
                       <a:off x="0" y="0"/>
-                      <a:ext cx="7714984" cy="5057775"/>
+                      <a:ext cx="7212330" cy="4769485"/>
                     </a:xfrm>
                     <a:prstGeom prst="rect">
                       <a:avLst/>
@@ -2110,16 +4404,513 @@
                 </pic:pic>
               </a:graphicData>
             </a:graphic>
-            <wp14:sizeRelH relativeFrom="margin">
-              <wp14:pctWidth>0</wp14:pctWidth>
-            </wp14:sizeRelH>
-            <wp14:sizeRelV relativeFrom="margin">
-              <wp14:pctHeight>0</wp14:pctHeight>
-            </wp14:sizeRelV>
           </wp:anchor>
         </w:drawing>
       </w:r>
-    </w:p>
+      <w:r>
+        <w:rPr>
+          <w:rFonts w:ascii="Arial" w:hAnsi="Arial" w:cs="Arial"/>
+        </w:rPr>
+        <w:t>Precios (Modelo CANVAS).</w:t>
+      </w:r>
+      <w:bookmarkEnd w:id="5"/>
+    </w:p>
+    <w:p>
+      <w:pPr>
+        <w:pStyle w:val="Prrafodelista"/>
+        <w:spacing w:line="276" w:lineRule="auto"/>
+        <w:rPr>
+          <w:rFonts w:ascii="Arial" w:hAnsi="Arial" w:cs="Arial"/>
+          <w:b/>
+          <w:bCs/>
+          <w:sz w:val="32"/>
+          <w:szCs w:val="32"/>
+          <w:u w:val="single"/>
+        </w:rPr>
+      </w:pPr>
+    </w:p>
+    <w:p>
+      <w:pPr>
+        <w:pStyle w:val="Prrafodelista"/>
+        <w:spacing w:line="276" w:lineRule="auto"/>
+        <w:rPr>
+          <w:rFonts w:ascii="Arial" w:hAnsi="Arial" w:cs="Arial"/>
+          <w:b/>
+          <w:bCs/>
+          <w:sz w:val="32"/>
+          <w:szCs w:val="32"/>
+          <w:u w:val="single"/>
+        </w:rPr>
+      </w:pPr>
+    </w:p>
+    <w:p>
+      <w:pPr>
+        <w:pStyle w:val="Prrafodelista"/>
+        <w:spacing w:line="276" w:lineRule="auto"/>
+        <w:rPr>
+          <w:rFonts w:ascii="Arial" w:hAnsi="Arial" w:cs="Arial"/>
+          <w:b/>
+          <w:bCs/>
+          <w:sz w:val="32"/>
+          <w:szCs w:val="32"/>
+          <w:u w:val="single"/>
+        </w:rPr>
+      </w:pPr>
+    </w:p>
+    <w:p>
+      <w:pPr>
+        <w:pStyle w:val="Prrafodelista"/>
+        <w:spacing w:line="276" w:lineRule="auto"/>
+        <w:rPr>
+          <w:rFonts w:ascii="Arial" w:hAnsi="Arial" w:cs="Arial"/>
+          <w:b/>
+          <w:bCs/>
+          <w:sz w:val="32"/>
+          <w:szCs w:val="32"/>
+          <w:u w:val="single"/>
+        </w:rPr>
+      </w:pPr>
+    </w:p>
+    <w:p>
+      <w:pPr>
+        <w:pStyle w:val="Prrafodelista"/>
+        <w:spacing w:line="276" w:lineRule="auto"/>
+        <w:rPr>
+          <w:rFonts w:ascii="Arial" w:hAnsi="Arial" w:cs="Arial"/>
+          <w:b/>
+          <w:bCs/>
+          <w:sz w:val="32"/>
+          <w:szCs w:val="32"/>
+          <w:u w:val="single"/>
+        </w:rPr>
+      </w:pPr>
+    </w:p>
+    <w:p>
+      <w:pPr>
+        <w:pStyle w:val="Prrafodelista"/>
+        <w:spacing w:line="276" w:lineRule="auto"/>
+        <w:rPr>
+          <w:rFonts w:ascii="Arial" w:hAnsi="Arial" w:cs="Arial"/>
+          <w:b/>
+          <w:bCs/>
+          <w:sz w:val="32"/>
+          <w:szCs w:val="32"/>
+          <w:u w:val="single"/>
+        </w:rPr>
+      </w:pPr>
+    </w:p>
+    <w:p>
+      <w:pPr>
+        <w:pStyle w:val="Prrafodelista"/>
+        <w:spacing w:line="276" w:lineRule="auto"/>
+        <w:rPr>
+          <w:rFonts w:ascii="Arial" w:hAnsi="Arial" w:cs="Arial"/>
+          <w:b/>
+          <w:bCs/>
+          <w:sz w:val="32"/>
+          <w:szCs w:val="32"/>
+          <w:u w:val="single"/>
+        </w:rPr>
+      </w:pPr>
+    </w:p>
+    <w:p>
+      <w:pPr>
+        <w:pStyle w:val="Ttulo1"/>
+      </w:pPr>
+    </w:p>
+    <w:p/>
+    <w:p/>
+    <w:p>
+      <w:pPr>
+        <w:pStyle w:val="Ttulo1"/>
+        <w:rPr>
+          <w:rFonts w:ascii="Arial" w:hAnsi="Arial" w:cs="Arial"/>
+        </w:rPr>
+      </w:pPr>
+      <w:bookmarkStart w:id="6" w:name="_Toc65878443"/>
+      <w:r>
+        <w:rPr>
+          <w:rFonts w:ascii="Arial" w:hAnsi="Arial" w:cs="Arial"/>
+        </w:rPr>
+        <w:lastRenderedPageBreak/>
+        <w:t>Fuentes de Consulta:</w:t>
+      </w:r>
+      <w:bookmarkEnd w:id="6"/>
+    </w:p>
+    <w:p/>
+    <w:p>
+      <w:pPr>
+        <w:pStyle w:val="Prrafodelista"/>
+        <w:numPr>
+          <w:ilvl w:val="0"/>
+          <w:numId w:val="8"/>
+        </w:numPr>
+        <w:spacing w:line="276" w:lineRule="auto"/>
+        <w:rPr>
+          <w:rFonts w:ascii="Arial" w:hAnsi="Arial" w:cs="Arial"/>
+          <w:sz w:val="24"/>
+          <w:szCs w:val="24"/>
+        </w:rPr>
+      </w:pPr>
+      <w:r>
+        <w:rPr>
+          <w:rFonts w:ascii="Arial" w:hAnsi="Arial" w:cs="Arial"/>
+          <w:color w:val="000000"/>
+          <w:sz w:val="24"/>
+          <w:szCs w:val="24"/>
+        </w:rPr>
+        <w:t>Sergio Miranda-Zambrano. (2015). A</w:t>
+      </w:r>
+      <w:r>
+        <w:rPr>
+          <w:rFonts w:ascii="Arial" w:hAnsi="Arial" w:cs="Arial"/>
+          <w:color w:val="000000"/>
+          <w:sz w:val="24"/>
+          <w:szCs w:val="24"/>
+        </w:rPr>
+        <w:t>nálisis</w:t>
+      </w:r>
+      <w:r>
+        <w:rPr>
+          <w:rFonts w:ascii="Arial" w:hAnsi="Arial" w:cs="Arial"/>
+          <w:color w:val="000000"/>
+          <w:sz w:val="24"/>
+          <w:szCs w:val="24"/>
+        </w:rPr>
+        <w:t xml:space="preserve"> </w:t>
+      </w:r>
+      <w:r>
+        <w:rPr>
+          <w:rFonts w:ascii="Arial" w:hAnsi="Arial" w:cs="Arial"/>
+          <w:color w:val="000000"/>
+          <w:sz w:val="24"/>
+          <w:szCs w:val="24"/>
+        </w:rPr>
+        <w:t>y</w:t>
+      </w:r>
+      <w:r>
+        <w:rPr>
+          <w:rFonts w:ascii="Arial" w:hAnsi="Arial" w:cs="Arial"/>
+          <w:color w:val="000000"/>
+          <w:sz w:val="24"/>
+          <w:szCs w:val="24"/>
+        </w:rPr>
+        <w:t xml:space="preserve"> D</w:t>
+      </w:r>
+      <w:r>
+        <w:rPr>
+          <w:rFonts w:ascii="Arial" w:hAnsi="Arial" w:cs="Arial"/>
+          <w:color w:val="000000"/>
+          <w:sz w:val="24"/>
+          <w:szCs w:val="24"/>
+        </w:rPr>
+        <w:t>iseño</w:t>
+      </w:r>
+      <w:r>
+        <w:rPr>
+          <w:rFonts w:ascii="Arial" w:hAnsi="Arial" w:cs="Arial"/>
+          <w:color w:val="000000"/>
+          <w:sz w:val="24"/>
+          <w:szCs w:val="24"/>
+        </w:rPr>
+        <w:t xml:space="preserve"> D</w:t>
+      </w:r>
+      <w:r>
+        <w:rPr>
+          <w:rFonts w:ascii="Arial" w:hAnsi="Arial" w:cs="Arial"/>
+          <w:color w:val="000000"/>
+          <w:sz w:val="24"/>
+          <w:szCs w:val="24"/>
+        </w:rPr>
+        <w:t>e</w:t>
+      </w:r>
+      <w:r>
+        <w:rPr>
+          <w:rFonts w:ascii="Arial" w:hAnsi="Arial" w:cs="Arial"/>
+          <w:color w:val="000000"/>
+          <w:sz w:val="24"/>
+          <w:szCs w:val="24"/>
+        </w:rPr>
+        <w:t xml:space="preserve"> A</w:t>
+      </w:r>
+      <w:r>
+        <w:rPr>
+          <w:rFonts w:ascii="Arial" w:hAnsi="Arial" w:cs="Arial"/>
+          <w:color w:val="000000"/>
+          <w:sz w:val="24"/>
+          <w:szCs w:val="24"/>
+        </w:rPr>
+        <w:t>plicación</w:t>
+      </w:r>
+      <w:r>
+        <w:rPr>
+          <w:rFonts w:ascii="Arial" w:hAnsi="Arial" w:cs="Arial"/>
+          <w:color w:val="000000"/>
+          <w:sz w:val="24"/>
+          <w:szCs w:val="24"/>
+        </w:rPr>
+        <w:t xml:space="preserve"> M</w:t>
+      </w:r>
+      <w:r>
+        <w:rPr>
+          <w:rFonts w:ascii="Arial" w:hAnsi="Arial" w:cs="Arial"/>
+          <w:color w:val="000000"/>
+          <w:sz w:val="24"/>
+          <w:szCs w:val="24"/>
+        </w:rPr>
+        <w:t>óvil</w:t>
+      </w:r>
+      <w:r>
+        <w:rPr>
+          <w:rFonts w:ascii="Arial" w:hAnsi="Arial" w:cs="Arial"/>
+          <w:color w:val="000000"/>
+          <w:sz w:val="24"/>
+          <w:szCs w:val="24"/>
+        </w:rPr>
+        <w:t xml:space="preserve"> P</w:t>
+      </w:r>
+      <w:r>
+        <w:rPr>
+          <w:rFonts w:ascii="Arial" w:hAnsi="Arial" w:cs="Arial"/>
+          <w:color w:val="000000"/>
+          <w:sz w:val="24"/>
+          <w:szCs w:val="24"/>
+        </w:rPr>
+        <w:t>ara</w:t>
+      </w:r>
+      <w:r>
+        <w:rPr>
+          <w:rFonts w:ascii="Arial" w:hAnsi="Arial" w:cs="Arial"/>
+          <w:color w:val="000000"/>
+          <w:sz w:val="24"/>
+          <w:szCs w:val="24"/>
+        </w:rPr>
+        <w:t xml:space="preserve"> C</w:t>
+      </w:r>
+      <w:r>
+        <w:rPr>
+          <w:rFonts w:ascii="Arial" w:hAnsi="Arial" w:cs="Arial"/>
+          <w:color w:val="000000"/>
+          <w:sz w:val="24"/>
+          <w:szCs w:val="24"/>
+        </w:rPr>
+        <w:t>itas</w:t>
+      </w:r>
+      <w:r>
+        <w:rPr>
+          <w:rFonts w:ascii="Arial" w:hAnsi="Arial" w:cs="Arial"/>
+          <w:color w:val="000000"/>
+          <w:sz w:val="24"/>
+          <w:szCs w:val="24"/>
+        </w:rPr>
+        <w:t xml:space="preserve"> E</w:t>
+      </w:r>
+      <w:r>
+        <w:rPr>
+          <w:rFonts w:ascii="Arial" w:hAnsi="Arial" w:cs="Arial"/>
+          <w:color w:val="000000"/>
+          <w:sz w:val="24"/>
+          <w:szCs w:val="24"/>
+        </w:rPr>
+        <w:t>n</w:t>
+      </w:r>
+      <w:r>
+        <w:rPr>
+          <w:rFonts w:ascii="Arial" w:hAnsi="Arial" w:cs="Arial"/>
+          <w:color w:val="000000"/>
+          <w:sz w:val="24"/>
+          <w:szCs w:val="24"/>
+        </w:rPr>
+        <w:t xml:space="preserve"> C</w:t>
+      </w:r>
+      <w:r>
+        <w:rPr>
+          <w:rFonts w:ascii="Arial" w:hAnsi="Arial" w:cs="Arial"/>
+          <w:color w:val="000000"/>
+          <w:sz w:val="24"/>
+          <w:szCs w:val="24"/>
+        </w:rPr>
+        <w:t>onsultorios</w:t>
+      </w:r>
+      <w:r>
+        <w:rPr>
+          <w:rFonts w:ascii="Arial" w:hAnsi="Arial" w:cs="Arial"/>
+          <w:color w:val="000000"/>
+          <w:sz w:val="24"/>
+          <w:szCs w:val="24"/>
+        </w:rPr>
+        <w:t>. febrero 20201, Universidad de Piura</w:t>
+      </w:r>
+      <w:r>
+        <w:rPr>
+          <w:rFonts w:ascii="Arial" w:hAnsi="Arial" w:cs="Arial"/>
+          <w:color w:val="000000"/>
+          <w:sz w:val="24"/>
+          <w:szCs w:val="24"/>
+        </w:rPr>
+        <w:t xml:space="preserve">: </w:t>
+      </w:r>
+      <w:hyperlink r:id="rId20" w:history="1">
+        <w:r>
+          <w:rPr>
+            <w:rStyle w:val="Hipervnculo"/>
+            <w:rFonts w:ascii="Arial" w:hAnsi="Arial" w:cs="Arial"/>
+            <w:sz w:val="18"/>
+            <w:szCs w:val="18"/>
+          </w:rPr>
+          <w:t>https://pirhua.udep.edu.pe/bitstream/handle/11042/2445/ING_559.pdf?sequence=1&amp;isAllowed=y</w:t>
+        </w:r>
+      </w:hyperlink>
+    </w:p>
+    <w:p>
+      <w:pPr>
+        <w:pStyle w:val="Prrafodelista"/>
+        <w:numPr>
+          <w:ilvl w:val="0"/>
+          <w:numId w:val="8"/>
+        </w:numPr>
+        <w:spacing w:line="276" w:lineRule="auto"/>
+        <w:rPr>
+          <w:rStyle w:val="Hipervnculo"/>
+          <w:rFonts w:ascii="Arial" w:hAnsi="Arial" w:cs="Arial"/>
+          <w:color w:val="auto"/>
+          <w:sz w:val="24"/>
+          <w:szCs w:val="24"/>
+          <w:u w:val="none"/>
+        </w:rPr>
+      </w:pPr>
+      <w:proofErr w:type="spellStart"/>
+      <w:r>
+        <w:rPr>
+          <w:rFonts w:ascii="Arial" w:hAnsi="Arial" w:cs="Arial"/>
+          <w:color w:val="000000"/>
+          <w:sz w:val="24"/>
+          <w:szCs w:val="24"/>
+        </w:rPr>
+        <w:t>Cl</w:t>
+      </w:r>
+      <w:r>
+        <w:rPr>
+          <w:rFonts w:ascii="Arial" w:hAnsi="Arial" w:cs="Arial"/>
+          <w:color w:val="000000"/>
+          <w:sz w:val="24"/>
+          <w:szCs w:val="24"/>
+        </w:rPr>
+        <w:t>i</w:t>
+      </w:r>
+      <w:r>
+        <w:rPr>
+          <w:rFonts w:ascii="Arial" w:hAnsi="Arial" w:cs="Arial"/>
+          <w:color w:val="000000"/>
+          <w:sz w:val="24"/>
+          <w:szCs w:val="24"/>
+        </w:rPr>
+        <w:t>nic</w:t>
+      </w:r>
+      <w:proofErr w:type="spellEnd"/>
+      <w:r>
+        <w:rPr>
+          <w:rFonts w:ascii="Arial" w:hAnsi="Arial" w:cs="Arial"/>
+          <w:color w:val="000000"/>
+          <w:sz w:val="24"/>
+          <w:szCs w:val="24"/>
+        </w:rPr>
+        <w:t xml:space="preserve"> Cloud. (2015). Apps para médicos. febrero 2021, </w:t>
+      </w:r>
+      <w:proofErr w:type="spellStart"/>
+      <w:r>
+        <w:rPr>
+          <w:rFonts w:ascii="Arial" w:hAnsi="Arial" w:cs="Arial"/>
+          <w:color w:val="000000"/>
+          <w:sz w:val="24"/>
+          <w:szCs w:val="24"/>
+        </w:rPr>
+        <w:t>Ingeniesia</w:t>
+      </w:r>
+      <w:proofErr w:type="spellEnd"/>
+      <w:r>
+        <w:rPr>
+          <w:rFonts w:ascii="Arial" w:hAnsi="Arial" w:cs="Arial"/>
+          <w:color w:val="000000"/>
+          <w:sz w:val="24"/>
+          <w:szCs w:val="24"/>
+        </w:rPr>
+        <w:t xml:space="preserve"> Desarrollo Cloud, S.L.: </w:t>
+      </w:r>
+      <w:r>
+        <w:rPr>
+          <w:rFonts w:ascii="Arial" w:hAnsi="Arial" w:cs="Arial"/>
+          <w:color w:val="000000"/>
+          <w:sz w:val="24"/>
+          <w:szCs w:val="24"/>
+        </w:rPr>
+        <w:t xml:space="preserve">                                                                          </w:t>
+      </w:r>
+      <w:hyperlink r:id="rId21" w:history="1">
+        <w:r>
+          <w:rPr>
+            <w:rStyle w:val="Hipervnculo"/>
+            <w:rFonts w:ascii="Arial" w:hAnsi="Arial" w:cs="Arial"/>
+            <w:sz w:val="18"/>
+            <w:szCs w:val="18"/>
+          </w:rPr>
+          <w:t>https://clinic-cloud.com/blog/apps-para-medicos-pacientes-que-facilitaran-tu-vida/</w:t>
+        </w:r>
+      </w:hyperlink>
+    </w:p>
+    <w:p>
+      <w:pPr>
+        <w:pStyle w:val="Prrafodelista"/>
+        <w:numPr>
+          <w:ilvl w:val="0"/>
+          <w:numId w:val="8"/>
+        </w:numPr>
+        <w:spacing w:line="276" w:lineRule="auto"/>
+        <w:rPr>
+          <w:rStyle w:val="Hipervnculo"/>
+          <w:rFonts w:ascii="Arial" w:hAnsi="Arial" w:cs="Arial"/>
+          <w:color w:val="auto"/>
+          <w:sz w:val="24"/>
+          <w:szCs w:val="24"/>
+          <w:u w:val="none"/>
+        </w:rPr>
+      </w:pPr>
+      <w:r>
+        <w:rPr>
+          <w:rFonts w:ascii="Arial" w:hAnsi="Arial" w:cs="Arial"/>
+          <w:color w:val="000000"/>
+          <w:sz w:val="24"/>
+          <w:szCs w:val="24"/>
+        </w:rPr>
+        <w:t xml:space="preserve">magicalartstudio.com. (/). Plantilla de cita. marzo 2021, Magical Art Studio:                                </w:t>
+      </w:r>
+      <w:hyperlink r:id="rId22" w:history="1">
+        <w:r>
+          <w:rPr>
+            <w:rStyle w:val="Hipervnculo"/>
+            <w:rFonts w:ascii="Arial" w:hAnsi="Arial" w:cs="Arial"/>
+            <w:sz w:val="18"/>
+            <w:szCs w:val="18"/>
+          </w:rPr>
+          <w:t>https://www.pinterest.es/pin/464926361518022845/?autologin=true</w:t>
+        </w:r>
+      </w:hyperlink>
+    </w:p>
+    <w:p>
+      <w:pPr>
+        <w:pStyle w:val="Prrafodelista"/>
+        <w:spacing w:line="276" w:lineRule="auto"/>
+        <w:rPr>
+          <w:rFonts w:ascii="Arial" w:hAnsi="Arial" w:cs="Arial"/>
+          <w:b/>
+          <w:bCs/>
+          <w:sz w:val="32"/>
+          <w:szCs w:val="32"/>
+          <w:u w:val="single"/>
+        </w:rPr>
+      </w:pPr>
+    </w:p>
+    <w:p/>
     <w:sectPr>
       <w:pgSz w:w="12240" w:h="15840"/>
       <w:pgMar w:top="1417" w:right="1701" w:bottom="1417" w:left="1701" w:header="708" w:footer="708" w:gutter="0"/>
@@ -3407,7 +6198,28 @@
   <w:style w:type="paragraph" w:default="1" w:styleId="Normal">
     <w:name w:val="Normal"/>
     <w:qFormat/>
-    <w:rsid w:val="0015224B"/>
+    <w:rsid w:val="00F071D2"/>
+  </w:style>
+  <w:style w:type="paragraph" w:styleId="Ttulo1">
+    <w:name w:val="heading 1"/>
+    <w:basedOn w:val="Normal"/>
+    <w:next w:val="Normal"/>
+    <w:link w:val="Ttulo1Car"/>
+    <w:uiPriority w:val="9"/>
+    <w:qFormat/>
+    <w:rsid w:val="00F071D2"/>
+    <w:pPr>
+      <w:keepNext/>
+      <w:keepLines/>
+      <w:spacing w:before="240" w:after="0"/>
+      <w:outlineLvl w:val="0"/>
+    </w:pPr>
+    <w:rPr>
+      <w:rFonts w:asciiTheme="majorHAnsi" w:eastAsiaTheme="majorEastAsia" w:hAnsiTheme="majorHAnsi" w:cstheme="majorBidi"/>
+      <w:color w:val="2F5496" w:themeColor="accent1" w:themeShade="BF"/>
+      <w:sz w:val="32"/>
+      <w:szCs w:val="32"/>
+    </w:rPr>
   </w:style>
   <w:style w:type="character" w:default="1" w:styleId="Fuentedeprrafopredeter">
     <w:name w:val="Default Paragraph Font"/>
@@ -3469,6 +6281,65 @@
       <w:color w:val="605E5C"/>
       <w:shd w:val="clear" w:color="auto" w:fill="E1DFDD"/>
     </w:rPr>
+  </w:style>
+  <w:style w:type="character" w:customStyle="1" w:styleId="Ttulo1Car">
+    <w:name w:val="Título 1 Car"/>
+    <w:basedOn w:val="Fuentedeprrafopredeter"/>
+    <w:link w:val="Ttulo1"/>
+    <w:uiPriority w:val="9"/>
+    <w:rsid w:val="00F071D2"/>
+    <w:rPr>
+      <w:rFonts w:asciiTheme="majorHAnsi" w:eastAsiaTheme="majorEastAsia" w:hAnsiTheme="majorHAnsi" w:cstheme="majorBidi"/>
+      <w:color w:val="2F5496" w:themeColor="accent1" w:themeShade="BF"/>
+      <w:sz w:val="32"/>
+      <w:szCs w:val="32"/>
+    </w:rPr>
+  </w:style>
+  <w:style w:type="paragraph" w:styleId="TtuloTDC">
+    <w:name w:val="TOC Heading"/>
+    <w:basedOn w:val="Ttulo1"/>
+    <w:next w:val="Normal"/>
+    <w:uiPriority w:val="39"/>
+    <w:unhideWhenUsed/>
+    <w:qFormat/>
+    <w:rsid w:val="00F071D2"/>
+    <w:pPr>
+      <w:outlineLvl w:val="9"/>
+    </w:pPr>
+    <w:rPr>
+      <w:lang w:eastAsia="es-SV"/>
+    </w:rPr>
+  </w:style>
+  <w:style w:type="paragraph" w:styleId="TDC1">
+    <w:name w:val="toc 1"/>
+    <w:basedOn w:val="Normal"/>
+    <w:next w:val="Normal"/>
+    <w:autoRedefine/>
+    <w:uiPriority w:val="39"/>
+    <w:unhideWhenUsed/>
+    <w:rsid w:val="00F071D2"/>
+    <w:pPr>
+      <w:spacing w:after="100"/>
+    </w:pPr>
+  </w:style>
+  <w:style w:type="table" w:styleId="Tablaconcuadrcula">
+    <w:name w:val="Table Grid"/>
+    <w:basedOn w:val="Tablanormal"/>
+    <w:uiPriority w:val="39"/>
+    <w:rsid w:val="00F071D2"/>
+    <w:pPr>
+      <w:spacing w:after="0" w:line="240" w:lineRule="auto"/>
+    </w:pPr>
+    <w:tblPr>
+      <w:tblBorders>
+        <w:top w:val="single" w:sz="4" w:space="0" w:color="auto"/>
+        <w:left w:val="single" w:sz="4" w:space="0" w:color="auto"/>
+        <w:bottom w:val="single" w:sz="4" w:space="0" w:color="auto"/>
+        <w:right w:val="single" w:sz="4" w:space="0" w:color="auto"/>
+        <w:insideH w:val="single" w:sz="4" w:space="0" w:color="auto"/>
+        <w:insideV w:val="single" w:sz="4" w:space="0" w:color="auto"/>
+      </w:tblBorders>
+    </w:tblPr>
   </w:style>
 </w:styles>
 </file>

</xml_diff>